<commit_message>
Designs uploaded and report halfway there
</commit_message>
<xml_diff>
--- a/docs/hsert/EQ_Tests/Team Work.docx
+++ b/docs/hsert/EQ_Tests/Team Work.docx
@@ -5,11 +5,13 @@
     <w:p>
       <w:pPr>
         <w:rPr>
+          <w:b/>
           <w:sz w:val="52"/>
         </w:rPr>
       </w:pPr>
       <w:r>
         <w:rPr>
+          <w:b/>
           <w:sz w:val="52"/>
         </w:rPr>
         <w:t>Team Work</w:t>
@@ -25,34 +27,60 @@
     <w:p>
       <w:pPr>
         <w:rPr>
-          <w:rFonts w:ascii="Helvetica" w:hAnsi="Helvetica"/>
           <w:b/>
           <w:sz w:val="28"/>
         </w:rPr>
       </w:pPr>
       <w:r>
         <w:rPr>
-          <w:rFonts w:ascii="Helvetica" w:hAnsi="Helvetica"/>
           <w:b/>
           <w:sz w:val="28"/>
         </w:rPr>
-        <w:t>Multiple Intelligences</w:t>
-      </w:r>
-      <w:r>
+        <w:t>Team Members:</w:t>
+      </w:r>
+    </w:p>
+    <w:p>
+      <w:r>
+        <w:t>Hüseyin Sert (ENFJ)</w:t>
+      </w:r>
+    </w:p>
+    <w:p>
+      <w:r>
+        <w:t>Dan Steer (ISFJ)</w:t>
+      </w:r>
+    </w:p>
+    <w:p>
+      <w:r>
+        <w:t>Harrison James Marcks (ENTF)</w:t>
+      </w:r>
+    </w:p>
+    <w:p>
+      <w:r>
+        <w:t>Jesse Batt (ENFP)</w:t>
+      </w:r>
+    </w:p>
+    <w:p>
+      <w:pPr>
+        <w:rPr>
+          <w:sz w:val="28"/>
+        </w:rPr>
+      </w:pPr>
+    </w:p>
+    <w:p>
+      <w:pPr>
         <w:rPr>
           <w:rFonts w:ascii="Helvetica" w:hAnsi="Helvetica"/>
           <w:b/>
           <w:sz w:val="28"/>
         </w:rPr>
-        <w:t xml:space="preserve"> M</w:t>
-      </w:r>
+      </w:pPr>
       <w:r>
         <w:rPr>
           <w:rFonts w:ascii="Helvetica" w:hAnsi="Helvetica"/>
           <w:b/>
           <w:sz w:val="28"/>
         </w:rPr>
-        <w:t>odel</w:t>
+        <w:t>Multiple Intelligences</w:t>
       </w:r>
       <w:r>
         <w:rPr>
@@ -60,63 +88,51 @@
           <w:b/>
           <w:sz w:val="28"/>
         </w:rPr>
-        <w:t xml:space="preserve"> test:</w:t>
-      </w:r>
-    </w:p>
-    <w:p>
-      <w:pPr>
+        <w:t xml:space="preserve"> </w:t>
+      </w:r>
+      <w:r>
         <w:rPr>
           <w:rFonts w:ascii="Helvetica" w:hAnsi="Helvetica"/>
           <w:b/>
           <w:sz w:val="28"/>
         </w:rPr>
-      </w:pPr>
-    </w:p>
-    <w:p>
-      <w:pPr>
-        <w:rPr>
-          <w:rFonts w:ascii="Helvetica" w:hAnsi="Helvetica"/>
-        </w:rPr>
-      </w:pPr>
-      <w:r>
-        <w:rPr>
-          <w:rFonts w:ascii="Helvetica" w:hAnsi="Helvetica"/>
-        </w:rPr>
-        <w:t xml:space="preserve">The theory of multiple intelligences was developed by </w:t>
-      </w:r>
-      <w:proofErr w:type="spellStart"/>
-      <w:r>
-        <w:rPr>
-          <w:rFonts w:ascii="Helvetica" w:hAnsi="Helvetica"/>
-        </w:rPr>
-        <w:t>Dr.</w:t>
-      </w:r>
-      <w:proofErr w:type="spellEnd"/>
-      <w:r>
-        <w:rPr>
-          <w:rFonts w:ascii="Helvetica" w:hAnsi="Helvetica"/>
-        </w:rPr>
-        <w:t xml:space="preserve"> Howard Gardner and it suggests the traditional notion of intelligence, based on IQ testing, is far too limited.</w:t>
-      </w:r>
-    </w:p>
-    <w:p>
-      <w:pPr>
-        <w:rPr>
-          <w:rFonts w:ascii="Helvetica" w:hAnsi="Helvetica"/>
-        </w:rPr>
-      </w:pPr>
-    </w:p>
-    <w:p>
-      <w:pPr>
-        <w:rPr>
-          <w:rFonts w:ascii="Helvetica" w:hAnsi="Helvetica"/>
-        </w:rPr>
-      </w:pPr>
-      <w:r>
-        <w:rPr>
-          <w:rFonts w:ascii="Helvetica" w:hAnsi="Helvetica"/>
-        </w:rPr>
-        <w:t xml:space="preserve">Upon the completion of the multiple intelligences model test, I discovered my strongest </w:t>
+        <w:t>test</w:t>
+      </w:r>
+      <w:r>
+        <w:rPr>
+          <w:rFonts w:ascii="Helvetica" w:hAnsi="Helvetica"/>
+          <w:b/>
+          <w:sz w:val="28"/>
+        </w:rPr>
+        <w:t xml:space="preserve"> analysis</w:t>
+      </w:r>
+      <w:r>
+        <w:rPr>
+          <w:rFonts w:ascii="Helvetica" w:hAnsi="Helvetica"/>
+          <w:b/>
+          <w:sz w:val="28"/>
+        </w:rPr>
+        <w:t>:</w:t>
+      </w:r>
+    </w:p>
+    <w:p>
+      <w:pPr>
+        <w:rPr>
+          <w:rFonts w:ascii="Helvetica" w:hAnsi="Helvetica"/>
+        </w:rPr>
+      </w:pPr>
+    </w:p>
+    <w:p>
+      <w:pPr>
+        <w:rPr>
+          <w:rFonts w:ascii="Helvetica" w:hAnsi="Helvetica"/>
+        </w:rPr>
+      </w:pPr>
+      <w:r>
+        <w:rPr>
+          <w:rFonts w:ascii="Helvetica" w:hAnsi="Helvetica"/>
+        </w:rPr>
+        <w:t xml:space="preserve">Upon the completion of the multiple intelligences test, I discovered my strongest </w:t>
       </w:r>
       <w:r>
         <w:rPr>
@@ -150,6 +166,7 @@
           <w:id w:val="1032299398"/>
           <w:citation/>
         </w:sdtPr>
+        <w:sdtEndPr/>
         <w:sdtContent>
           <w:r>
             <w:rPr>
@@ -201,7 +218,19 @@
         <w:rPr>
           <w:rFonts w:ascii="Helvetica" w:hAnsi="Helvetica"/>
         </w:rPr>
-        <w:t>These are useful traits to have in group as I will not only well with the group in general but also able direct parts or all of the project, praise those who are working on their part, kee</w:t>
+        <w:t>These are useful traits to have in group as I will not only</w:t>
+      </w:r>
+      <w:r>
+        <w:rPr>
+          <w:rFonts w:ascii="Helvetica" w:hAnsi="Helvetica"/>
+        </w:rPr>
+        <w:t xml:space="preserve"> work</w:t>
+      </w:r>
+      <w:r>
+        <w:rPr>
+          <w:rFonts w:ascii="Helvetica" w:hAnsi="Helvetica"/>
+        </w:rPr>
+        <w:t xml:space="preserve"> well with the group in general but also able direct parts or all of the project, praise those who are working on their part, kee</w:t>
       </w:r>
       <w:r>
         <w:rPr>
@@ -317,6 +346,7 @@
           <w:id w:val="-835685842"/>
           <w:citation/>
         </w:sdtPr>
+        <w:sdtEndPr/>
         <w:sdtContent>
           <w:r>
             <w:rPr>
@@ -355,13 +385,37 @@
         <w:rPr>
           <w:rFonts w:ascii="Helvetica" w:hAnsi="Helvetica"/>
         </w:rPr>
-        <w:t xml:space="preserve"> I do not like ambiguity or uncertainty when approaching a certain task. T</w:t>
-      </w:r>
-      <w:r>
-        <w:rPr>
-          <w:rFonts w:ascii="Helvetica" w:hAnsi="Helvetica"/>
-        </w:rPr>
-        <w:t xml:space="preserve">his is both stemmed and controlled by my indecisiveness. When a new idea or material is presented to me, I like to go over as many potential outcomes as possible whether its positive or negative. In my observations, most people around me are more decisive. When a certain material is presented to them, they tend to focus on one aspect of it, which tends to be the aspect they initially hoped for before looking at that material, and thus grasp the idea more quickly. Whereas I tend to look at all aspects and try to draw conclusions. This could affect the team in a negative and positive way. I could potentially slow down the team </w:t>
+        <w:t xml:space="preserve"> I do not like ambiguity or uncertainty when approaching a certain task. </w:t>
+      </w:r>
+      <w:r>
+        <w:rPr>
+          <w:rFonts w:ascii="Helvetica" w:hAnsi="Helvetica"/>
+        </w:rPr>
+        <w:t xml:space="preserve">When a new idea or material is presented to me, I like to go over as many potential outcomes as possible whether its positive or negative. In my observations, </w:t>
+      </w:r>
+      <w:r>
+        <w:rPr>
+          <w:rFonts w:ascii="Helvetica" w:hAnsi="Helvetica"/>
+        </w:rPr>
+        <w:t>Jesse and Harry are both quick to make assumptions and decisions</w:t>
+      </w:r>
+      <w:r>
+        <w:rPr>
+          <w:rFonts w:ascii="Helvetica" w:hAnsi="Helvetica"/>
+        </w:rPr>
+        <w:t xml:space="preserve">. When a certain material is presented to them, they tend to focus on one aspect of it, which tends to be the aspect they initially hoped for before looking at that material, and thus </w:t>
+      </w:r>
+      <w:r>
+        <w:rPr>
+          <w:rFonts w:ascii="Helvetica" w:hAnsi="Helvetica"/>
+        </w:rPr>
+        <w:t>make hasty decisions.</w:t>
+      </w:r>
+      <w:r>
+        <w:rPr>
+          <w:rFonts w:ascii="Helvetica" w:hAnsi="Helvetica"/>
+        </w:rPr>
+        <w:t xml:space="preserve"> Whereas I tend to look at all aspects and try to draw conclusions. This could affect the team in a negative and positive way. I could potentially slow down the team </w:t>
       </w:r>
       <w:r>
         <w:rPr>
@@ -380,48 +434,147 @@
         <w:rPr>
           <w:rFonts w:ascii="Helvetica" w:hAnsi="Helvetica"/>
         </w:rPr>
-        <w:t xml:space="preserve"> </w:t>
-      </w:r>
-    </w:p>
-    <w:p>
-      <w:pPr>
-        <w:rPr>
-          <w:rFonts w:ascii="Helvetica" w:hAnsi="Helvetica"/>
-        </w:rPr>
-      </w:pPr>
-      <w:r>
-        <w:rPr>
-          <w:rFonts w:ascii="Helvetica" w:hAnsi="Helvetica"/>
-        </w:rPr>
-        <w:t xml:space="preserve">Overall, </w:t>
-      </w:r>
-      <w:r>
-        <w:rPr>
-          <w:rFonts w:ascii="Helvetica" w:hAnsi="Helvetica"/>
-        </w:rPr>
-        <w:t>result</w:t>
-      </w:r>
-      <w:r>
-        <w:rPr>
-          <w:rFonts w:ascii="Helvetica" w:hAnsi="Helvetica"/>
-        </w:rPr>
-        <w:t>s</w:t>
-      </w:r>
-      <w:r>
-        <w:rPr>
-          <w:rFonts w:ascii="Helvetica" w:hAnsi="Helvetica"/>
-        </w:rPr>
-        <w:t xml:space="preserve"> of the test display that I have a balanced set of intelligence</w:t>
-      </w:r>
-      <w:r>
-        <w:rPr>
-          <w:rFonts w:ascii="Helvetica" w:hAnsi="Helvetica"/>
-        </w:rPr>
-        <w:t xml:space="preserve"> across the board. </w:t>
-      </w:r>
-    </w:p>
-    <w:p>
-      <w:pPr>
+        <w:lastRenderedPageBreak/>
+        <w:t xml:space="preserve">In general, my team has scored low on the following: </w:t>
+      </w:r>
+    </w:p>
+    <w:p>
+      <w:pPr>
+        <w:rPr>
+          <w:rFonts w:ascii="Helvetica" w:hAnsi="Helvetica"/>
+        </w:rPr>
+      </w:pPr>
+    </w:p>
+    <w:p>
+      <w:pPr>
+        <w:pStyle w:val="ListParagraph"/>
+        <w:numPr>
+          <w:ilvl w:val="0"/>
+          <w:numId w:val="1"/>
+        </w:numPr>
+        <w:rPr>
+          <w:rFonts w:ascii="Helvetica" w:hAnsi="Helvetica"/>
+        </w:rPr>
+      </w:pPr>
+      <w:r>
+        <w:rPr>
+          <w:rFonts w:ascii="Helvetica" w:hAnsi="Helvetica"/>
+        </w:rPr>
+        <w:t>Linguistic</w:t>
+      </w:r>
+    </w:p>
+    <w:p>
+      <w:pPr>
+        <w:pStyle w:val="ListParagraph"/>
+        <w:numPr>
+          <w:ilvl w:val="0"/>
+          <w:numId w:val="1"/>
+        </w:numPr>
+        <w:tabs>
+          <w:tab w:val="left" w:pos="2222"/>
+        </w:tabs>
+        <w:rPr>
+          <w:rFonts w:ascii="Helvetica" w:hAnsi="Helvetica"/>
+        </w:rPr>
+      </w:pPr>
+      <w:r>
+        <w:rPr>
+          <w:rFonts w:ascii="Helvetica" w:hAnsi="Helvetica"/>
+        </w:rPr>
+        <w:t>Spatial-Visual</w:t>
+      </w:r>
+      <w:r>
+        <w:rPr>
+          <w:rFonts w:ascii="Helvetica" w:hAnsi="Helvetica"/>
+        </w:rPr>
+        <w:tab/>
+      </w:r>
+    </w:p>
+    <w:p>
+      <w:pPr>
+        <w:tabs>
+          <w:tab w:val="left" w:pos="2222"/>
+        </w:tabs>
+        <w:rPr>
+          <w:rFonts w:ascii="Helvetica" w:hAnsi="Helvetica"/>
+        </w:rPr>
+      </w:pPr>
+    </w:p>
+    <w:p>
+      <w:pPr>
+        <w:tabs>
+          <w:tab w:val="left" w:pos="2222"/>
+        </w:tabs>
+        <w:rPr>
+          <w:rFonts w:ascii="Helvetica" w:hAnsi="Helvetica"/>
+        </w:rPr>
+      </w:pPr>
+      <w:r>
+        <w:rPr>
+          <w:rFonts w:ascii="Helvetica" w:hAnsi="Helvetica"/>
+        </w:rPr>
+        <w:t xml:space="preserve">Having a low linguistic skill across the team could bring some negative outcomes. We could struggle to put our ideas and </w:t>
+      </w:r>
+      <w:r>
+        <w:rPr>
+          <w:rFonts w:ascii="Helvetica" w:hAnsi="Helvetica"/>
+        </w:rPr>
+        <w:t xml:space="preserve">thoughts </w:t>
+      </w:r>
+      <w:r>
+        <w:rPr>
+          <w:rFonts w:ascii="Helvetica" w:hAnsi="Helvetica"/>
+        </w:rPr>
+        <w:t>across to each other. This could res</w:t>
+      </w:r>
+      <w:r>
+        <w:rPr>
+          <w:rFonts w:ascii="Helvetica" w:hAnsi="Helvetica"/>
+        </w:rPr>
+        <w:t>ult to loss of some great ideas and potentials.</w:t>
+      </w:r>
+    </w:p>
+    <w:p>
+      <w:pPr>
+        <w:tabs>
+          <w:tab w:val="left" w:pos="2222"/>
+        </w:tabs>
+        <w:rPr>
+          <w:rFonts w:ascii="Helvetica" w:hAnsi="Helvetica"/>
+        </w:rPr>
+      </w:pPr>
+    </w:p>
+    <w:p>
+      <w:pPr>
+        <w:tabs>
+          <w:tab w:val="left" w:pos="2222"/>
+        </w:tabs>
+        <w:rPr>
+          <w:rFonts w:ascii="Helvetica" w:hAnsi="Helvetica"/>
+        </w:rPr>
+      </w:pPr>
+      <w:r>
+        <w:rPr>
+          <w:rFonts w:ascii="Helvetica" w:hAnsi="Helvetica"/>
+        </w:rPr>
+        <w:t>Having a low spatial-visual intelligence could result in members not being able to effectively visualise other team member’s ideas and opinions. This again could result in some conflicts as your team members might look over some of the points you raise and deem it impractical or useless.</w:t>
+      </w:r>
+    </w:p>
+    <w:p>
+      <w:pPr>
+        <w:tabs>
+          <w:tab w:val="left" w:pos="2222"/>
+        </w:tabs>
+        <w:rPr>
+          <w:rFonts w:ascii="Helvetica" w:hAnsi="Helvetica"/>
+        </w:rPr>
+      </w:pPr>
+    </w:p>
+    <w:p>
+      <w:pPr>
+        <w:tabs>
+          <w:tab w:val="left" w:pos="2222"/>
+        </w:tabs>
         <w:rPr>
           <w:rFonts w:ascii="Helvetica" w:hAnsi="Helvetica"/>
           <w:b/>
@@ -434,12 +587,14 @@
           <w:b/>
           <w:sz w:val="28"/>
         </w:rPr>
-        <w:lastRenderedPageBreak/>
-        <w:t>Comparing the teams results for the Multiple Intelligences Model test:</w:t>
-      </w:r>
-    </w:p>
-    <w:p>
-      <w:pPr>
+        <w:t>16 Personalities Test Results – Strengths and Weaknesses</w:t>
+      </w:r>
+    </w:p>
+    <w:p>
+      <w:pPr>
+        <w:tabs>
+          <w:tab w:val="left" w:pos="2222"/>
+        </w:tabs>
         <w:rPr>
           <w:rFonts w:ascii="Helvetica" w:hAnsi="Helvetica"/>
           <w:b/>
@@ -449,6 +604,41 @@
     </w:p>
     <w:p>
       <w:pPr>
+        <w:tabs>
+          <w:tab w:val="left" w:pos="2222"/>
+        </w:tabs>
+        <w:rPr>
+          <w:rFonts w:ascii="Helvetica" w:hAnsi="Helvetica"/>
+        </w:rPr>
+      </w:pPr>
+      <w:r>
+        <w:rPr>
+          <w:rFonts w:ascii="Helvetica" w:hAnsi="Helvetica"/>
+        </w:rPr>
+        <w:t xml:space="preserve">According </w:t>
+      </w:r>
+      <w:r>
+        <w:rPr>
+          <w:rFonts w:ascii="Helvetica" w:hAnsi="Helvetica"/>
+        </w:rPr>
+        <w:t>Myers Brigg’s “16 Personalities” test, I am a ENFJ which stands for Extraversion, Intuition, Feeling and Judgement.</w:t>
+      </w:r>
+    </w:p>
+    <w:p>
+      <w:pPr>
+        <w:tabs>
+          <w:tab w:val="left" w:pos="2222"/>
+        </w:tabs>
+        <w:rPr>
+          <w:rFonts w:ascii="Helvetica" w:hAnsi="Helvetica"/>
+        </w:rPr>
+      </w:pPr>
+    </w:p>
+    <w:p>
+      <w:pPr>
+        <w:tabs>
+          <w:tab w:val="left" w:pos="2222"/>
+        </w:tabs>
         <w:rPr>
           <w:rFonts w:ascii="Helvetica" w:hAnsi="Helvetica"/>
           <w:b/>
@@ -459,128 +649,198 @@
           <w:rFonts w:ascii="Helvetica" w:hAnsi="Helvetica"/>
           <w:b/>
         </w:rPr>
-        <w:t>Dan Steer</w:t>
-      </w:r>
-      <w:r>
+        <w:t>My Strengths:</w:t>
+      </w:r>
+    </w:p>
+    <w:p>
+      <w:pPr>
+        <w:tabs>
+          <w:tab w:val="left" w:pos="2222"/>
+        </w:tabs>
+        <w:rPr>
+          <w:rFonts w:ascii="Helvetica" w:hAnsi="Helvetica"/>
+        </w:rPr>
+      </w:pPr>
+    </w:p>
+    <w:p>
+      <w:pPr>
+        <w:tabs>
+          <w:tab w:val="left" w:pos="2222"/>
+        </w:tabs>
+        <w:rPr>
+          <w:rFonts w:ascii="Helvetica" w:hAnsi="Helvetica"/>
+        </w:rPr>
+      </w:pPr>
+      <w:r>
+        <w:rPr>
+          <w:rFonts w:ascii="Helvetica" w:hAnsi="Helvetica"/>
+        </w:rPr>
+        <w:t>One of my strength is being reliable. I do not like the idea of letting a person down and I can always be counted on. This is an extremely useful trait to have especially when you are working in a team. My team members can count on me to finish tasks before certain deadlines. This could relieve a lot of stress from them as they do not have to worry about me potentially failing them.</w:t>
+      </w:r>
+    </w:p>
+    <w:p>
+      <w:pPr>
+        <w:tabs>
+          <w:tab w:val="left" w:pos="2222"/>
+        </w:tabs>
+        <w:rPr>
+          <w:rFonts w:ascii="Helvetica" w:hAnsi="Helvetica"/>
+        </w:rPr>
+      </w:pPr>
+    </w:p>
+    <w:p>
+      <w:pPr>
+        <w:tabs>
+          <w:tab w:val="left" w:pos="2222"/>
+        </w:tabs>
+        <w:rPr>
+          <w:rFonts w:ascii="Helvetica" w:hAnsi="Helvetica"/>
+        </w:rPr>
+      </w:pPr>
+      <w:r>
+        <w:rPr>
+          <w:rFonts w:ascii="Helvetica" w:hAnsi="Helvetica"/>
+        </w:rPr>
+        <w:t>Other</w:t>
+      </w:r>
+      <w:r>
+        <w:rPr>
+          <w:rFonts w:ascii="Helvetica" w:hAnsi="Helvetica"/>
+        </w:rPr>
+        <w:t xml:space="preserve"> strength</w:t>
+      </w:r>
+      <w:r>
+        <w:rPr>
+          <w:rFonts w:ascii="Helvetica" w:hAnsi="Helvetica"/>
+        </w:rPr>
+        <w:t>s</w:t>
+      </w:r>
+      <w:r>
+        <w:rPr>
+          <w:rFonts w:ascii="Helvetica" w:hAnsi="Helvetica"/>
+        </w:rPr>
+        <w:t xml:space="preserve"> that I possess is altruism</w:t>
+      </w:r>
+      <w:r>
+        <w:rPr>
+          <w:rFonts w:ascii="Helvetica" w:hAnsi="Helvetica"/>
+        </w:rPr>
+        <w:t xml:space="preserve"> and tolerance</w:t>
+      </w:r>
+      <w:r>
+        <w:rPr>
+          <w:rFonts w:ascii="Helvetica" w:hAnsi="Helvetica"/>
+        </w:rPr>
+        <w:t xml:space="preserve">. </w:t>
+      </w:r>
+      <w:r>
+        <w:rPr>
+          <w:rFonts w:ascii="Helvetica" w:hAnsi="Helvetica"/>
+        </w:rPr>
+        <w:t>I am selfless and want the best for everyone. If a conflict occurs between team members, I am likely to act rationally, listen to each team members carefully, tolerate some of their behaviour and try to bring the conflict to an end before it gets out of control.</w:t>
+      </w:r>
+    </w:p>
+    <w:p>
+      <w:pPr>
+        <w:tabs>
+          <w:tab w:val="left" w:pos="2222"/>
+        </w:tabs>
+        <w:rPr>
+          <w:rFonts w:ascii="Helvetica" w:hAnsi="Helvetica"/>
+        </w:rPr>
+      </w:pPr>
+    </w:p>
+    <w:p>
+      <w:pPr>
+        <w:tabs>
+          <w:tab w:val="left" w:pos="2222"/>
+        </w:tabs>
+        <w:rPr>
+          <w:rFonts w:ascii="Helvetica" w:hAnsi="Helvetica"/>
+        </w:rPr>
+      </w:pPr>
+      <w:r>
+        <w:rPr>
+          <w:rFonts w:ascii="Helvetica" w:hAnsi="Helvetica"/>
+        </w:rPr>
+        <w:t xml:space="preserve">I am also </w:t>
+      </w:r>
+      <w:r>
+        <w:rPr>
+          <w:rFonts w:ascii="Helvetica" w:hAnsi="Helvetica"/>
+        </w:rPr>
+        <w:t>a charismatic and natural leader. I know how to capture attention of an audience and communicate with others with reason and passion. We will have weekly meetings in which I can use my charisma and leadership skills to make sure the work is done and that everyone has a voice.</w:t>
+      </w:r>
+    </w:p>
+    <w:p>
+      <w:pPr>
+        <w:tabs>
+          <w:tab w:val="left" w:pos="2222"/>
+        </w:tabs>
+        <w:rPr>
+          <w:rFonts w:ascii="Helvetica" w:hAnsi="Helvetica"/>
+        </w:rPr>
+      </w:pPr>
+    </w:p>
+    <w:p>
+      <w:pPr>
+        <w:tabs>
+          <w:tab w:val="left" w:pos="2222"/>
+        </w:tabs>
+        <w:rPr>
+          <w:rFonts w:ascii="Helvetica" w:hAnsi="Helvetica"/>
+        </w:rPr>
+      </w:pPr>
+    </w:p>
+    <w:p>
+      <w:pPr>
+        <w:tabs>
+          <w:tab w:val="left" w:pos="2222"/>
+        </w:tabs>
         <w:rPr>
           <w:rFonts w:ascii="Helvetica" w:hAnsi="Helvetica"/>
           <w:b/>
         </w:rPr>
-        <w:t>:</w:t>
-      </w:r>
-    </w:p>
-    <w:p>
-      <w:pPr>
+      </w:pPr>
+      <w:r>
         <w:rPr>
           <w:rFonts w:ascii="Helvetica" w:hAnsi="Helvetica"/>
           <w:b/>
         </w:rPr>
-      </w:pPr>
-    </w:p>
-    <w:p>
-      <w:pPr>
-        <w:rPr>
-          <w:rFonts w:ascii="Helvetica" w:hAnsi="Helvetica"/>
-        </w:rPr>
-      </w:pPr>
-      <w:r>
-        <w:rPr>
-          <w:rFonts w:ascii="Helvetica" w:hAnsi="Helvetica"/>
-        </w:rPr>
-        <w:t xml:space="preserve">Dan’s strongest trait is musical intelligence. Musical-rhythmic intelligence is associated with a high sensitivity to the elements of music, including tones and rhythms. </w:t>
+        <w:t xml:space="preserve">My Weaknesses: </w:t>
+      </w:r>
+    </w:p>
+    <w:p>
+      <w:pPr>
+        <w:tabs>
+          <w:tab w:val="left" w:pos="2222"/>
+        </w:tabs>
+        <w:rPr>
+          <w:rFonts w:ascii="Helvetica" w:hAnsi="Helvetica"/>
+          <w:b/>
+        </w:rPr>
+      </w:pPr>
+    </w:p>
+    <w:p>
+      <w:pPr>
+        <w:tabs>
+          <w:tab w:val="left" w:pos="2222"/>
+        </w:tabs>
+        <w:rPr>
+          <w:rFonts w:ascii="Helvetica" w:hAnsi="Helvetica"/>
+        </w:rPr>
+      </w:pPr>
+      <w:r>
+        <w:rPr>
+          <w:rFonts w:ascii="Helvetica" w:hAnsi="Helvetica"/>
+        </w:rPr>
+        <w:t>None, I am awesome.</w:t>
       </w:r>
       <w:bookmarkStart w:id="0" w:name="_GoBack"/>
       <w:bookmarkEnd w:id="0"/>
     </w:p>
     <w:p>
       <w:pPr>
-        <w:rPr>
-          <w:rFonts w:ascii="Helvetica" w:hAnsi="Helvetica"/>
-        </w:rPr>
-      </w:pPr>
-    </w:p>
-    <w:p>
-      <w:pPr>
-        <w:rPr>
-          <w:rFonts w:ascii="Helvetica" w:hAnsi="Helvetica"/>
-        </w:rPr>
-      </w:pPr>
-    </w:p>
-    <w:p>
-      <w:pPr>
-        <w:rPr>
-          <w:rFonts w:ascii="Helvetica" w:hAnsi="Helvetica"/>
-          <w:b/>
-        </w:rPr>
-      </w:pPr>
-      <w:r>
-        <w:rPr>
-          <w:rFonts w:ascii="Helvetica" w:hAnsi="Helvetica"/>
-          <w:b/>
-        </w:rPr>
-        <w:t xml:space="preserve">Weak points of the entire team for the evaluation: </w:t>
-      </w:r>
-    </w:p>
-    <w:p>
-      <w:pPr>
-        <w:rPr>
-          <w:rFonts w:ascii="Helvetica" w:hAnsi="Helvetica"/>
-        </w:rPr>
-      </w:pPr>
-      <w:r>
-        <w:rPr>
-          <w:rFonts w:ascii="Helvetica" w:hAnsi="Helvetica"/>
-        </w:rPr>
-        <w:t>-Linguistic</w:t>
-      </w:r>
-    </w:p>
-    <w:p>
-      <w:pPr>
-        <w:rPr>
-          <w:rFonts w:ascii="Helvetica" w:hAnsi="Helvetica"/>
-        </w:rPr>
-      </w:pPr>
-      <w:r>
-        <w:rPr>
-          <w:rFonts w:ascii="Helvetica" w:hAnsi="Helvetica"/>
-        </w:rPr>
-        <w:t>-Bodily-Kinaesthetic</w:t>
-      </w:r>
-    </w:p>
-    <w:p>
-      <w:pPr>
-        <w:tabs>
-          <w:tab w:val="left" w:pos="2222"/>
-        </w:tabs>
-        <w:rPr>
-          <w:rFonts w:ascii="Helvetica" w:hAnsi="Helvetica"/>
-        </w:rPr>
-      </w:pPr>
-      <w:r>
-        <w:rPr>
-          <w:rFonts w:ascii="Helvetica" w:hAnsi="Helvetica"/>
-        </w:rPr>
-        <w:t>-Spatial-Visual</w:t>
-      </w:r>
-      <w:r>
-        <w:rPr>
-          <w:rFonts w:ascii="Helvetica" w:hAnsi="Helvetica"/>
-        </w:rPr>
-        <w:tab/>
-      </w:r>
-    </w:p>
-    <w:p>
-      <w:pPr>
-        <w:tabs>
-          <w:tab w:val="left" w:pos="2222"/>
-        </w:tabs>
-        <w:rPr>
-          <w:rFonts w:ascii="Helvetica" w:hAnsi="Helvetica"/>
-        </w:rPr>
-      </w:pPr>
-    </w:p>
-    <w:p>
-      <w:pPr>
         <w:tabs>
           <w:tab w:val="left" w:pos="2222"/>
         </w:tabs>
@@ -591,13 +851,6 @@
     </w:p>
     <w:sdt>
       <w:sdtPr>
-        <w:id w:val="442116821"/>
-        <w:docPartObj>
-          <w:docPartGallery w:val="Bibliographies"/>
-          <w:docPartUnique/>
-        </w:docPartObj>
-      </w:sdtPr>
-      <w:sdtEndPr>
         <w:rPr>
           <w:rFonts w:asciiTheme="minorHAnsi" w:eastAsiaTheme="minorHAnsi" w:hAnsiTheme="minorHAnsi" w:cstheme="minorBidi"/>
           <w:b w:val="0"/>
@@ -607,7 +860,13 @@
           <w:szCs w:val="24"/>
           <w:lang w:val="en-GB" w:bidi="ar-SA"/>
         </w:rPr>
-      </w:sdtEndPr>
+        <w:id w:val="442116821"/>
+        <w:docPartObj>
+          <w:docPartGallery w:val="Bibliographies"/>
+          <w:docPartUnique/>
+        </w:docPartObj>
+      </w:sdtPr>
+      <w:sdtEndPr/>
       <w:sdtContent>
         <w:p>
           <w:pPr>
@@ -623,6 +882,7 @@
             <w:id w:val="111145805"/>
             <w:bibliography/>
           </w:sdtPr>
+          <w:sdtEndPr/>
           <w:sdtContent>
             <w:p>
               <w:pPr>
@@ -689,7 +949,7 @@
                 </w:rPr>
                 <w:t xml:space="preserve"> [Online]. Available from: </w:t>
               </w:r>
-              <w:hyperlink r:id="rId7" w:history="1">
+              <w:hyperlink r:id="rId8" w:history="1">
                 <w:r>
                   <w:rPr>
                     <w:rStyle w:val="Hyperlink"/>
@@ -779,6 +1039,127 @@
     </w:p>
   </w:footnote>
 </w:footnotes>
+</file>
+
+<file path=word/numbering.xml><?xml version="1.0" encoding="utf-8"?>
+<w:numbering xmlns:wpc="http://schemas.microsoft.com/office/word/2010/wordprocessingCanvas" xmlns:mo="http://schemas.microsoft.com/office/mac/office/2008/main" xmlns:mc="http://schemas.openxmlformats.org/markup-compatibility/2006" xmlns:mv="urn:schemas-microsoft-com:mac:vml" xmlns:o="urn:schemas-microsoft-com:office:office" xmlns:r="http://schemas.openxmlformats.org/officeDocument/2006/relationships" xmlns:m="http://schemas.openxmlformats.org/officeDocument/2006/math" xmlns:v="urn:schemas-microsoft-com:vml" xmlns:wp14="http://schemas.microsoft.com/office/word/2010/wordprocessingDrawing" xmlns:wp="http://schemas.openxmlformats.org/drawingml/2006/wordprocessingDrawing" xmlns:w10="urn:schemas-microsoft-com:office:word" xmlns:w="http://schemas.openxmlformats.org/wordprocessingml/2006/main" xmlns:w14="http://schemas.microsoft.com/office/word/2010/wordml" xmlns:w15="http://schemas.microsoft.com/office/word/2012/wordml" xmlns:wpg="http://schemas.microsoft.com/office/word/2010/wordprocessingGroup" xmlns:wpi="http://schemas.microsoft.com/office/word/2010/wordprocessingInk" xmlns:wne="http://schemas.microsoft.com/office/word/2006/wordml" xmlns:wps="http://schemas.microsoft.com/office/word/2010/wordprocessingShape" mc:Ignorable="w14 w15 wp14">
+  <w:abstractNum w:abstractNumId="0">
+    <w:nsid w:val="7C8F419F"/>
+    <w:multiLevelType w:val="hybridMultilevel"/>
+    <w:tmpl w:val="8054BCDE"/>
+    <w:lvl w:ilvl="0" w:tplc="04090001">
+      <w:start w:val="1"/>
+      <w:numFmt w:val="bullet"/>
+      <w:lvlText w:val=""/>
+      <w:lvlJc w:val="left"/>
+      <w:pPr>
+        <w:ind w:left="720" w:hanging="360"/>
+      </w:pPr>
+      <w:rPr>
+        <w:rFonts w:ascii="Symbol" w:hAnsi="Symbol" w:hint="default"/>
+      </w:rPr>
+    </w:lvl>
+    <w:lvl w:ilvl="1" w:tplc="04090003" w:tentative="1">
+      <w:start w:val="1"/>
+      <w:numFmt w:val="bullet"/>
+      <w:lvlText w:val="o"/>
+      <w:lvlJc w:val="left"/>
+      <w:pPr>
+        <w:ind w:left="1440" w:hanging="360"/>
+      </w:pPr>
+      <w:rPr>
+        <w:rFonts w:ascii="Courier New" w:hAnsi="Courier New" w:cs="Courier New" w:hint="default"/>
+      </w:rPr>
+    </w:lvl>
+    <w:lvl w:ilvl="2" w:tplc="04090005" w:tentative="1">
+      <w:start w:val="1"/>
+      <w:numFmt w:val="bullet"/>
+      <w:lvlText w:val=""/>
+      <w:lvlJc w:val="left"/>
+      <w:pPr>
+        <w:ind w:left="2160" w:hanging="360"/>
+      </w:pPr>
+      <w:rPr>
+        <w:rFonts w:ascii="Wingdings" w:hAnsi="Wingdings" w:hint="default"/>
+      </w:rPr>
+    </w:lvl>
+    <w:lvl w:ilvl="3" w:tplc="04090001" w:tentative="1">
+      <w:start w:val="1"/>
+      <w:numFmt w:val="bullet"/>
+      <w:lvlText w:val=""/>
+      <w:lvlJc w:val="left"/>
+      <w:pPr>
+        <w:ind w:left="2880" w:hanging="360"/>
+      </w:pPr>
+      <w:rPr>
+        <w:rFonts w:ascii="Symbol" w:hAnsi="Symbol" w:hint="default"/>
+      </w:rPr>
+    </w:lvl>
+    <w:lvl w:ilvl="4" w:tplc="04090003" w:tentative="1">
+      <w:start w:val="1"/>
+      <w:numFmt w:val="bullet"/>
+      <w:lvlText w:val="o"/>
+      <w:lvlJc w:val="left"/>
+      <w:pPr>
+        <w:ind w:left="3600" w:hanging="360"/>
+      </w:pPr>
+      <w:rPr>
+        <w:rFonts w:ascii="Courier New" w:hAnsi="Courier New" w:cs="Courier New" w:hint="default"/>
+      </w:rPr>
+    </w:lvl>
+    <w:lvl w:ilvl="5" w:tplc="04090005" w:tentative="1">
+      <w:start w:val="1"/>
+      <w:numFmt w:val="bullet"/>
+      <w:lvlText w:val=""/>
+      <w:lvlJc w:val="left"/>
+      <w:pPr>
+        <w:ind w:left="4320" w:hanging="360"/>
+      </w:pPr>
+      <w:rPr>
+        <w:rFonts w:ascii="Wingdings" w:hAnsi="Wingdings" w:hint="default"/>
+      </w:rPr>
+    </w:lvl>
+    <w:lvl w:ilvl="6" w:tplc="04090001" w:tentative="1">
+      <w:start w:val="1"/>
+      <w:numFmt w:val="bullet"/>
+      <w:lvlText w:val=""/>
+      <w:lvlJc w:val="left"/>
+      <w:pPr>
+        <w:ind w:left="5040" w:hanging="360"/>
+      </w:pPr>
+      <w:rPr>
+        <w:rFonts w:ascii="Symbol" w:hAnsi="Symbol" w:hint="default"/>
+      </w:rPr>
+    </w:lvl>
+    <w:lvl w:ilvl="7" w:tplc="04090003" w:tentative="1">
+      <w:start w:val="1"/>
+      <w:numFmt w:val="bullet"/>
+      <w:lvlText w:val="o"/>
+      <w:lvlJc w:val="left"/>
+      <w:pPr>
+        <w:ind w:left="5760" w:hanging="360"/>
+      </w:pPr>
+      <w:rPr>
+        <w:rFonts w:ascii="Courier New" w:hAnsi="Courier New" w:cs="Courier New" w:hint="default"/>
+      </w:rPr>
+    </w:lvl>
+    <w:lvl w:ilvl="8" w:tplc="04090005" w:tentative="1">
+      <w:start w:val="1"/>
+      <w:numFmt w:val="bullet"/>
+      <w:lvlText w:val=""/>
+      <w:lvlJc w:val="left"/>
+      <w:pPr>
+        <w:ind w:left="6480" w:hanging="360"/>
+      </w:pPr>
+      <w:rPr>
+        <w:rFonts w:ascii="Wingdings" w:hAnsi="Wingdings" w:hint="default"/>
+      </w:rPr>
+    </w:lvl>
+  </w:abstractNum>
+  <w:num w:numId="1">
+    <w:abstractNumId w:val="0"/>
+  </w:num>
+</w:numbering>
 </file>
 
 <file path=word/styles.xml><?xml version="1.0" encoding="utf-8"?>
@@ -1318,6 +1699,17 @@
       <w:u w:val="single"/>
     </w:rPr>
   </w:style>
+  <w:style w:type="paragraph" w:styleId="ListParagraph">
+    <w:name w:val="List Paragraph"/>
+    <w:basedOn w:val="Normal"/>
+    <w:uiPriority w:val="34"/>
+    <w:qFormat/>
+    <w:rsid w:val="006B42F2"/>
+    <w:pPr>
+      <w:ind w:left="720"/>
+      <w:contextualSpacing/>
+    </w:pPr>
+  </w:style>
 </w:styles>
 </file>
 
@@ -1635,7 +2027,7 @@
 </file>
 
 <file path=customXml/itemProps1.xml><?xml version="1.0" encoding="utf-8"?>
-<ds:datastoreItem xmlns:ds="http://schemas.openxmlformats.org/officeDocument/2006/customXml" ds:itemID="{8438EF22-1367-7F49-997C-EB064ACCD7CE}">
+<ds:datastoreItem xmlns:ds="http://schemas.openxmlformats.org/officeDocument/2006/customXml" ds:itemID="{9E936B18-9D27-994F-AB27-059C9E959CD6}">
   <ds:schemaRefs>
     <ds:schemaRef ds:uri="http://schemas.openxmlformats.org/officeDocument/2006/bibliography"/>
   </ds:schemaRefs>

</xml_diff>

<commit_message>
Report should be finished. Need to double check word count with Martin.
</commit_message>
<xml_diff>
--- a/docs/hsert/EQ_Tests/Team Work.docx
+++ b/docs/hsert/EQ_Tests/Team Work.docx
@@ -14,113 +14,1333 @@
           <w:b/>
           <w:sz w:val="52"/>
         </w:rPr>
-        <w:t>Team Work</w:t>
-      </w:r>
-    </w:p>
-    <w:p>
-      <w:pPr>
-        <w:rPr>
-          <w:sz w:val="52"/>
-        </w:rPr>
-      </w:pPr>
-    </w:p>
-    <w:p>
-      <w:pPr>
-        <w:rPr>
-          <w:b/>
+        <w:t>0xDEADBEEF Team Analysis</w:t>
+      </w:r>
+    </w:p>
+    <w:sdt>
+      <w:sdtPr>
+        <w:rPr>
+          <w:rFonts w:asciiTheme="minorHAnsi" w:eastAsiaTheme="minorHAnsi" w:hAnsiTheme="minorHAnsi" w:cstheme="minorBidi"/>
+          <w:b w:val="0"/>
+          <w:bCs w:val="0"/>
+          <w:color w:val="auto"/>
+          <w:sz w:val="24"/>
+          <w:szCs w:val="24"/>
+          <w:lang w:val="en-GB"/>
+        </w:rPr>
+        <w:id w:val="2036765513"/>
+        <w:docPartObj>
+          <w:docPartGallery w:val="Table of Contents"/>
+          <w:docPartUnique/>
+        </w:docPartObj>
+      </w:sdtPr>
+      <w:sdtEndPr>
+        <w:rPr>
+          <w:noProof/>
+        </w:rPr>
+      </w:sdtEndPr>
+      <w:sdtContent>
+        <w:p>
+          <w:pPr>
+            <w:pStyle w:val="TOCHeading"/>
+          </w:pPr>
+          <w:r>
+            <w:t>Table of Contents</w:t>
+          </w:r>
+          <w:bookmarkStart w:id="0" w:name="_GoBack"/>
+          <w:bookmarkEnd w:id="0"/>
+        </w:p>
+        <w:p>
+          <w:pPr>
+            <w:pStyle w:val="TOC1"/>
+            <w:tabs>
+              <w:tab w:val="right" w:leader="dot" w:pos="9010"/>
+            </w:tabs>
+            <w:rPr>
+              <w:rFonts w:asciiTheme="minorHAnsi" w:eastAsiaTheme="minorEastAsia" w:hAnsiTheme="minorHAnsi"/>
+              <w:b w:val="0"/>
+              <w:bCs w:val="0"/>
+              <w:noProof/>
+              <w:color w:val="auto"/>
+              <w:lang w:val="en-US"/>
+            </w:rPr>
+          </w:pPr>
+          <w:r>
+            <w:rPr>
+              <w:b w:val="0"/>
+              <w:bCs w:val="0"/>
+            </w:rPr>
+            <w:fldChar w:fldCharType="begin"/>
+          </w:r>
+          <w:r>
+            <w:instrText xml:space="preserve"> TOC \o "1-3" \h \z \u </w:instrText>
+          </w:r>
+          <w:r>
+            <w:rPr>
+              <w:b w:val="0"/>
+              <w:bCs w:val="0"/>
+            </w:rPr>
+            <w:fldChar w:fldCharType="separate"/>
+          </w:r>
+          <w:hyperlink w:anchor="_Toc530278506" w:history="1">
+            <w:r>
+              <w:rPr>
+                <w:rStyle w:val="Hyperlink"/>
+                <w:noProof/>
+                <w:lang w:bidi="en-US"/>
+              </w:rPr>
+              <w:t>Multiple Intelligences test analysis:</w:t>
+            </w:r>
+            <w:r>
+              <w:rPr>
+                <w:noProof/>
+                <w:webHidden/>
+              </w:rPr>
+              <w:tab/>
+            </w:r>
+            <w:r>
+              <w:rPr>
+                <w:noProof/>
+                <w:webHidden/>
+              </w:rPr>
+              <w:fldChar w:fldCharType="begin"/>
+            </w:r>
+            <w:r>
+              <w:rPr>
+                <w:noProof/>
+                <w:webHidden/>
+              </w:rPr>
+              <w:instrText xml:space="preserve"> PAGEREF _Toc530278506 \h </w:instrText>
+            </w:r>
+            <w:r>
+              <w:rPr>
+                <w:noProof/>
+                <w:webHidden/>
+              </w:rPr>
+            </w:r>
+            <w:r>
+              <w:rPr>
+                <w:noProof/>
+                <w:webHidden/>
+              </w:rPr>
+              <w:fldChar w:fldCharType="separate"/>
+            </w:r>
+            <w:r>
+              <w:rPr>
+                <w:noProof/>
+                <w:webHidden/>
+              </w:rPr>
+              <w:t>1</w:t>
+            </w:r>
+            <w:r>
+              <w:rPr>
+                <w:noProof/>
+                <w:webHidden/>
+              </w:rPr>
+              <w:fldChar w:fldCharType="end"/>
+            </w:r>
+          </w:hyperlink>
+        </w:p>
+        <w:p>
+          <w:pPr>
+            <w:pStyle w:val="TOC2"/>
+            <w:tabs>
+              <w:tab w:val="right" w:leader="dot" w:pos="9010"/>
+            </w:tabs>
+            <w:rPr>
+              <w:rFonts w:eastAsiaTheme="minorEastAsia"/>
+              <w:noProof/>
+              <w:sz w:val="24"/>
+              <w:szCs w:val="24"/>
+              <w:lang w:val="en-US"/>
+            </w:rPr>
+          </w:pPr>
+          <w:hyperlink w:anchor="_Toc530278507" w:history="1">
+            <w:r>
+              <w:rPr>
+                <w:rStyle w:val="Hyperlink"/>
+                <w:noProof/>
+              </w:rPr>
+              <w:t>My strengths and weaknesses:</w:t>
+            </w:r>
+            <w:r>
+              <w:rPr>
+                <w:noProof/>
+                <w:webHidden/>
+              </w:rPr>
+              <w:tab/>
+            </w:r>
+            <w:r>
+              <w:rPr>
+                <w:noProof/>
+                <w:webHidden/>
+              </w:rPr>
+              <w:fldChar w:fldCharType="begin"/>
+            </w:r>
+            <w:r>
+              <w:rPr>
+                <w:noProof/>
+                <w:webHidden/>
+              </w:rPr>
+              <w:instrText xml:space="preserve"> PAGEREF _Toc530278507 \h </w:instrText>
+            </w:r>
+            <w:r>
+              <w:rPr>
+                <w:noProof/>
+                <w:webHidden/>
+              </w:rPr>
+            </w:r>
+            <w:r>
+              <w:rPr>
+                <w:noProof/>
+                <w:webHidden/>
+              </w:rPr>
+              <w:fldChar w:fldCharType="separate"/>
+            </w:r>
+            <w:r>
+              <w:rPr>
+                <w:noProof/>
+                <w:webHidden/>
+              </w:rPr>
+              <w:t>1</w:t>
+            </w:r>
+            <w:r>
+              <w:rPr>
+                <w:noProof/>
+                <w:webHidden/>
+              </w:rPr>
+              <w:fldChar w:fldCharType="end"/>
+            </w:r>
+          </w:hyperlink>
+        </w:p>
+        <w:p>
+          <w:pPr>
+            <w:pStyle w:val="TOC2"/>
+            <w:tabs>
+              <w:tab w:val="right" w:leader="dot" w:pos="9010"/>
+            </w:tabs>
+            <w:rPr>
+              <w:rFonts w:eastAsiaTheme="minorEastAsia"/>
+              <w:noProof/>
+              <w:sz w:val="24"/>
+              <w:szCs w:val="24"/>
+              <w:lang w:val="en-US"/>
+            </w:rPr>
+          </w:pPr>
+          <w:hyperlink w:anchor="_Toc530278508" w:history="1">
+            <w:r>
+              <w:rPr>
+                <w:rStyle w:val="Hyperlink"/>
+                <w:noProof/>
+              </w:rPr>
+              <w:t>Team Strength and Weaknesses</w:t>
+            </w:r>
+            <w:r>
+              <w:rPr>
+                <w:noProof/>
+                <w:webHidden/>
+              </w:rPr>
+              <w:tab/>
+            </w:r>
+            <w:r>
+              <w:rPr>
+                <w:noProof/>
+                <w:webHidden/>
+              </w:rPr>
+              <w:fldChar w:fldCharType="begin"/>
+            </w:r>
+            <w:r>
+              <w:rPr>
+                <w:noProof/>
+                <w:webHidden/>
+              </w:rPr>
+              <w:instrText xml:space="preserve"> PAGEREF _Toc530278508 \h </w:instrText>
+            </w:r>
+            <w:r>
+              <w:rPr>
+                <w:noProof/>
+                <w:webHidden/>
+              </w:rPr>
+            </w:r>
+            <w:r>
+              <w:rPr>
+                <w:noProof/>
+                <w:webHidden/>
+              </w:rPr>
+              <w:fldChar w:fldCharType="separate"/>
+            </w:r>
+            <w:r>
+              <w:rPr>
+                <w:noProof/>
+                <w:webHidden/>
+              </w:rPr>
+              <w:t>2</w:t>
+            </w:r>
+            <w:r>
+              <w:rPr>
+                <w:noProof/>
+                <w:webHidden/>
+              </w:rPr>
+              <w:fldChar w:fldCharType="end"/>
+            </w:r>
+          </w:hyperlink>
+        </w:p>
+        <w:p>
+          <w:pPr>
+            <w:pStyle w:val="TOC1"/>
+            <w:tabs>
+              <w:tab w:val="right" w:leader="dot" w:pos="9010"/>
+            </w:tabs>
+            <w:rPr>
+              <w:rFonts w:asciiTheme="minorHAnsi" w:eastAsiaTheme="minorEastAsia" w:hAnsiTheme="minorHAnsi"/>
+              <w:b w:val="0"/>
+              <w:bCs w:val="0"/>
+              <w:noProof/>
+              <w:color w:val="auto"/>
+              <w:lang w:val="en-US"/>
+            </w:rPr>
+          </w:pPr>
+          <w:hyperlink w:anchor="_Toc530278509" w:history="1">
+            <w:r>
+              <w:rPr>
+                <w:rStyle w:val="Hyperlink"/>
+                <w:noProof/>
+                <w:lang w:bidi="en-US"/>
+              </w:rPr>
+              <w:t>16 Personalities Test Results – Strengths and Weaknesses</w:t>
+            </w:r>
+            <w:r>
+              <w:rPr>
+                <w:noProof/>
+                <w:webHidden/>
+              </w:rPr>
+              <w:tab/>
+            </w:r>
+            <w:r>
+              <w:rPr>
+                <w:noProof/>
+                <w:webHidden/>
+              </w:rPr>
+              <w:fldChar w:fldCharType="begin"/>
+            </w:r>
+            <w:r>
+              <w:rPr>
+                <w:noProof/>
+                <w:webHidden/>
+              </w:rPr>
+              <w:instrText xml:space="preserve"> PAGEREF _Toc530278509 \h </w:instrText>
+            </w:r>
+            <w:r>
+              <w:rPr>
+                <w:noProof/>
+                <w:webHidden/>
+              </w:rPr>
+            </w:r>
+            <w:r>
+              <w:rPr>
+                <w:noProof/>
+                <w:webHidden/>
+              </w:rPr>
+              <w:fldChar w:fldCharType="separate"/>
+            </w:r>
+            <w:r>
+              <w:rPr>
+                <w:noProof/>
+                <w:webHidden/>
+              </w:rPr>
+              <w:t>3</w:t>
+            </w:r>
+            <w:r>
+              <w:rPr>
+                <w:noProof/>
+                <w:webHidden/>
+              </w:rPr>
+              <w:fldChar w:fldCharType="end"/>
+            </w:r>
+          </w:hyperlink>
+        </w:p>
+        <w:p>
+          <w:pPr>
+            <w:pStyle w:val="TOC2"/>
+            <w:tabs>
+              <w:tab w:val="right" w:leader="dot" w:pos="9010"/>
+            </w:tabs>
+            <w:rPr>
+              <w:rFonts w:eastAsiaTheme="minorEastAsia"/>
+              <w:noProof/>
+              <w:sz w:val="24"/>
+              <w:szCs w:val="24"/>
+              <w:lang w:val="en-US"/>
+            </w:rPr>
+          </w:pPr>
+          <w:hyperlink w:anchor="_Toc530278510" w:history="1">
+            <w:r>
+              <w:rPr>
+                <w:rStyle w:val="Hyperlink"/>
+                <w:noProof/>
+              </w:rPr>
+              <w:t>My positive traits:</w:t>
+            </w:r>
+            <w:r>
+              <w:rPr>
+                <w:noProof/>
+                <w:webHidden/>
+              </w:rPr>
+              <w:tab/>
+            </w:r>
+            <w:r>
+              <w:rPr>
+                <w:noProof/>
+                <w:webHidden/>
+              </w:rPr>
+              <w:fldChar w:fldCharType="begin"/>
+            </w:r>
+            <w:r>
+              <w:rPr>
+                <w:noProof/>
+                <w:webHidden/>
+              </w:rPr>
+              <w:instrText xml:space="preserve"> PAGEREF _Toc530278510 \h </w:instrText>
+            </w:r>
+            <w:r>
+              <w:rPr>
+                <w:noProof/>
+                <w:webHidden/>
+              </w:rPr>
+            </w:r>
+            <w:r>
+              <w:rPr>
+                <w:noProof/>
+                <w:webHidden/>
+              </w:rPr>
+              <w:fldChar w:fldCharType="separate"/>
+            </w:r>
+            <w:r>
+              <w:rPr>
+                <w:noProof/>
+                <w:webHidden/>
+              </w:rPr>
+              <w:t>3</w:t>
+            </w:r>
+            <w:r>
+              <w:rPr>
+                <w:noProof/>
+                <w:webHidden/>
+              </w:rPr>
+              <w:fldChar w:fldCharType="end"/>
+            </w:r>
+          </w:hyperlink>
+        </w:p>
+        <w:p>
+          <w:pPr>
+            <w:pStyle w:val="TOC2"/>
+            <w:tabs>
+              <w:tab w:val="right" w:leader="dot" w:pos="9010"/>
+            </w:tabs>
+            <w:rPr>
+              <w:rFonts w:eastAsiaTheme="minorEastAsia"/>
+              <w:noProof/>
+              <w:sz w:val="24"/>
+              <w:szCs w:val="24"/>
+              <w:lang w:val="en-US"/>
+            </w:rPr>
+          </w:pPr>
+          <w:hyperlink w:anchor="_Toc530278511" w:history="1">
+            <w:r>
+              <w:rPr>
+                <w:rStyle w:val="Hyperlink"/>
+                <w:noProof/>
+              </w:rPr>
+              <w:t>My negative traits:</w:t>
+            </w:r>
+            <w:r>
+              <w:rPr>
+                <w:noProof/>
+                <w:webHidden/>
+              </w:rPr>
+              <w:tab/>
+            </w:r>
+            <w:r>
+              <w:rPr>
+                <w:noProof/>
+                <w:webHidden/>
+              </w:rPr>
+              <w:fldChar w:fldCharType="begin"/>
+            </w:r>
+            <w:r>
+              <w:rPr>
+                <w:noProof/>
+                <w:webHidden/>
+              </w:rPr>
+              <w:instrText xml:space="preserve"> PAGEREF _Toc530278511 \h </w:instrText>
+            </w:r>
+            <w:r>
+              <w:rPr>
+                <w:noProof/>
+                <w:webHidden/>
+              </w:rPr>
+            </w:r>
+            <w:r>
+              <w:rPr>
+                <w:noProof/>
+                <w:webHidden/>
+              </w:rPr>
+              <w:fldChar w:fldCharType="separate"/>
+            </w:r>
+            <w:r>
+              <w:rPr>
+                <w:noProof/>
+                <w:webHidden/>
+              </w:rPr>
+              <w:t>4</w:t>
+            </w:r>
+            <w:r>
+              <w:rPr>
+                <w:noProof/>
+                <w:webHidden/>
+              </w:rPr>
+              <w:fldChar w:fldCharType="end"/>
+            </w:r>
+          </w:hyperlink>
+        </w:p>
+        <w:p>
+          <w:pPr>
+            <w:pStyle w:val="TOC2"/>
+            <w:tabs>
+              <w:tab w:val="right" w:leader="dot" w:pos="9010"/>
+            </w:tabs>
+            <w:rPr>
+              <w:rFonts w:eastAsiaTheme="minorEastAsia"/>
+              <w:noProof/>
+              <w:sz w:val="24"/>
+              <w:szCs w:val="24"/>
+              <w:lang w:val="en-US"/>
+            </w:rPr>
+          </w:pPr>
+          <w:hyperlink w:anchor="_Toc530278512" w:history="1">
+            <w:r>
+              <w:rPr>
+                <w:rStyle w:val="Hyperlink"/>
+                <w:noProof/>
+              </w:rPr>
+              <w:t>My personality type against my group members’</w:t>
+            </w:r>
+            <w:r>
+              <w:rPr>
+                <w:noProof/>
+                <w:webHidden/>
+              </w:rPr>
+              <w:tab/>
+            </w:r>
+            <w:r>
+              <w:rPr>
+                <w:noProof/>
+                <w:webHidden/>
+              </w:rPr>
+              <w:fldChar w:fldCharType="begin"/>
+            </w:r>
+            <w:r>
+              <w:rPr>
+                <w:noProof/>
+                <w:webHidden/>
+              </w:rPr>
+              <w:instrText xml:space="preserve"> PAGEREF _Toc530278512 \h </w:instrText>
+            </w:r>
+            <w:r>
+              <w:rPr>
+                <w:noProof/>
+                <w:webHidden/>
+              </w:rPr>
+            </w:r>
+            <w:r>
+              <w:rPr>
+                <w:noProof/>
+                <w:webHidden/>
+              </w:rPr>
+              <w:fldChar w:fldCharType="separate"/>
+            </w:r>
+            <w:r>
+              <w:rPr>
+                <w:noProof/>
+                <w:webHidden/>
+              </w:rPr>
+              <w:t>4</w:t>
+            </w:r>
+            <w:r>
+              <w:rPr>
+                <w:noProof/>
+                <w:webHidden/>
+              </w:rPr>
+              <w:fldChar w:fldCharType="end"/>
+            </w:r>
+          </w:hyperlink>
+        </w:p>
+        <w:p>
+          <w:pPr>
+            <w:pStyle w:val="TOC3"/>
+            <w:tabs>
+              <w:tab w:val="right" w:leader="dot" w:pos="9010"/>
+            </w:tabs>
+            <w:rPr>
+              <w:rFonts w:eastAsiaTheme="minorEastAsia"/>
+              <w:i w:val="0"/>
+              <w:iCs w:val="0"/>
+              <w:noProof/>
+              <w:sz w:val="24"/>
+              <w:szCs w:val="24"/>
+              <w:lang w:val="en-US"/>
+            </w:rPr>
+          </w:pPr>
+          <w:hyperlink w:anchor="_Toc530278513" w:history="1">
+            <w:r>
+              <w:rPr>
+                <w:rStyle w:val="Hyperlink"/>
+                <w:noProof/>
+              </w:rPr>
+              <w:t>Harrison James Marcks – ENTJ</w:t>
+            </w:r>
+            <w:r>
+              <w:rPr>
+                <w:noProof/>
+                <w:webHidden/>
+              </w:rPr>
+              <w:tab/>
+            </w:r>
+            <w:r>
+              <w:rPr>
+                <w:noProof/>
+                <w:webHidden/>
+              </w:rPr>
+              <w:fldChar w:fldCharType="begin"/>
+            </w:r>
+            <w:r>
+              <w:rPr>
+                <w:noProof/>
+                <w:webHidden/>
+              </w:rPr>
+              <w:instrText xml:space="preserve"> PAGEREF _Toc530278513 \h </w:instrText>
+            </w:r>
+            <w:r>
+              <w:rPr>
+                <w:noProof/>
+                <w:webHidden/>
+              </w:rPr>
+            </w:r>
+            <w:r>
+              <w:rPr>
+                <w:noProof/>
+                <w:webHidden/>
+              </w:rPr>
+              <w:fldChar w:fldCharType="separate"/>
+            </w:r>
+            <w:r>
+              <w:rPr>
+                <w:noProof/>
+                <w:webHidden/>
+              </w:rPr>
+              <w:t>4</w:t>
+            </w:r>
+            <w:r>
+              <w:rPr>
+                <w:noProof/>
+                <w:webHidden/>
+              </w:rPr>
+              <w:fldChar w:fldCharType="end"/>
+            </w:r>
+          </w:hyperlink>
+        </w:p>
+        <w:p>
+          <w:pPr>
+            <w:pStyle w:val="TOC3"/>
+            <w:tabs>
+              <w:tab w:val="right" w:leader="dot" w:pos="9010"/>
+            </w:tabs>
+            <w:rPr>
+              <w:rFonts w:eastAsiaTheme="minorEastAsia"/>
+              <w:i w:val="0"/>
+              <w:iCs w:val="0"/>
+              <w:noProof/>
+              <w:sz w:val="24"/>
+              <w:szCs w:val="24"/>
+              <w:lang w:val="en-US"/>
+            </w:rPr>
+          </w:pPr>
+          <w:hyperlink w:anchor="_Toc530278514" w:history="1">
+            <w:r>
+              <w:rPr>
+                <w:rStyle w:val="Hyperlink"/>
+                <w:noProof/>
+              </w:rPr>
+              <w:t>Jesse Batt – ENFP</w:t>
+            </w:r>
+            <w:r>
+              <w:rPr>
+                <w:noProof/>
+                <w:webHidden/>
+              </w:rPr>
+              <w:tab/>
+            </w:r>
+            <w:r>
+              <w:rPr>
+                <w:noProof/>
+                <w:webHidden/>
+              </w:rPr>
+              <w:fldChar w:fldCharType="begin"/>
+            </w:r>
+            <w:r>
+              <w:rPr>
+                <w:noProof/>
+                <w:webHidden/>
+              </w:rPr>
+              <w:instrText xml:space="preserve"> PAGEREF _Toc530278514 \h </w:instrText>
+            </w:r>
+            <w:r>
+              <w:rPr>
+                <w:noProof/>
+                <w:webHidden/>
+              </w:rPr>
+            </w:r>
+            <w:r>
+              <w:rPr>
+                <w:noProof/>
+                <w:webHidden/>
+              </w:rPr>
+              <w:fldChar w:fldCharType="separate"/>
+            </w:r>
+            <w:r>
+              <w:rPr>
+                <w:noProof/>
+                <w:webHidden/>
+              </w:rPr>
+              <w:t>4</w:t>
+            </w:r>
+            <w:r>
+              <w:rPr>
+                <w:noProof/>
+                <w:webHidden/>
+              </w:rPr>
+              <w:fldChar w:fldCharType="end"/>
+            </w:r>
+          </w:hyperlink>
+        </w:p>
+        <w:p>
+          <w:pPr>
+            <w:pStyle w:val="TOC3"/>
+            <w:tabs>
+              <w:tab w:val="right" w:leader="dot" w:pos="9010"/>
+            </w:tabs>
+            <w:rPr>
+              <w:rFonts w:eastAsiaTheme="minorEastAsia"/>
+              <w:i w:val="0"/>
+              <w:iCs w:val="0"/>
+              <w:noProof/>
+              <w:sz w:val="24"/>
+              <w:szCs w:val="24"/>
+              <w:lang w:val="en-US"/>
+            </w:rPr>
+          </w:pPr>
+          <w:hyperlink w:anchor="_Toc530278515" w:history="1">
+            <w:r>
+              <w:rPr>
+                <w:rStyle w:val="Hyperlink"/>
+                <w:noProof/>
+              </w:rPr>
+              <w:t>Dan Steer – ISFJ</w:t>
+            </w:r>
+            <w:r>
+              <w:rPr>
+                <w:noProof/>
+                <w:webHidden/>
+              </w:rPr>
+              <w:tab/>
+            </w:r>
+            <w:r>
+              <w:rPr>
+                <w:noProof/>
+                <w:webHidden/>
+              </w:rPr>
+              <w:fldChar w:fldCharType="begin"/>
+            </w:r>
+            <w:r>
+              <w:rPr>
+                <w:noProof/>
+                <w:webHidden/>
+              </w:rPr>
+              <w:instrText xml:space="preserve"> PAGEREF _Toc530278515 \h </w:instrText>
+            </w:r>
+            <w:r>
+              <w:rPr>
+                <w:noProof/>
+                <w:webHidden/>
+              </w:rPr>
+            </w:r>
+            <w:r>
+              <w:rPr>
+                <w:noProof/>
+                <w:webHidden/>
+              </w:rPr>
+              <w:fldChar w:fldCharType="separate"/>
+            </w:r>
+            <w:r>
+              <w:rPr>
+                <w:noProof/>
+                <w:webHidden/>
+              </w:rPr>
+              <w:t>4</w:t>
+            </w:r>
+            <w:r>
+              <w:rPr>
+                <w:noProof/>
+                <w:webHidden/>
+              </w:rPr>
+              <w:fldChar w:fldCharType="end"/>
+            </w:r>
+          </w:hyperlink>
+        </w:p>
+        <w:p>
+          <w:pPr>
+            <w:pStyle w:val="TOC2"/>
+            <w:tabs>
+              <w:tab w:val="right" w:leader="dot" w:pos="9010"/>
+            </w:tabs>
+            <w:rPr>
+              <w:rFonts w:eastAsiaTheme="minorEastAsia"/>
+              <w:noProof/>
+              <w:sz w:val="24"/>
+              <w:szCs w:val="24"/>
+              <w:lang w:val="en-US"/>
+            </w:rPr>
+          </w:pPr>
+          <w:hyperlink w:anchor="_Toc530278516" w:history="1">
+            <w:r>
+              <w:rPr>
+                <w:rStyle w:val="Hyperlink"/>
+                <w:noProof/>
+              </w:rPr>
+              <w:t>Overall comparison</w:t>
+            </w:r>
+            <w:r>
+              <w:rPr>
+                <w:noProof/>
+                <w:webHidden/>
+              </w:rPr>
+              <w:tab/>
+            </w:r>
+            <w:r>
+              <w:rPr>
+                <w:noProof/>
+                <w:webHidden/>
+              </w:rPr>
+              <w:fldChar w:fldCharType="begin"/>
+            </w:r>
+            <w:r>
+              <w:rPr>
+                <w:noProof/>
+                <w:webHidden/>
+              </w:rPr>
+              <w:instrText xml:space="preserve"> PAGEREF _Toc530278516 \h </w:instrText>
+            </w:r>
+            <w:r>
+              <w:rPr>
+                <w:noProof/>
+                <w:webHidden/>
+              </w:rPr>
+            </w:r>
+            <w:r>
+              <w:rPr>
+                <w:noProof/>
+                <w:webHidden/>
+              </w:rPr>
+              <w:fldChar w:fldCharType="separate"/>
+            </w:r>
+            <w:r>
+              <w:rPr>
+                <w:noProof/>
+                <w:webHidden/>
+              </w:rPr>
+              <w:t>5</w:t>
+            </w:r>
+            <w:r>
+              <w:rPr>
+                <w:noProof/>
+                <w:webHidden/>
+              </w:rPr>
+              <w:fldChar w:fldCharType="end"/>
+            </w:r>
+          </w:hyperlink>
+        </w:p>
+        <w:p>
+          <w:pPr>
+            <w:pStyle w:val="TOC1"/>
+            <w:tabs>
+              <w:tab w:val="right" w:leader="dot" w:pos="9010"/>
+            </w:tabs>
+            <w:rPr>
+              <w:rFonts w:asciiTheme="minorHAnsi" w:eastAsiaTheme="minorEastAsia" w:hAnsiTheme="minorHAnsi"/>
+              <w:b w:val="0"/>
+              <w:bCs w:val="0"/>
+              <w:noProof/>
+              <w:color w:val="auto"/>
+              <w:lang w:val="en-US"/>
+            </w:rPr>
+          </w:pPr>
+          <w:hyperlink w:anchor="_Toc530278517" w:history="1">
+            <w:r>
+              <w:rPr>
+                <w:rStyle w:val="Hyperlink"/>
+                <w:noProof/>
+                <w:lang w:bidi="en-US"/>
+              </w:rPr>
+              <w:t>Team Roles analysis:</w:t>
+            </w:r>
+            <w:r>
+              <w:rPr>
+                <w:noProof/>
+                <w:webHidden/>
+              </w:rPr>
+              <w:tab/>
+            </w:r>
+            <w:r>
+              <w:rPr>
+                <w:noProof/>
+                <w:webHidden/>
+              </w:rPr>
+              <w:fldChar w:fldCharType="begin"/>
+            </w:r>
+            <w:r>
+              <w:rPr>
+                <w:noProof/>
+                <w:webHidden/>
+              </w:rPr>
+              <w:instrText xml:space="preserve"> PAGEREF _Toc530278517 \h </w:instrText>
+            </w:r>
+            <w:r>
+              <w:rPr>
+                <w:noProof/>
+                <w:webHidden/>
+              </w:rPr>
+            </w:r>
+            <w:r>
+              <w:rPr>
+                <w:noProof/>
+                <w:webHidden/>
+              </w:rPr>
+              <w:fldChar w:fldCharType="separate"/>
+            </w:r>
+            <w:r>
+              <w:rPr>
+                <w:noProof/>
+                <w:webHidden/>
+              </w:rPr>
+              <w:t>5</w:t>
+            </w:r>
+            <w:r>
+              <w:rPr>
+                <w:noProof/>
+                <w:webHidden/>
+              </w:rPr>
+              <w:fldChar w:fldCharType="end"/>
+            </w:r>
+          </w:hyperlink>
+        </w:p>
+        <w:p>
+          <w:pPr>
+            <w:pStyle w:val="TOC2"/>
+            <w:tabs>
+              <w:tab w:val="right" w:leader="dot" w:pos="9010"/>
+            </w:tabs>
+            <w:rPr>
+              <w:rFonts w:eastAsiaTheme="minorEastAsia"/>
+              <w:noProof/>
+              <w:sz w:val="24"/>
+              <w:szCs w:val="24"/>
+              <w:lang w:val="en-US"/>
+            </w:rPr>
+          </w:pPr>
+          <w:hyperlink w:anchor="_Toc530278518" w:history="1">
+            <w:r>
+              <w:rPr>
+                <w:rStyle w:val="Hyperlink"/>
+                <w:noProof/>
+              </w:rPr>
+              <w:t>My strengths and weaknesses</w:t>
+            </w:r>
+            <w:r>
+              <w:rPr>
+                <w:noProof/>
+                <w:webHidden/>
+              </w:rPr>
+              <w:tab/>
+            </w:r>
+            <w:r>
+              <w:rPr>
+                <w:noProof/>
+                <w:webHidden/>
+              </w:rPr>
+              <w:fldChar w:fldCharType="begin"/>
+            </w:r>
+            <w:r>
+              <w:rPr>
+                <w:noProof/>
+                <w:webHidden/>
+              </w:rPr>
+              <w:instrText xml:space="preserve"> PAGEREF _Toc530278518 \h </w:instrText>
+            </w:r>
+            <w:r>
+              <w:rPr>
+                <w:noProof/>
+                <w:webHidden/>
+              </w:rPr>
+            </w:r>
+            <w:r>
+              <w:rPr>
+                <w:noProof/>
+                <w:webHidden/>
+              </w:rPr>
+              <w:fldChar w:fldCharType="separate"/>
+            </w:r>
+            <w:r>
+              <w:rPr>
+                <w:noProof/>
+                <w:webHidden/>
+              </w:rPr>
+              <w:t>5</w:t>
+            </w:r>
+            <w:r>
+              <w:rPr>
+                <w:noProof/>
+                <w:webHidden/>
+              </w:rPr>
+              <w:fldChar w:fldCharType="end"/>
+            </w:r>
+          </w:hyperlink>
+        </w:p>
+        <w:p>
+          <w:pPr>
+            <w:pStyle w:val="TOC2"/>
+            <w:tabs>
+              <w:tab w:val="right" w:leader="dot" w:pos="9010"/>
+            </w:tabs>
+            <w:rPr>
+              <w:rFonts w:eastAsiaTheme="minorEastAsia"/>
+              <w:noProof/>
+              <w:sz w:val="24"/>
+              <w:szCs w:val="24"/>
+              <w:lang w:val="en-US"/>
+            </w:rPr>
+          </w:pPr>
+          <w:hyperlink w:anchor="_Toc530278519" w:history="1">
+            <w:r>
+              <w:rPr>
+                <w:rStyle w:val="Hyperlink"/>
+                <w:noProof/>
+              </w:rPr>
+              <w:t>My teams score</w:t>
+            </w:r>
+            <w:r>
+              <w:rPr>
+                <w:noProof/>
+                <w:webHidden/>
+              </w:rPr>
+              <w:tab/>
+            </w:r>
+            <w:r>
+              <w:rPr>
+                <w:noProof/>
+                <w:webHidden/>
+              </w:rPr>
+              <w:fldChar w:fldCharType="begin"/>
+            </w:r>
+            <w:r>
+              <w:rPr>
+                <w:noProof/>
+                <w:webHidden/>
+              </w:rPr>
+              <w:instrText xml:space="preserve"> PAGEREF _Toc530278519 \h </w:instrText>
+            </w:r>
+            <w:r>
+              <w:rPr>
+                <w:noProof/>
+                <w:webHidden/>
+              </w:rPr>
+            </w:r>
+            <w:r>
+              <w:rPr>
+                <w:noProof/>
+                <w:webHidden/>
+              </w:rPr>
+              <w:fldChar w:fldCharType="separate"/>
+            </w:r>
+            <w:r>
+              <w:rPr>
+                <w:noProof/>
+                <w:webHidden/>
+              </w:rPr>
+              <w:t>5</w:t>
+            </w:r>
+            <w:r>
+              <w:rPr>
+                <w:noProof/>
+                <w:webHidden/>
+              </w:rPr>
+              <w:fldChar w:fldCharType="end"/>
+            </w:r>
+          </w:hyperlink>
+        </w:p>
+        <w:p>
+          <w:pPr>
+            <w:pStyle w:val="TOC1"/>
+            <w:tabs>
+              <w:tab w:val="right" w:leader="dot" w:pos="9010"/>
+            </w:tabs>
+            <w:rPr>
+              <w:rFonts w:asciiTheme="minorHAnsi" w:eastAsiaTheme="minorEastAsia" w:hAnsiTheme="minorHAnsi"/>
+              <w:b w:val="0"/>
+              <w:bCs w:val="0"/>
+              <w:noProof/>
+              <w:color w:val="auto"/>
+              <w:lang w:val="en-US"/>
+            </w:rPr>
+          </w:pPr>
+          <w:hyperlink w:anchor="_Toc530278520" w:history="1">
+            <w:r>
+              <w:rPr>
+                <w:rStyle w:val="Hyperlink"/>
+                <w:noProof/>
+                <w:lang w:bidi="en-US"/>
+              </w:rPr>
+              <w:t>Bibliography</w:t>
+            </w:r>
+            <w:r>
+              <w:rPr>
+                <w:noProof/>
+                <w:webHidden/>
+              </w:rPr>
+              <w:tab/>
+            </w:r>
+            <w:r>
+              <w:rPr>
+                <w:noProof/>
+                <w:webHidden/>
+              </w:rPr>
+              <w:fldChar w:fldCharType="begin"/>
+            </w:r>
+            <w:r>
+              <w:rPr>
+                <w:noProof/>
+                <w:webHidden/>
+              </w:rPr>
+              <w:instrText xml:space="preserve"> PAGEREF _Toc530278520 \h </w:instrText>
+            </w:r>
+            <w:r>
+              <w:rPr>
+                <w:noProof/>
+                <w:webHidden/>
+              </w:rPr>
+            </w:r>
+            <w:r>
+              <w:rPr>
+                <w:noProof/>
+                <w:webHidden/>
+              </w:rPr>
+              <w:fldChar w:fldCharType="separate"/>
+            </w:r>
+            <w:r>
+              <w:rPr>
+                <w:noProof/>
+                <w:webHidden/>
+              </w:rPr>
+              <w:t>6</w:t>
+            </w:r>
+            <w:r>
+              <w:rPr>
+                <w:noProof/>
+                <w:webHidden/>
+              </w:rPr>
+              <w:fldChar w:fldCharType="end"/>
+            </w:r>
+          </w:hyperlink>
+        </w:p>
+        <w:p>
+          <w:pPr>
+            <w:pStyle w:val="TOC1"/>
+            <w:tabs>
+              <w:tab w:val="right" w:leader="dot" w:pos="9010"/>
+            </w:tabs>
+            <w:rPr>
+              <w:rFonts w:asciiTheme="minorHAnsi" w:eastAsiaTheme="minorEastAsia" w:hAnsiTheme="minorHAnsi"/>
+              <w:b w:val="0"/>
+              <w:bCs w:val="0"/>
+              <w:noProof/>
+              <w:color w:val="auto"/>
+              <w:lang w:val="en-US"/>
+            </w:rPr>
+          </w:pPr>
+          <w:hyperlink w:anchor="_Toc530278521" w:history="1">
+            <w:r>
+              <w:rPr>
+                <w:rStyle w:val="Hyperlink"/>
+                <w:noProof/>
+                <w:lang w:bidi="en-US"/>
+              </w:rPr>
+              <w:t>Appendix</w:t>
+            </w:r>
+            <w:r>
+              <w:rPr>
+                <w:noProof/>
+                <w:webHidden/>
+              </w:rPr>
+              <w:tab/>
+            </w:r>
+            <w:r>
+              <w:rPr>
+                <w:noProof/>
+                <w:webHidden/>
+              </w:rPr>
+              <w:fldChar w:fldCharType="begin"/>
+            </w:r>
+            <w:r>
+              <w:rPr>
+                <w:noProof/>
+                <w:webHidden/>
+              </w:rPr>
+              <w:instrText xml:space="preserve"> PAGEREF _Toc530278521 \h </w:instrText>
+            </w:r>
+            <w:r>
+              <w:rPr>
+                <w:noProof/>
+                <w:webHidden/>
+              </w:rPr>
+            </w:r>
+            <w:r>
+              <w:rPr>
+                <w:noProof/>
+                <w:webHidden/>
+              </w:rPr>
+              <w:fldChar w:fldCharType="separate"/>
+            </w:r>
+            <w:r>
+              <w:rPr>
+                <w:noProof/>
+                <w:webHidden/>
+              </w:rPr>
+              <w:t>6</w:t>
+            </w:r>
+            <w:r>
+              <w:rPr>
+                <w:noProof/>
+                <w:webHidden/>
+              </w:rPr>
+              <w:fldChar w:fldCharType="end"/>
+            </w:r>
+          </w:hyperlink>
+        </w:p>
+        <w:p>
+          <w:r>
+            <w:rPr>
+              <w:b/>
+              <w:bCs/>
+              <w:noProof/>
+            </w:rPr>
+            <w:fldChar w:fldCharType="end"/>
+          </w:r>
+        </w:p>
+      </w:sdtContent>
+    </w:sdt>
+    <w:p>
+      <w:pPr>
+        <w:pStyle w:val="Heading1"/>
+        <w:rPr>
+          <w:sz w:val="36"/>
+        </w:rPr>
+      </w:pPr>
+      <w:bookmarkStart w:id="1" w:name="_Toc530278506"/>
+      <w:r>
+        <w:rPr>
+          <w:sz w:val="36"/>
+        </w:rPr>
+        <w:t>Multiple Intelligences</w:t>
+      </w:r>
+      <w:r>
+        <w:rPr>
+          <w:sz w:val="36"/>
+        </w:rPr>
+        <w:t xml:space="preserve"> </w:t>
+      </w:r>
+      <w:r>
+        <w:rPr>
+          <w:sz w:val="36"/>
+        </w:rPr>
+        <w:t>test</w:t>
+      </w:r>
+      <w:r>
+        <w:rPr>
+          <w:sz w:val="36"/>
+        </w:rPr>
+        <w:t xml:space="preserve"> analysis</w:t>
+      </w:r>
+      <w:r>
+        <w:rPr>
+          <w:sz w:val="36"/>
+        </w:rPr>
+        <w:t>:</w:t>
+      </w:r>
+      <w:bookmarkEnd w:id="1"/>
+    </w:p>
+    <w:p>
+      <w:pPr>
+        <w:rPr>
+          <w:rFonts w:ascii="Helvetica" w:hAnsi="Helvetica"/>
+        </w:rPr>
+      </w:pPr>
+    </w:p>
+    <w:p>
+      <w:pPr>
+        <w:rPr>
+          <w:rFonts w:ascii="Helvetica" w:hAnsi="Helvetica"/>
+        </w:rPr>
+      </w:pPr>
+      <w:r>
+        <w:rPr>
+          <w:rFonts w:ascii="Helvetica" w:hAnsi="Helvetica"/>
+        </w:rPr>
+        <w:t>I will start by looking at the positive scores gained in multiple intelligences test and explain how these would be beneficial for team work environment.</w:t>
+      </w:r>
+    </w:p>
+    <w:p>
+      <w:pPr>
+        <w:rPr>
+          <w:rFonts w:ascii="Helvetica" w:hAnsi="Helvetica"/>
+        </w:rPr>
+      </w:pPr>
+    </w:p>
+    <w:p>
+      <w:pPr>
+        <w:pStyle w:val="Heading2"/>
+        <w:rPr>
           <w:sz w:val="28"/>
         </w:rPr>
       </w:pPr>
-      <w:r>
-        <w:rPr>
-          <w:b/>
+      <w:bookmarkStart w:id="2" w:name="_Toc530278507"/>
+      <w:r>
+        <w:rPr>
           <w:sz w:val="28"/>
         </w:rPr>
-        <w:t>Team Members:</w:t>
-      </w:r>
-    </w:p>
-    <w:p>
-      <w:r>
-        <w:t>Hüseyin Sert (ENFJ)</w:t>
-      </w:r>
-    </w:p>
-    <w:p>
-      <w:r>
-        <w:t>Dan Steer (ISFJ)</w:t>
-      </w:r>
-    </w:p>
-    <w:p>
-      <w:r>
-        <w:t>Harrison James Marcks (ENTF)</w:t>
-      </w:r>
-    </w:p>
-    <w:p>
-      <w:r>
-        <w:t>Jesse Batt (ENFP)</w:t>
-      </w:r>
-    </w:p>
-    <w:p>
-      <w:pPr>
+        <w:t>My strengths and weaknesses</w:t>
+      </w:r>
+      <w:r>
         <w:rPr>
           <w:sz w:val="28"/>
         </w:rPr>
-      </w:pPr>
-    </w:p>
-    <w:p>
-      <w:pPr>
-        <w:rPr>
-          <w:rFonts w:ascii="Helvetica" w:hAnsi="Helvetica"/>
-          <w:b/>
+        <w:t>:</w:t>
+      </w:r>
+      <w:bookmarkEnd w:id="2"/>
+      <w:r>
+        <w:rPr>
           <w:sz w:val="28"/>
         </w:rPr>
-      </w:pPr>
-      <w:r>
-        <w:rPr>
-          <w:rFonts w:ascii="Helvetica" w:hAnsi="Helvetica"/>
-          <w:b/>
-          <w:sz w:val="28"/>
-        </w:rPr>
-        <w:t>Multiple Intelligences</w:t>
-      </w:r>
-      <w:r>
-        <w:rPr>
-          <w:rFonts w:ascii="Helvetica" w:hAnsi="Helvetica"/>
-          <w:b/>
-          <w:sz w:val="28"/>
-        </w:rPr>
         <w:t xml:space="preserve"> </w:t>
       </w:r>
-      <w:r>
-        <w:rPr>
-          <w:rFonts w:ascii="Helvetica" w:hAnsi="Helvetica"/>
-          <w:b/>
-          <w:sz w:val="28"/>
-        </w:rPr>
-        <w:t>test</w:t>
-      </w:r>
-      <w:r>
-        <w:rPr>
-          <w:rFonts w:ascii="Helvetica" w:hAnsi="Helvetica"/>
-          <w:b/>
-          <w:sz w:val="28"/>
-        </w:rPr>
-        <w:t xml:space="preserve"> analysis</w:t>
-      </w:r>
-      <w:r>
-        <w:rPr>
-          <w:rFonts w:ascii="Helvetica" w:hAnsi="Helvetica"/>
-          <w:b/>
-          <w:sz w:val="28"/>
-        </w:rPr>
-        <w:t>:</w:t>
-      </w:r>
-    </w:p>
-    <w:p>
-      <w:pPr>
-        <w:rPr>
-          <w:rFonts w:ascii="Helvetica" w:hAnsi="Helvetica"/>
-        </w:rPr>
-      </w:pPr>
     </w:p>
     <w:p>
       <w:pPr>
@@ -138,25 +1358,31 @@
         <w:rPr>
           <w:rFonts w:ascii="Helvetica" w:hAnsi="Helvetica"/>
         </w:rPr>
-        <w:t>intelligence</w:t>
-      </w:r>
-      <w:r>
-        <w:rPr>
-          <w:rFonts w:ascii="Helvetica" w:hAnsi="Helvetica"/>
-        </w:rPr>
-        <w:t xml:space="preserve"> was interpersonal skills. </w:t>
-      </w:r>
-      <w:r>
-        <w:rPr>
-          <w:rFonts w:ascii="Helvetica" w:hAnsi="Helvetica"/>
-        </w:rPr>
-        <w:t>By definition, interpersonal skills are those essential skills involved in dealing with and relating to other people largely on one-to-one basis. Successful interpersonal skills involve shaping the behaviour of others whilst countering their shaping behaviour. Common interpersonal situations include directing, counselling, coaching, praising, disciplining, training, problem solving and many others</w:t>
-      </w:r>
-      <w:r>
-        <w:rPr>
-          <w:rFonts w:ascii="Helvetica" w:hAnsi="Helvetica"/>
-        </w:rPr>
-        <w:t>.</w:t>
+        <w:t>trait</w:t>
+      </w:r>
+      <w:r>
+        <w:rPr>
+          <w:rFonts w:ascii="Helvetica" w:hAnsi="Helvetica"/>
+        </w:rPr>
+        <w:t xml:space="preserve"> was interpersonal skills.</w:t>
+      </w:r>
+      <w:r>
+        <w:rPr>
+          <w:rFonts w:ascii="Helvetica" w:hAnsi="Helvetica"/>
+        </w:rPr>
+        <w:t xml:space="preserve"> </w:t>
+      </w:r>
+      <w:r>
+        <w:rPr>
+          <w:rFonts w:ascii="Helvetica" w:hAnsi="Helvetica"/>
+        </w:rPr>
+        <w:t>C</w:t>
+      </w:r>
+      <w:r>
+        <w:rPr>
+          <w:rFonts w:ascii="Helvetica" w:hAnsi="Helvetica"/>
+        </w:rPr>
+        <w:t>ommon interpersonal situations include directing, counselling, coaching, praising, disciplining, training, problem solving and many others</w:t>
       </w:r>
       <w:sdt>
         <w:sdtPr>
@@ -212,49 +1438,55 @@
         <w:rPr>
           <w:rFonts w:ascii="Helvetica" w:hAnsi="Helvetica"/>
         </w:rPr>
+        <w:t>.</w:t>
+      </w:r>
+      <w:r>
+        <w:rPr>
+          <w:rFonts w:ascii="Helvetica" w:hAnsi="Helvetica"/>
+        </w:rPr>
+        <w:t xml:space="preserve"> Such skill will enable me to communicate and interact well with my group members. </w:t>
+      </w:r>
+      <w:r>
+        <w:rPr>
+          <w:rFonts w:ascii="Helvetica" w:hAnsi="Helvetica"/>
+        </w:rPr>
         <w:t xml:space="preserve"> </w:t>
       </w:r>
       <w:r>
         <w:rPr>
           <w:rFonts w:ascii="Helvetica" w:hAnsi="Helvetica"/>
         </w:rPr>
-        <w:t>These are useful traits to have in group as I will not only</w:t>
-      </w:r>
-      <w:r>
-        <w:rPr>
-          <w:rFonts w:ascii="Helvetica" w:hAnsi="Helvetica"/>
-        </w:rPr>
-        <w:t xml:space="preserve"> work</w:t>
-      </w:r>
-      <w:r>
-        <w:rPr>
-          <w:rFonts w:ascii="Helvetica" w:hAnsi="Helvetica"/>
-        </w:rPr>
-        <w:t xml:space="preserve"> well with the group in general but also able direct parts or all of the project, praise those who are working on their part, kee</w:t>
-      </w:r>
-      <w:r>
-        <w:rPr>
-          <w:rFonts w:ascii="Helvetica" w:hAnsi="Helvetica"/>
-        </w:rPr>
-        <w:t xml:space="preserve">p the group members disciplined, </w:t>
-      </w:r>
-      <w:r>
-        <w:rPr>
-          <w:rFonts w:ascii="Helvetica" w:hAnsi="Helvetica"/>
-        </w:rPr>
-        <w:t xml:space="preserve">on the track and </w:t>
-      </w:r>
-      <w:r>
-        <w:rPr>
-          <w:rFonts w:ascii="Helvetica" w:hAnsi="Helvetica"/>
-        </w:rPr>
-        <w:t xml:space="preserve">help them </w:t>
-      </w:r>
-      <w:r>
-        <w:rPr>
-          <w:rFonts w:ascii="Helvetica" w:hAnsi="Helvetica"/>
-        </w:rPr>
-        <w:t>solve their problems.</w:t>
+        <w:t>I will be happy and confident to direct the project and solve other team member’s problems.</w:t>
+      </w:r>
+      <w:r>
+        <w:rPr>
+          <w:rFonts w:ascii="Helvetica" w:hAnsi="Helvetica"/>
+        </w:rPr>
+        <w:t xml:space="preserve"> </w:t>
+      </w:r>
+      <w:r>
+        <w:rPr>
+          <w:rFonts w:ascii="Helvetica" w:hAnsi="Helvetica"/>
+        </w:rPr>
+        <w:t xml:space="preserve"> </w:t>
+      </w:r>
+      <w:r>
+        <w:rPr>
+          <w:rFonts w:ascii="Helvetica" w:hAnsi="Helvetica"/>
+        </w:rPr>
+        <w:t>These useful traits on top of my positive and down to earth nature</w:t>
+      </w:r>
+      <w:r>
+        <w:rPr>
+          <w:rFonts w:ascii="Helvetica" w:hAnsi="Helvetica"/>
+        </w:rPr>
+        <w:t xml:space="preserve"> </w:t>
+      </w:r>
+      <w:r>
+        <w:rPr>
+          <w:rFonts w:ascii="Helvetica" w:hAnsi="Helvetica"/>
+        </w:rPr>
+        <w:t>will make me very approachable for questions, feedback or even criticism during group work.</w:t>
       </w:r>
     </w:p>
     <w:p>
@@ -292,27 +1524,57 @@
         <w:rPr>
           <w:rFonts w:ascii="Helvetica" w:hAnsi="Helvetica"/>
         </w:rPr>
-        <w:t>This intelligence is related to reasoning, logic and critical thinking. People with high logical-mathematical intelligence are able to understand systems and patterns, can solve problems and make logical and practical decisions easier than other people. This is another useful trait in a team work scenario as I will be able to offer logical solutions to problems and be able to structure and organise the workload by creating lists to prioritise important tasks and keeping the</w:t>
-      </w:r>
-      <w:r>
-        <w:rPr>
-          <w:rFonts w:ascii="Helvetica" w:hAnsi="Helvetica"/>
-        </w:rPr>
-        <w:t>m</w:t>
-      </w:r>
-      <w:r>
-        <w:rPr>
-          <w:rFonts w:ascii="Helvetica" w:hAnsi="Helvetica"/>
-        </w:rPr>
-        <w:t xml:space="preserve"> on track thus preventing any stress that might be accumulated from unorganised work structure.</w:t>
-      </w:r>
-    </w:p>
-    <w:p>
-      <w:pPr>
-        <w:rPr>
-          <w:rFonts w:ascii="Helvetica" w:hAnsi="Helvetica"/>
-        </w:rPr>
-      </w:pPr>
+        <w:t>This intelligence is related to reasoning, logic and critical thinking.</w:t>
+      </w:r>
+      <w:r>
+        <w:rPr>
+          <w:rFonts w:ascii="Helvetica" w:hAnsi="Helvetica"/>
+        </w:rPr>
+        <w:t xml:space="preserve"> I am able to understand systems and patterns, solve problems and make practical and logical decisions. Our project begins with heavy load of paper w</w:t>
+      </w:r>
+      <w:r>
+        <w:rPr>
+          <w:rFonts w:ascii="Helvetica" w:hAnsi="Helvetica"/>
+        </w:rPr>
+        <w:t>ork a</w:t>
+      </w:r>
+      <w:r>
+        <w:rPr>
+          <w:rFonts w:ascii="Helvetica" w:hAnsi="Helvetica"/>
+        </w:rPr>
+        <w:t>nd documentation. M</w:t>
+      </w:r>
+      <w:r>
+        <w:rPr>
+          <w:rFonts w:ascii="Helvetica" w:hAnsi="Helvetica"/>
+        </w:rPr>
+        <w:t>ost of us are not familiar with such workflows as our current experience relies on practical approach to a problem.</w:t>
+      </w:r>
+      <w:r>
+        <w:rPr>
+          <w:rFonts w:ascii="Helvetica" w:hAnsi="Helvetica"/>
+        </w:rPr>
+        <w:t xml:space="preserve"> In such situations, I will be able to offer </w:t>
+      </w:r>
+      <w:r>
+        <w:rPr>
+          <w:rFonts w:ascii="Helvetica" w:hAnsi="Helvetica"/>
+        </w:rPr>
+        <w:t xml:space="preserve">logical suggestions as to how we </w:t>
+      </w:r>
+      <w:r>
+        <w:rPr>
+          <w:rFonts w:ascii="Helvetica" w:hAnsi="Helvetica"/>
+        </w:rPr>
+        <w:lastRenderedPageBreak/>
+        <w:t>should approach certain tasks and distinguish what we should prioritise to achieve the most marks.</w:t>
+      </w:r>
+      <w:r>
+        <w:rPr>
+          <w:rFonts w:ascii="Helvetica" w:hAnsi="Helvetica"/>
+        </w:rPr>
+        <w:t xml:space="preserve"> </w:t>
+      </w:r>
     </w:p>
     <w:p>
       <w:pPr>
@@ -330,7 +1592,25 @@
         <w:rPr>
           <w:rFonts w:ascii="Helvetica" w:hAnsi="Helvetica"/>
         </w:rPr>
-        <w:t>This intelligence includes space relations and visualisations. People with high visual-spatial intelligence are very skilled at visualising ideas and concepts. These people have a tendency of learning materials quickly and easily when it is presented to them in a visual concept.</w:t>
+        <w:t xml:space="preserve">This intelligence includes space relations and visualisations. </w:t>
+      </w:r>
+      <w:r>
+        <w:rPr>
+          <w:rFonts w:ascii="Helvetica" w:hAnsi="Helvetica"/>
+        </w:rPr>
+        <w:t xml:space="preserve">This score means that I can potentially struggle to visualise other </w:t>
+      </w:r>
+      <w:r>
+        <w:rPr>
+          <w:rFonts w:ascii="Helvetica" w:hAnsi="Helvetica"/>
+        </w:rPr>
+        <w:t>people’s</w:t>
+      </w:r>
+      <w:r>
+        <w:rPr>
+          <w:rFonts w:ascii="Helvetica" w:hAnsi="Helvetica"/>
+        </w:rPr>
+        <w:t xml:space="preserve"> ideas and opinions.</w:t>
       </w:r>
       <w:r>
         <w:rPr>
@@ -338,55 +1618,46 @@
         </w:rPr>
         <w:t xml:space="preserve"> </w:t>
       </w:r>
-      <w:sdt>
-        <w:sdtPr>
-          <w:rPr>
-            <w:rFonts w:ascii="Helvetica" w:hAnsi="Helvetica"/>
-          </w:rPr>
-          <w:id w:val="-835685842"/>
-          <w:citation/>
-        </w:sdtPr>
-        <w:sdtEndPr/>
-        <w:sdtContent>
-          <w:r>
-            <w:rPr>
-              <w:rFonts w:ascii="Helvetica" w:hAnsi="Helvetica"/>
-            </w:rPr>
-            <w:fldChar w:fldCharType="begin"/>
-          </w:r>
-          <w:r>
-            <w:rPr>
-              <w:rFonts w:ascii="Helvetica" w:hAnsi="Helvetica"/>
-            </w:rPr>
-            <w:instrText xml:space="preserve"> CITATION Mcs14 \l 2057 </w:instrText>
-          </w:r>
-          <w:r>
-            <w:rPr>
-              <w:rFonts w:ascii="Helvetica" w:hAnsi="Helvetica"/>
-            </w:rPr>
-            <w:fldChar w:fldCharType="separate"/>
-          </w:r>
-          <w:r>
-            <w:rPr>
-              <w:rFonts w:ascii="Helvetica" w:hAnsi="Helvetica"/>
-              <w:noProof/>
-            </w:rPr>
-            <w:t>(Mcsorley, 2014)</w:t>
-          </w:r>
-          <w:r>
-            <w:rPr>
-              <w:rFonts w:ascii="Helvetica" w:hAnsi="Helvetica"/>
-            </w:rPr>
-            <w:fldChar w:fldCharType="end"/>
-          </w:r>
-        </w:sdtContent>
-      </w:sdt>
-      <w:r>
-        <w:rPr>
-          <w:rFonts w:ascii="Helvetica" w:hAnsi="Helvetica"/>
-        </w:rPr>
-        <w:t xml:space="preserve"> I do not like ambiguity or uncertainty when approaching a certain task. </w:t>
-      </w:r>
+      <w:proofErr w:type="spellStart"/>
+      <w:r>
+        <w:rPr>
+          <w:rFonts w:ascii="Helvetica" w:hAnsi="Helvetica"/>
+        </w:rPr>
+        <w:t>Mcsorley</w:t>
+      </w:r>
+      <w:proofErr w:type="spellEnd"/>
+      <w:r>
+        <w:rPr>
+          <w:rFonts w:ascii="Helvetica" w:hAnsi="Helvetica"/>
+        </w:rPr>
+        <w:t xml:space="preserve"> (2014) states that people with high spatial-visual intelligence have a tendency of learning materials quickly and easily when it is presented to them. Having scored low on this part,</w:t>
+      </w:r>
+      <w:r>
+        <w:rPr>
+          <w:rFonts w:ascii="Helvetica" w:hAnsi="Helvetica"/>
+        </w:rPr>
+        <w:t xml:space="preserve"> </w:t>
+      </w:r>
+      <w:r>
+        <w:rPr>
+          <w:rFonts w:ascii="Helvetica" w:hAnsi="Helvetica"/>
+        </w:rPr>
+        <w:t>I might need extra time to grasp a new concept or ideas presented to me.</w:t>
+      </w:r>
+    </w:p>
+    <w:p>
+      <w:pPr>
+        <w:rPr>
+          <w:rFonts w:ascii="Helvetica" w:hAnsi="Helvetica"/>
+        </w:rPr>
+      </w:pPr>
+    </w:p>
+    <w:p>
+      <w:pPr>
+        <w:rPr>
+          <w:rFonts w:ascii="Helvetica" w:hAnsi="Helvetica"/>
+        </w:rPr>
+      </w:pPr>
       <w:r>
         <w:rPr>
           <w:rFonts w:ascii="Helvetica" w:hAnsi="Helvetica"/>
@@ -403,7 +1674,7 @@
         <w:rPr>
           <w:rFonts w:ascii="Helvetica" w:hAnsi="Helvetica"/>
         </w:rPr>
-        <w:t xml:space="preserve">. When a certain material is presented to them, they tend to focus on one aspect of it, which tends to be the aspect they initially hoped for before looking at that material, and thus </w:t>
+        <w:t xml:space="preserve">. When a certain material is presented to them, they tend to focus on one aspect of it, and thus </w:t>
       </w:r>
       <w:r>
         <w:rPr>
@@ -415,7 +1686,55 @@
         <w:rPr>
           <w:rFonts w:ascii="Helvetica" w:hAnsi="Helvetica"/>
         </w:rPr>
-        <w:t xml:space="preserve"> Whereas I tend to look at all aspects and try to draw conclusions. This could affect the team in a negative and positive way. I could potentially slow down the team </w:t>
+        <w:t xml:space="preserve"> Some</w:t>
+      </w:r>
+      <w:r>
+        <w:rPr>
+          <w:rFonts w:ascii="Helvetica" w:hAnsi="Helvetica"/>
+        </w:rPr>
+        <w:t xml:space="preserve">times this is a useful trait to have in a team as it could speed up decision making and therefore the entire speed of </w:t>
+      </w:r>
+      <w:r>
+        <w:rPr>
+          <w:rFonts w:ascii="Helvetica" w:hAnsi="Helvetica"/>
+        </w:rPr>
+        <w:t>work</w:t>
+      </w:r>
+      <w:r>
+        <w:rPr>
+          <w:rFonts w:ascii="Helvetica" w:hAnsi="Helvetica"/>
+        </w:rPr>
+        <w:t>.</w:t>
+      </w:r>
+      <w:r>
+        <w:rPr>
+          <w:rFonts w:ascii="Helvetica" w:hAnsi="Helvetica"/>
+        </w:rPr>
+        <w:t xml:space="preserve"> </w:t>
+      </w:r>
+      <w:r>
+        <w:rPr>
+          <w:rFonts w:ascii="Helvetica" w:hAnsi="Helvetica"/>
+        </w:rPr>
+        <w:t>However,</w:t>
+      </w:r>
+      <w:r>
+        <w:rPr>
+          <w:rFonts w:ascii="Helvetica" w:hAnsi="Helvetica"/>
+        </w:rPr>
+        <w:t xml:space="preserve"> I tend to </w:t>
+      </w:r>
+      <w:r>
+        <w:rPr>
+          <w:rFonts w:ascii="Helvetica" w:hAnsi="Helvetica"/>
+        </w:rPr>
+        <w:t xml:space="preserve">take a broader look at the subject </w:t>
+      </w:r>
+      <w:r>
+        <w:rPr>
+          <w:rFonts w:ascii="Helvetica" w:hAnsi="Helvetica"/>
+        </w:rPr>
+        <w:t xml:space="preserve">and try to draw conclusions. This could affect the team in a negative and positive way. I could potentially slow down the team </w:t>
       </w:r>
       <w:r>
         <w:rPr>
@@ -430,12 +1749,122 @@
           <w:rFonts w:ascii="Helvetica" w:hAnsi="Helvetica"/>
         </w:rPr>
       </w:pPr>
-      <w:r>
-        <w:rPr>
-          <w:rFonts w:ascii="Helvetica" w:hAnsi="Helvetica"/>
-        </w:rPr>
-        <w:lastRenderedPageBreak/>
-        <w:t xml:space="preserve">In general, my team has scored low on the following: </w:t>
+    </w:p>
+    <w:p>
+      <w:pPr>
+        <w:pStyle w:val="Heading2"/>
+        <w:rPr>
+          <w:sz w:val="28"/>
+        </w:rPr>
+      </w:pPr>
+      <w:bookmarkStart w:id="3" w:name="_Toc530278508"/>
+      <w:r>
+        <w:rPr>
+          <w:sz w:val="28"/>
+        </w:rPr>
+        <w:t>Team Strength and Weaknesses</w:t>
+      </w:r>
+      <w:bookmarkEnd w:id="3"/>
+    </w:p>
+    <w:p>
+      <w:pPr>
+        <w:rPr>
+          <w:rFonts w:ascii="Helvetica" w:hAnsi="Helvetica"/>
+        </w:rPr>
+      </w:pPr>
+    </w:p>
+    <w:p>
+      <w:pPr>
+        <w:rPr>
+          <w:rFonts w:ascii="Helvetica" w:hAnsi="Helvetica"/>
+        </w:rPr>
+      </w:pPr>
+      <w:r>
+        <w:rPr>
+          <w:rFonts w:ascii="Helvetica" w:hAnsi="Helvetica"/>
+        </w:rPr>
+        <w:t>I have merged the teams overall score into a line chart in order better visualise our strengths and weaknesses.</w:t>
+      </w:r>
+    </w:p>
+    <w:p>
+      <w:pPr>
+        <w:rPr>
+          <w:rFonts w:ascii="Helvetica" w:hAnsi="Helvetica"/>
+        </w:rPr>
+      </w:pPr>
+      <w:r>
+        <w:rPr>
+          <w:rFonts w:ascii="Helvetica" w:hAnsi="Helvetica"/>
+          <w:noProof/>
+          <w:lang w:val="en-US"/>
+        </w:rPr>
+        <w:drawing>
+          <wp:inline distT="0" distB="0" distL="0" distR="0" wp14:anchorId="1EEA3016" wp14:editId="5E977127">
+            <wp:extent cx="4623435" cy="3854657"/>
+            <wp:effectExtent l="0" t="0" r="0" b="6350"/>
+            <wp:docPr id="1" name="Picture 1" descr="../../../../../../Desktop/Screen%20Shot%202018-11-17%20at%2002.49"/>
+            <wp:cNvGraphicFramePr>
+              <a:graphicFrameLocks xmlns:a="http://schemas.openxmlformats.org/drawingml/2006/main" noChangeAspect="1"/>
+            </wp:cNvGraphicFramePr>
+            <a:graphic xmlns:a="http://schemas.openxmlformats.org/drawingml/2006/main">
+              <a:graphicData uri="http://schemas.openxmlformats.org/drawingml/2006/picture">
+                <pic:pic xmlns:pic="http://schemas.openxmlformats.org/drawingml/2006/picture">
+                  <pic:nvPicPr>
+                    <pic:cNvPr id="0" name="Picture 1" descr="../../../../../../Desktop/Screen%20Shot%202018-11-17%20at%2002.49"/>
+                    <pic:cNvPicPr>
+                      <a:picLocks noChangeAspect="1" noChangeArrowheads="1"/>
+                    </pic:cNvPicPr>
+                  </pic:nvPicPr>
+                  <pic:blipFill>
+                    <a:blip r:embed="rId8">
+                      <a:extLst>
+                        <a:ext uri="{28A0092B-C50C-407E-A947-70E740481C1C}">
+                          <a14:useLocalDpi xmlns:a14="http://schemas.microsoft.com/office/drawing/2010/main" val="0"/>
+                        </a:ext>
+                      </a:extLst>
+                    </a:blip>
+                    <a:srcRect/>
+                    <a:stretch>
+                      <a:fillRect/>
+                    </a:stretch>
+                  </pic:blipFill>
+                  <pic:spPr bwMode="auto">
+                    <a:xfrm>
+                      <a:off x="0" y="0"/>
+                      <a:ext cx="4623435" cy="3854657"/>
+                    </a:xfrm>
+                    <a:prstGeom prst="rect">
+                      <a:avLst/>
+                    </a:prstGeom>
+                    <a:noFill/>
+                    <a:ln>
+                      <a:noFill/>
+                    </a:ln>
+                  </pic:spPr>
+                </pic:pic>
+              </a:graphicData>
+            </a:graphic>
+          </wp:inline>
+        </w:drawing>
+      </w:r>
+    </w:p>
+    <w:p>
+      <w:pPr>
+        <w:rPr>
+          <w:rFonts w:ascii="Helvetica" w:hAnsi="Helvetica"/>
+        </w:rPr>
+      </w:pPr>
+      <w:r>
+        <w:rPr>
+          <w:rFonts w:ascii="Helvetica" w:hAnsi="Helvetica"/>
+        </w:rPr>
+        <w:t>Looking at this line graph</w:t>
+      </w:r>
+      <w:r>
+        <w:rPr>
+          <w:rFonts w:ascii="Helvetica" w:hAnsi="Helvetica"/>
+        </w:rPr>
+        <w:t xml:space="preserve">, we can see that we scored low on the following: </w:t>
       </w:r>
     </w:p>
     <w:p>
@@ -461,6 +1890,24 @@
           <w:rFonts w:ascii="Helvetica" w:hAnsi="Helvetica"/>
         </w:rPr>
         <w:t>Linguistic</w:t>
+      </w:r>
+    </w:p>
+    <w:p>
+      <w:pPr>
+        <w:pStyle w:val="ListParagraph"/>
+        <w:numPr>
+          <w:ilvl w:val="0"/>
+          <w:numId w:val="1"/>
+        </w:numPr>
+        <w:rPr>
+          <w:rFonts w:ascii="Helvetica" w:hAnsi="Helvetica"/>
+        </w:rPr>
+      </w:pPr>
+      <w:r>
+        <w:rPr>
+          <w:rFonts w:ascii="Helvetica" w:hAnsi="Helvetica"/>
+        </w:rPr>
+        <w:t xml:space="preserve">Bodily-kinaesthetic </w:t>
       </w:r>
     </w:p>
     <w:p>
@@ -481,7 +1928,13 @@
         <w:rPr>
           <w:rFonts w:ascii="Helvetica" w:hAnsi="Helvetica"/>
         </w:rPr>
-        <w:t>Spatial-Visual</w:t>
+        <w:t>Spatial-v</w:t>
+      </w:r>
+      <w:r>
+        <w:rPr>
+          <w:rFonts w:ascii="Helvetica" w:hAnsi="Helvetica"/>
+        </w:rPr>
+        <w:t>isual</w:t>
       </w:r>
       <w:r>
         <w:rPr>
@@ -513,25 +1966,25 @@
         <w:rPr>
           <w:rFonts w:ascii="Helvetica" w:hAnsi="Helvetica"/>
         </w:rPr>
-        <w:t xml:space="preserve">Having a low linguistic skill across the team could bring some negative outcomes. We could struggle to put our ideas and </w:t>
-      </w:r>
-      <w:r>
-        <w:rPr>
-          <w:rFonts w:ascii="Helvetica" w:hAnsi="Helvetica"/>
-        </w:rPr>
-        <w:t xml:space="preserve">thoughts </w:t>
-      </w:r>
-      <w:r>
-        <w:rPr>
-          <w:rFonts w:ascii="Helvetica" w:hAnsi="Helvetica"/>
-        </w:rPr>
-        <w:t>across to each other. This could res</w:t>
+        <w:t>Having a low linguistic skill across the team could bring some negative outcomes. We could struggle to put our ideas and thoughts across to each other. This could res</w:t>
       </w:r>
       <w:r>
         <w:rPr>
           <w:rFonts w:ascii="Helvetica" w:hAnsi="Helvetica"/>
         </w:rPr>
         <w:t>ult to loss of some great ideas and potentials.</w:t>
+      </w:r>
+      <w:r>
+        <w:rPr>
+          <w:rFonts w:ascii="Helvetica" w:hAnsi="Helvetica"/>
+        </w:rPr>
+        <w:t xml:space="preserve"> Moreover, we can end up misunderstanding each other, pot</w:t>
+      </w:r>
+      <w:r>
+        <w:rPr>
+          <w:rFonts w:ascii="Helvetica" w:hAnsi="Helvetica"/>
+        </w:rPr>
+        <w:t>entially upsetting one another.</w:t>
       </w:r>
     </w:p>
     <w:p>
@@ -557,7 +2010,49 @@
         <w:rPr>
           <w:rFonts w:ascii="Helvetica" w:hAnsi="Helvetica"/>
         </w:rPr>
-        <w:t>Having a low spatial-visual intelligence could result in members not being able to effectively visualise other team member’s ideas and opinions. This again could result in some conflicts as your team members might look over some of the points you raise and deem it impractical or useless.</w:t>
+        <w:t>Next, having</w:t>
+      </w:r>
+      <w:r>
+        <w:rPr>
+          <w:rFonts w:ascii="Helvetica" w:hAnsi="Helvetica"/>
+        </w:rPr>
+        <w:t xml:space="preserve"> low spatial-visual intelligence could result in members not being able to effectively visualise other team member’s ideas and opinions. This again could result in some conflicts as your team members might look over some of </w:t>
+      </w:r>
+      <w:r>
+        <w:rPr>
+          <w:rFonts w:ascii="Helvetica" w:hAnsi="Helvetica"/>
+        </w:rPr>
+        <w:t>the points you raise and deem them</w:t>
+      </w:r>
+      <w:r>
+        <w:rPr>
+          <w:rFonts w:ascii="Helvetica" w:hAnsi="Helvetica"/>
+        </w:rPr>
+        <w:t xml:space="preserve"> impractical</w:t>
+      </w:r>
+      <w:r>
+        <w:rPr>
+          <w:rFonts w:ascii="Helvetica" w:hAnsi="Helvetica"/>
+        </w:rPr>
+        <w:t>.</w:t>
+      </w:r>
+      <w:r>
+        <w:rPr>
+          <w:rFonts w:ascii="Helvetica" w:hAnsi="Helvetica"/>
+        </w:rPr>
+        <w:t xml:space="preserve"> Such situation could result in some members bein</w:t>
+      </w:r>
+      <w:r>
+        <w:rPr>
+          <w:rFonts w:ascii="Helvetica" w:hAnsi="Helvetica"/>
+        </w:rPr>
+        <w:t>g felt left out</w:t>
+      </w:r>
+      <w:r>
+        <w:rPr>
+          <w:rFonts w:ascii="Helvetica" w:hAnsi="Helvetica"/>
+        </w:rPr>
+        <w:t xml:space="preserve">. </w:t>
       </w:r>
     </w:p>
     <w:p>
@@ -577,17 +2072,37 @@
         </w:tabs>
         <w:rPr>
           <w:rFonts w:ascii="Helvetica" w:hAnsi="Helvetica"/>
-          <w:b/>
-          <w:sz w:val="28"/>
-        </w:rPr>
-      </w:pPr>
-      <w:r>
-        <w:rPr>
-          <w:rFonts w:ascii="Helvetica" w:hAnsi="Helvetica"/>
-          <w:b/>
-          <w:sz w:val="28"/>
-        </w:rPr>
-        <w:t>16 Personalities Test Results – Strengths and Weaknesses</w:t>
+        </w:rPr>
+      </w:pPr>
+      <w:r>
+        <w:rPr>
+          <w:rFonts w:ascii="Helvetica" w:hAnsi="Helvetica"/>
+        </w:rPr>
+        <w:t>On the plus side, we can see a positive correlation on the interpersonal skills. This is good news as it shows we all possess skills and mind-set to work effectively and productively in a team. We are all adaptable and open to negotiation. If any conflict were to ar</w:t>
+      </w:r>
+      <w:r>
+        <w:rPr>
+          <w:rFonts w:ascii="Helvetica" w:hAnsi="Helvetica"/>
+        </w:rPr>
+        <w:t>ise</w:t>
+      </w:r>
+      <w:r>
+        <w:rPr>
+          <w:rFonts w:ascii="Helvetica" w:hAnsi="Helvetica"/>
+        </w:rPr>
+        <w:t>, we could speedily resolve the conflict and bring the matt</w:t>
+      </w:r>
+      <w:r>
+        <w:rPr>
+          <w:rFonts w:ascii="Helvetica" w:hAnsi="Helvetica"/>
+        </w:rPr>
+        <w:t xml:space="preserve">er to an end before it </w:t>
+      </w:r>
+      <w:r>
+        <w:rPr>
+          <w:rFonts w:ascii="Helvetica" w:hAnsi="Helvetica"/>
+        </w:rPr>
+        <w:t xml:space="preserve">elevates. </w:t>
       </w:r>
     </w:p>
     <w:p>
@@ -597,8 +2112,6 @@
         </w:tabs>
         <w:rPr>
           <w:rFonts w:ascii="Helvetica" w:hAnsi="Helvetica"/>
-          <w:b/>
-          <w:sz w:val="28"/>
         </w:rPr>
       </w:pPr>
     </w:p>
@@ -615,14 +2128,24 @@
         <w:rPr>
           <w:rFonts w:ascii="Helvetica" w:hAnsi="Helvetica"/>
         </w:rPr>
-        <w:t xml:space="preserve">According </w:t>
-      </w:r>
-      <w:r>
-        <w:rPr>
-          <w:rFonts w:ascii="Helvetica" w:hAnsi="Helvetica"/>
-        </w:rPr>
-        <w:t>Myers Brigg’s “16 Personalities” test, I am a ENFJ which stands for Extraversion, Intuition, Feeling and Judgement.</w:t>
-      </w:r>
+        <w:t>Another trait that also comes along with interpersonal skills is self-awareness. When tasks are being assigned to members, they will each pick an area of their own expertise or skillset and tackle it to the best of their ability.</w:t>
+      </w:r>
+    </w:p>
+    <w:p>
+      <w:pPr>
+        <w:pStyle w:val="Heading1"/>
+        <w:rPr>
+          <w:sz w:val="36"/>
+        </w:rPr>
+      </w:pPr>
+      <w:bookmarkStart w:id="4" w:name="_Toc530278509"/>
+      <w:r>
+        <w:rPr>
+          <w:sz w:val="36"/>
+        </w:rPr>
+        <w:t>16 Personalities Test Results – Strengths and Weaknesses</w:t>
+      </w:r>
+      <w:bookmarkEnd w:id="4"/>
     </w:p>
     <w:p>
       <w:pPr>
@@ -631,6 +2154,8 @@
         </w:tabs>
         <w:rPr>
           <w:rFonts w:ascii="Helvetica" w:hAnsi="Helvetica"/>
+          <w:b/>
+          <w:sz w:val="28"/>
         </w:rPr>
       </w:pPr>
     </w:p>
@@ -641,15 +2166,19 @@
         </w:tabs>
         <w:rPr>
           <w:rFonts w:ascii="Helvetica" w:hAnsi="Helvetica"/>
-          <w:b/>
-        </w:rPr>
-      </w:pPr>
-      <w:r>
-        <w:rPr>
-          <w:rFonts w:ascii="Helvetica" w:hAnsi="Helvetica"/>
-          <w:b/>
-        </w:rPr>
-        <w:t>My Strengths:</w:t>
+        </w:rPr>
+      </w:pPr>
+      <w:r>
+        <w:rPr>
+          <w:rFonts w:ascii="Helvetica" w:hAnsi="Helvetica"/>
+        </w:rPr>
+        <w:t xml:space="preserve">According </w:t>
+      </w:r>
+      <w:r>
+        <w:rPr>
+          <w:rFonts w:ascii="Helvetica" w:hAnsi="Helvetica"/>
+        </w:rPr>
+        <w:t>Myers Brigg’s “16 Personalities” test, I am a ENFJ which stands for Extraversion, Intuition, Feeling and Judgement.</w:t>
       </w:r>
     </w:p>
     <w:p>
@@ -674,8 +2203,60 @@
       <w:r>
         <w:rPr>
           <w:rFonts w:ascii="Helvetica" w:hAnsi="Helvetica"/>
-        </w:rPr>
-        <w:t>One of my strength is being reliable. I do not like the idea of letting a person down and I can always be counted on. This is an extremely useful trait to have especially when you are working in a team. My team members can count on me to finish tasks before certain deadlines. This could relieve a lot of stress from them as they do not have to worry about me potentially failing them.</w:t>
+          <w:noProof/>
+          <w:lang w:val="en-US"/>
+        </w:rPr>
+        <w:drawing>
+          <wp:inline distT="0" distB="0" distL="0" distR="0" wp14:anchorId="3C768816" wp14:editId="066529C7">
+            <wp:extent cx="5711825" cy="1678653"/>
+            <wp:effectExtent l="0" t="0" r="3175" b="0"/>
+            <wp:docPr id="2" name="Picture 2" descr="../../../../../../Desktop/Screen%20Shot%202018-11-17%20at%2015.52"/>
+            <wp:cNvGraphicFramePr>
+              <a:graphicFrameLocks xmlns:a="http://schemas.openxmlformats.org/drawingml/2006/main" noChangeAspect="1"/>
+            </wp:cNvGraphicFramePr>
+            <a:graphic xmlns:a="http://schemas.openxmlformats.org/drawingml/2006/main">
+              <a:graphicData uri="http://schemas.openxmlformats.org/drawingml/2006/picture">
+                <pic:pic xmlns:pic="http://schemas.openxmlformats.org/drawingml/2006/picture">
+                  <pic:nvPicPr>
+                    <pic:cNvPr id="0" name="Picture 2" descr="../../../../../../Desktop/Screen%20Shot%202018-11-17%20at%2015.52"/>
+                    <pic:cNvPicPr>
+                      <a:picLocks noChangeAspect="1" noChangeArrowheads="1"/>
+                    </pic:cNvPicPr>
+                  </pic:nvPicPr>
+                  <pic:blipFill rotWithShape="1">
+                    <a:blip r:embed="rId9">
+                      <a:extLst>
+                        <a:ext uri="{28A0092B-C50C-407E-A947-70E740481C1C}">
+                          <a14:useLocalDpi xmlns:a14="http://schemas.microsoft.com/office/drawing/2010/main" val="0"/>
+                        </a:ext>
+                      </a:extLst>
+                    </a:blip>
+                    <a:srcRect t="1470"/>
+                    <a:stretch/>
+                  </pic:blipFill>
+                  <pic:spPr bwMode="auto">
+                    <a:xfrm>
+                      <a:off x="0" y="0"/>
+                      <a:ext cx="5711825" cy="1678653"/>
+                    </a:xfrm>
+                    <a:prstGeom prst="rect">
+                      <a:avLst/>
+                    </a:prstGeom>
+                    <a:noFill/>
+                    <a:ln>
+                      <a:noFill/>
+                    </a:ln>
+                    <a:extLst>
+                      <a:ext uri="{53640926-AAD7-44D8-BBD7-CCE9431645EC}">
+                        <a14:shadowObscured xmlns:a14="http://schemas.microsoft.com/office/drawing/2010/main"/>
+                      </a:ext>
+                    </a:extLst>
+                  </pic:spPr>
+                </pic:pic>
+              </a:graphicData>
+            </a:graphic>
+          </wp:inline>
+        </w:drawing>
       </w:r>
     </w:p>
     <w:p>
@@ -685,8 +2266,39 @@
         </w:tabs>
         <w:rPr>
           <w:rFonts w:ascii="Helvetica" w:hAnsi="Helvetica"/>
-        </w:rPr>
-      </w:pPr>
+          <w:b/>
+        </w:rPr>
+      </w:pPr>
+    </w:p>
+    <w:p>
+      <w:pPr>
+        <w:pStyle w:val="Heading2"/>
+        <w:rPr>
+          <w:sz w:val="28"/>
+        </w:rPr>
+      </w:pPr>
+    </w:p>
+    <w:p>
+      <w:pPr>
+        <w:pStyle w:val="Heading2"/>
+        <w:rPr>
+          <w:sz w:val="28"/>
+        </w:rPr>
+      </w:pPr>
+      <w:bookmarkStart w:id="5" w:name="_Toc530278510"/>
+      <w:r>
+        <w:rPr>
+          <w:sz w:val="28"/>
+        </w:rPr>
+        <w:t>My positive traits</w:t>
+      </w:r>
+      <w:r>
+        <w:rPr>
+          <w:sz w:val="28"/>
+        </w:rPr>
+        <w:t>:</w:t>
+      </w:r>
+      <w:bookmarkEnd w:id="5"/>
     </w:p>
     <w:p>
       <w:pPr>
@@ -697,48 +2309,6 @@
           <w:rFonts w:ascii="Helvetica" w:hAnsi="Helvetica"/>
         </w:rPr>
       </w:pPr>
-      <w:r>
-        <w:rPr>
-          <w:rFonts w:ascii="Helvetica" w:hAnsi="Helvetica"/>
-        </w:rPr>
-        <w:t>Other</w:t>
-      </w:r>
-      <w:r>
-        <w:rPr>
-          <w:rFonts w:ascii="Helvetica" w:hAnsi="Helvetica"/>
-        </w:rPr>
-        <w:t xml:space="preserve"> strength</w:t>
-      </w:r>
-      <w:r>
-        <w:rPr>
-          <w:rFonts w:ascii="Helvetica" w:hAnsi="Helvetica"/>
-        </w:rPr>
-        <w:t>s</w:t>
-      </w:r>
-      <w:r>
-        <w:rPr>
-          <w:rFonts w:ascii="Helvetica" w:hAnsi="Helvetica"/>
-        </w:rPr>
-        <w:t xml:space="preserve"> that I possess is altruism</w:t>
-      </w:r>
-      <w:r>
-        <w:rPr>
-          <w:rFonts w:ascii="Helvetica" w:hAnsi="Helvetica"/>
-        </w:rPr>
-        <w:t xml:space="preserve"> and tolerance</w:t>
-      </w:r>
-      <w:r>
-        <w:rPr>
-          <w:rFonts w:ascii="Helvetica" w:hAnsi="Helvetica"/>
-        </w:rPr>
-        <w:t xml:space="preserve">. </w:t>
-      </w:r>
-      <w:r>
-        <w:rPr>
-          <w:rFonts w:ascii="Helvetica" w:hAnsi="Helvetica"/>
-        </w:rPr>
-        <w:t>I am selfless and want the best for everyone. If a conflict occurs between team members, I am likely to act rationally, listen to each team members carefully, tolerate some of their behaviour and try to bring the conflict to an end before it gets out of control.</w:t>
-      </w:r>
     </w:p>
     <w:p>
       <w:pPr>
@@ -749,6 +2319,54 @@
           <w:rFonts w:ascii="Helvetica" w:hAnsi="Helvetica"/>
         </w:rPr>
       </w:pPr>
+      <w:r>
+        <w:rPr>
+          <w:rFonts w:ascii="Helvetica" w:hAnsi="Helvetica"/>
+        </w:rPr>
+        <w:t>One of my strength</w:t>
+      </w:r>
+      <w:r>
+        <w:rPr>
+          <w:rFonts w:ascii="Helvetica" w:hAnsi="Helvetica"/>
+        </w:rPr>
+        <w:t>s</w:t>
+      </w:r>
+      <w:r>
+        <w:rPr>
+          <w:rFonts w:ascii="Helvetica" w:hAnsi="Helvetica"/>
+        </w:rPr>
+        <w:t xml:space="preserve"> is being reliable. I do not like the idea of letting a person down and I can always be counted on. This is an extremely useful trait to have especially when</w:t>
+      </w:r>
+      <w:r>
+        <w:rPr>
+          <w:rFonts w:ascii="Helvetica" w:hAnsi="Helvetica"/>
+        </w:rPr>
+        <w:t xml:space="preserve"> you are working in a team. T</w:t>
+      </w:r>
+      <w:r>
+        <w:rPr>
+          <w:rFonts w:ascii="Helvetica" w:hAnsi="Helvetica"/>
+        </w:rPr>
+        <w:t>eam members can cou</w:t>
+      </w:r>
+      <w:r>
+        <w:rPr>
+          <w:rFonts w:ascii="Helvetica" w:hAnsi="Helvetica"/>
+        </w:rPr>
+        <w:t>nt on me to finish tasks before</w:t>
+      </w:r>
+      <w:r>
+        <w:rPr>
+          <w:rFonts w:ascii="Helvetica" w:hAnsi="Helvetica"/>
+        </w:rPr>
+        <w:t xml:space="preserve"> deadlines</w:t>
+      </w:r>
+      <w:r>
+        <w:rPr>
+          <w:rFonts w:ascii="Helvetica" w:hAnsi="Helvetica"/>
+        </w:rPr>
+        <w:t xml:space="preserve"> thus relieving them of stress.</w:t>
+      </w:r>
     </w:p>
     <w:p>
       <w:pPr>
@@ -759,18 +2377,6 @@
           <w:rFonts w:ascii="Helvetica" w:hAnsi="Helvetica"/>
         </w:rPr>
       </w:pPr>
-      <w:r>
-        <w:rPr>
-          <w:rFonts w:ascii="Helvetica" w:hAnsi="Helvetica"/>
-        </w:rPr>
-        <w:t xml:space="preserve">I am also </w:t>
-      </w:r>
-      <w:r>
-        <w:rPr>
-          <w:rFonts w:ascii="Helvetica" w:hAnsi="Helvetica"/>
-        </w:rPr>
-        <w:t>a charismatic and natural leader. I know how to capture attention of an audience and communicate with others with reason and passion. We will have weekly meetings in which I can use my charisma and leadership skills to make sure the work is done and that everyone has a voice.</w:t>
-      </w:r>
     </w:p>
     <w:p>
       <w:pPr>
@@ -781,6 +2387,96 @@
           <w:rFonts w:ascii="Helvetica" w:hAnsi="Helvetica"/>
         </w:rPr>
       </w:pPr>
+      <w:r>
+        <w:rPr>
+          <w:rFonts w:ascii="Helvetica" w:hAnsi="Helvetica"/>
+        </w:rPr>
+        <w:t>Other</w:t>
+      </w:r>
+      <w:r>
+        <w:rPr>
+          <w:rFonts w:ascii="Helvetica" w:hAnsi="Helvetica"/>
+        </w:rPr>
+        <w:t xml:space="preserve"> strength</w:t>
+      </w:r>
+      <w:r>
+        <w:rPr>
+          <w:rFonts w:ascii="Helvetica" w:hAnsi="Helvetica"/>
+        </w:rPr>
+        <w:t>s</w:t>
+      </w:r>
+      <w:r>
+        <w:rPr>
+          <w:rFonts w:ascii="Helvetica" w:hAnsi="Helvetica"/>
+        </w:rPr>
+        <w:t xml:space="preserve"> that I possess </w:t>
+      </w:r>
+      <w:r>
+        <w:rPr>
+          <w:rFonts w:ascii="Helvetica" w:hAnsi="Helvetica"/>
+        </w:rPr>
+        <w:t>are</w:t>
+      </w:r>
+      <w:r>
+        <w:rPr>
+          <w:rFonts w:ascii="Helvetica" w:hAnsi="Helvetica"/>
+        </w:rPr>
+        <w:t xml:space="preserve"> altruism</w:t>
+      </w:r>
+      <w:r>
+        <w:rPr>
+          <w:rFonts w:ascii="Helvetica" w:hAnsi="Helvetica"/>
+        </w:rPr>
+        <w:t xml:space="preserve"> and tolerance</w:t>
+      </w:r>
+      <w:r>
+        <w:rPr>
+          <w:rFonts w:ascii="Helvetica" w:hAnsi="Helvetica"/>
+        </w:rPr>
+        <w:t xml:space="preserve">. </w:t>
+      </w:r>
+      <w:r>
+        <w:rPr>
+          <w:rFonts w:ascii="Helvetica" w:hAnsi="Helvetica"/>
+        </w:rPr>
+        <w:t>I am selfless and want the best for everyone. If a conflict occurs between team members, I am likely to act rationally, listen to each team members carefully, tolerate some of their behaviour and try to bring the conflict to an end before it gets out of control.</w:t>
+      </w:r>
+    </w:p>
+    <w:p>
+      <w:pPr>
+        <w:pStyle w:val="Heading2"/>
+        <w:rPr>
+          <w:sz w:val="28"/>
+        </w:rPr>
+      </w:pPr>
+    </w:p>
+    <w:p>
+      <w:pPr>
+        <w:pStyle w:val="Heading2"/>
+        <w:rPr>
+          <w:sz w:val="28"/>
+        </w:rPr>
+      </w:pPr>
+      <w:bookmarkStart w:id="6" w:name="_Toc530278511"/>
+      <w:r>
+        <w:rPr>
+          <w:sz w:val="28"/>
+        </w:rPr>
+        <w:t>My negative traits</w:t>
+      </w:r>
+      <w:r>
+        <w:rPr>
+          <w:sz w:val="28"/>
+        </w:rPr>
+        <w:t>:</w:t>
+      </w:r>
+      <w:bookmarkEnd w:id="6"/>
+      <w:r>
+        <w:rPr>
+          <w:sz w:val="28"/>
+        </w:rPr>
+        <w:t xml:space="preserve"> </w:t>
+      </w:r>
     </w:p>
     <w:p>
       <w:pPr>
@@ -791,6 +2487,36 @@
           <w:rFonts w:ascii="Helvetica" w:hAnsi="Helvetica"/>
         </w:rPr>
       </w:pPr>
+      <w:r>
+        <w:rPr>
+          <w:rFonts w:ascii="Helvetica" w:hAnsi="Helvetica"/>
+        </w:rPr>
+        <w:t>First weakness on the list is being too selfless. I could end up burying myself in hopeful promises</w:t>
+      </w:r>
+      <w:r>
+        <w:rPr>
+          <w:rFonts w:ascii="Helvetica" w:hAnsi="Helvetica"/>
+        </w:rPr>
+        <w:t xml:space="preserve"> and stress myself out trying to meet my word or</w:t>
+      </w:r>
+      <w:r>
+        <w:rPr>
+          <w:rFonts w:ascii="Helvetica" w:hAnsi="Helvetica"/>
+        </w:rPr>
+        <w:t xml:space="preserve"> spend too much time worrying about other people’s problems. I could increase my own workload by needlessly trying to help other</w:t>
+      </w:r>
+      <w:r>
+        <w:rPr>
+          <w:rFonts w:ascii="Helvetica" w:hAnsi="Helvetica"/>
+        </w:rPr>
+        <w:t>s</w:t>
+      </w:r>
+      <w:r>
+        <w:rPr>
+          <w:rFonts w:ascii="Helvetica" w:hAnsi="Helvetica"/>
+        </w:rPr>
+        <w:t xml:space="preserve"> and end up putting unnecessary pressure on myself. </w:t>
+      </w:r>
     </w:p>
     <w:p>
       <w:pPr>
@@ -799,16 +2525,8 @@
         </w:tabs>
         <w:rPr>
           <w:rFonts w:ascii="Helvetica" w:hAnsi="Helvetica"/>
-          <w:b/>
-        </w:rPr>
-      </w:pPr>
-      <w:r>
-        <w:rPr>
-          <w:rFonts w:ascii="Helvetica" w:hAnsi="Helvetica"/>
-          <w:b/>
-        </w:rPr>
-        <w:t xml:space="preserve">My Weaknesses: </w:t>
-      </w:r>
+        </w:rPr>
+      </w:pPr>
     </w:p>
     <w:p>
       <w:pPr>
@@ -817,9 +2535,44 @@
         </w:tabs>
         <w:rPr>
           <w:rFonts w:ascii="Helvetica" w:hAnsi="Helvetica"/>
-          <w:b/>
-        </w:rPr>
-      </w:pPr>
+        </w:rPr>
+      </w:pPr>
+      <w:r>
+        <w:rPr>
+          <w:rFonts w:ascii="Helvetica" w:hAnsi="Helvetica"/>
+        </w:rPr>
+        <w:t xml:space="preserve">Another weakness </w:t>
+      </w:r>
+      <w:r>
+        <w:rPr>
+          <w:rFonts w:ascii="Helvetica" w:hAnsi="Helvetica"/>
+        </w:rPr>
+        <w:t xml:space="preserve">of mine could be my sensitivity. While I am good at taking criticism as it is a great tool for my leadership skills, I can often pile up </w:t>
+      </w:r>
+      <w:r>
+        <w:rPr>
+          <w:rFonts w:ascii="Helvetica" w:hAnsi="Helvetica"/>
+        </w:rPr>
+        <w:t>feelings</w:t>
+      </w:r>
+      <w:r>
+        <w:rPr>
+          <w:rFonts w:ascii="Helvetica" w:hAnsi="Helvetica"/>
+        </w:rPr>
+        <w:t xml:space="preserve"> that I may deem not too important to speak out about</w:t>
+      </w:r>
+      <w:r>
+        <w:rPr>
+          <w:rFonts w:ascii="Helvetica" w:hAnsi="Helvetica"/>
+        </w:rPr>
+        <w:t>,</w:t>
+      </w:r>
+      <w:r>
+        <w:rPr>
+          <w:rFonts w:ascii="Helvetica" w:hAnsi="Helvetica"/>
+        </w:rPr>
+        <w:t xml:space="preserve"> but deep down know its bothering me. I should speak up about anything that makes me feel uncomfortable and let team members know how I feel there and then. </w:t>
+      </w:r>
     </w:p>
     <w:p>
       <w:pPr>
@@ -830,14 +2583,22 @@
           <w:rFonts w:ascii="Helvetica" w:hAnsi="Helvetica"/>
         </w:rPr>
       </w:pPr>
-      <w:r>
-        <w:rPr>
-          <w:rFonts w:ascii="Helvetica" w:hAnsi="Helvetica"/>
-        </w:rPr>
-        <w:t>None, I am awesome.</w:t>
-      </w:r>
-      <w:bookmarkStart w:id="0" w:name="_GoBack"/>
-      <w:bookmarkEnd w:id="0"/>
+    </w:p>
+    <w:p>
+      <w:pPr>
+        <w:pStyle w:val="Heading2"/>
+        <w:rPr>
+          <w:sz w:val="28"/>
+        </w:rPr>
+      </w:pPr>
+      <w:bookmarkStart w:id="7" w:name="_Toc530278512"/>
+      <w:r>
+        <w:rPr>
+          <w:sz w:val="28"/>
+        </w:rPr>
+        <w:t>My personality type against my group members’</w:t>
+      </w:r>
+      <w:bookmarkEnd w:id="7"/>
     </w:p>
     <w:p>
       <w:pPr>
@@ -849,6 +2610,522 @@
         </w:rPr>
       </w:pPr>
     </w:p>
+    <w:p>
+      <w:pPr>
+        <w:pStyle w:val="Heading3"/>
+        <w:rPr>
+          <w:sz w:val="28"/>
+        </w:rPr>
+      </w:pPr>
+      <w:bookmarkStart w:id="8" w:name="_Toc530278513"/>
+      <w:r>
+        <w:rPr>
+          <w:sz w:val="28"/>
+        </w:rPr>
+        <w:t>Harrison James Marcks</w:t>
+      </w:r>
+      <w:r>
+        <w:rPr>
+          <w:sz w:val="28"/>
+        </w:rPr>
+        <w:t xml:space="preserve"> – ENTJ</w:t>
+      </w:r>
+      <w:bookmarkEnd w:id="8"/>
+      <w:r>
+        <w:rPr>
+          <w:sz w:val="28"/>
+        </w:rPr>
+        <w:t xml:space="preserve"> </w:t>
+      </w:r>
+    </w:p>
+    <w:p>
+      <w:pPr>
+        <w:tabs>
+          <w:tab w:val="left" w:pos="2222"/>
+        </w:tabs>
+        <w:rPr>
+          <w:rFonts w:ascii="Helvetica" w:hAnsi="Helvetica"/>
+        </w:rPr>
+      </w:pPr>
+      <w:r>
+        <w:rPr>
+          <w:rFonts w:ascii="Helvetica" w:hAnsi="Helvetica"/>
+        </w:rPr>
+        <w:t>Harry and I have very sim</w:t>
+      </w:r>
+      <w:r>
+        <w:rPr>
+          <w:rFonts w:ascii="Helvetica" w:hAnsi="Helvetica"/>
+        </w:rPr>
+        <w:t>ilar characteristics. T</w:t>
+      </w:r>
+      <w:r>
+        <w:rPr>
+          <w:rFonts w:ascii="Helvetica" w:hAnsi="Helvetica"/>
+        </w:rPr>
+        <w:t xml:space="preserve">he only the </w:t>
+      </w:r>
+      <w:r>
+        <w:rPr>
+          <w:rFonts w:ascii="Helvetica" w:hAnsi="Helvetica"/>
+        </w:rPr>
+        <w:t>only conflicting characteristic</w:t>
+      </w:r>
+      <w:r>
+        <w:rPr>
+          <w:rFonts w:ascii="Helvetica" w:hAnsi="Helvetica"/>
+        </w:rPr>
+        <w:t xml:space="preserve"> is his ‘thinking’ against my ‘feeling’. The ‘thinking’ partner may be impatient when dealing with the emotions of the ‘feeling’ partner</w:t>
+      </w:r>
+      <w:r>
+        <w:rPr>
+          <w:rFonts w:ascii="Helvetica" w:hAnsi="Helvetica"/>
+        </w:rPr>
+        <w:t xml:space="preserve"> and may come across as rude or condescending</w:t>
+      </w:r>
+      <w:r>
+        <w:rPr>
+          <w:rFonts w:ascii="Helvetica" w:hAnsi="Helvetica"/>
+        </w:rPr>
+        <w:t xml:space="preserve">. </w:t>
+      </w:r>
+      <w:r>
+        <w:rPr>
+          <w:rFonts w:ascii="Helvetica" w:hAnsi="Helvetica"/>
+        </w:rPr>
+        <w:t xml:space="preserve">To counter this, I should not take their actions personally </w:t>
+      </w:r>
+      <w:r>
+        <w:rPr>
+          <w:rFonts w:ascii="Helvetica" w:hAnsi="Helvetica"/>
+        </w:rPr>
+        <w:t xml:space="preserve">and assume </w:t>
+      </w:r>
+      <w:r>
+        <w:rPr>
+          <w:rFonts w:ascii="Helvetica" w:hAnsi="Helvetica"/>
+        </w:rPr>
+        <w:t>the other side means well. Meanwhile, Harry should also not be hasty in dismissing my feelings as insignificant or overreactions. This will need tolerance on both side, but once it is achieved, with the help of other characteristics we will work well with each other.</w:t>
+      </w:r>
+    </w:p>
+    <w:p>
+      <w:pPr>
+        <w:tabs>
+          <w:tab w:val="left" w:pos="2222"/>
+        </w:tabs>
+        <w:rPr>
+          <w:rFonts w:ascii="Helvetica" w:hAnsi="Helvetica"/>
+        </w:rPr>
+      </w:pPr>
+    </w:p>
+    <w:p>
+      <w:pPr>
+        <w:pStyle w:val="Heading3"/>
+        <w:rPr>
+          <w:sz w:val="28"/>
+        </w:rPr>
+      </w:pPr>
+      <w:bookmarkStart w:id="9" w:name="_Toc530278514"/>
+      <w:r>
+        <w:rPr>
+          <w:sz w:val="28"/>
+        </w:rPr>
+        <w:t>Jesse Batt – ENFP</w:t>
+      </w:r>
+      <w:bookmarkEnd w:id="9"/>
+      <w:r>
+        <w:rPr>
+          <w:sz w:val="28"/>
+        </w:rPr>
+        <w:t xml:space="preserve"> </w:t>
+      </w:r>
+    </w:p>
+    <w:p>
+      <w:r>
+        <w:t>Just like with Harry, I share common traits with Jesse. However, again, there is a single difference between our personality types which is my ‘judging’ against his ‘perceiving’. I am organised and place strong value in time management and accountability</w:t>
+      </w:r>
+      <w:r>
+        <w:t>. The ‘perceiving’ type can be laid back unorganised. They may not be able to stick to a plan or not fulfil their promises. If such occasion was to occur, I should take things slowly and not let anger take over my criticisms. We should meet halfway between the spontaneous chaos of perceiving and the strict order of the judging and understand we never want to deliberately hurt each others feelings.</w:t>
+      </w:r>
+    </w:p>
+    <w:p/>
+    <w:p>
+      <w:pPr>
+        <w:pStyle w:val="Heading3"/>
+        <w:rPr>
+          <w:sz w:val="28"/>
+        </w:rPr>
+      </w:pPr>
+      <w:bookmarkStart w:id="10" w:name="_Toc530278515"/>
+      <w:r>
+        <w:rPr>
+          <w:sz w:val="28"/>
+        </w:rPr>
+        <w:t>Dan Steer – ISFJ</w:t>
+      </w:r>
+      <w:bookmarkEnd w:id="10"/>
+    </w:p>
+    <w:p>
+      <w:r>
+        <w:t>Dan is the only introvert in our group</w:t>
+      </w:r>
+      <w:r>
+        <w:t>. He may struggle to voice out his opinions in a group full of extroverts. However, I will use</w:t>
+      </w:r>
+      <w:r>
+        <w:t xml:space="preserve"> my</w:t>
+      </w:r>
+      <w:r>
+        <w:t xml:space="preserve"> </w:t>
+      </w:r>
+      <w:r>
+        <w:t xml:space="preserve">leaderships skills to listen to everyone and make sure that everyone has a voice. If I feel that a member is being left out, I will bring attention to such matter and ensure that they are not isolated. </w:t>
+      </w:r>
+      <w:r>
+        <w:t>Dan and I</w:t>
+      </w:r>
+      <w:r>
+        <w:t xml:space="preserve"> also share </w:t>
+      </w:r>
+      <w:r>
+        <w:t>‘feeling’</w:t>
+      </w:r>
+      <w:r>
+        <w:t xml:space="preserve"> and</w:t>
+      </w:r>
+      <w:r>
+        <w:t xml:space="preserve"> ‘judging’ characteristics. My extroversion could help me voice out the feelings of my introverted partner as we occasionally share same feelings. We also like having things settled, planned and organised so it should be good experience to work together.</w:t>
+      </w:r>
+    </w:p>
+    <w:p/>
+    <w:p>
+      <w:pPr>
+        <w:pStyle w:val="Heading2"/>
+        <w:rPr>
+          <w:sz w:val="28"/>
+        </w:rPr>
+      </w:pPr>
+      <w:bookmarkStart w:id="11" w:name="_Toc530278516"/>
+      <w:r>
+        <w:rPr>
+          <w:sz w:val="28"/>
+        </w:rPr>
+        <w:t>Overall c</w:t>
+      </w:r>
+      <w:r>
+        <w:rPr>
+          <w:sz w:val="28"/>
+        </w:rPr>
+        <w:t>omparison</w:t>
+      </w:r>
+      <w:bookmarkEnd w:id="11"/>
+    </w:p>
+    <w:p>
+      <w:r>
+        <w:t>There are three members in the group which possess the ‘feeling’ characteristic. We can all be quite sensitive and take things personally. However, we are all friendly and loyal. We have also known each other since year one and worked on same projects before. This friendship experience will enable the ‘feeling’ types to understand other members more accurately and stop them from overt</w:t>
+      </w:r>
+      <w:r>
+        <w:t>hinking about playful jokes</w:t>
+      </w:r>
+      <w:r>
+        <w:t>.</w:t>
+      </w:r>
+    </w:p>
+    <w:p>
+      <w:pPr>
+        <w:tabs>
+          <w:tab w:val="left" w:pos="2222"/>
+        </w:tabs>
+        <w:rPr>
+          <w:rFonts w:ascii="Helvetica" w:hAnsi="Helvetica"/>
+        </w:rPr>
+      </w:pPr>
+    </w:p>
+    <w:p>
+      <w:pPr>
+        <w:pStyle w:val="Heading1"/>
+        <w:rPr>
+          <w:sz w:val="36"/>
+        </w:rPr>
+      </w:pPr>
+      <w:bookmarkStart w:id="12" w:name="_Toc530278517"/>
+      <w:r>
+        <w:rPr>
+          <w:sz w:val="36"/>
+        </w:rPr>
+        <w:t>Team Roles analysis:</w:t>
+      </w:r>
+      <w:bookmarkEnd w:id="12"/>
+      <w:r>
+        <w:rPr>
+          <w:sz w:val="36"/>
+        </w:rPr>
+        <w:t xml:space="preserve"> </w:t>
+      </w:r>
+    </w:p>
+    <w:p>
+      <w:r>
+        <w:t>Strongest team role I have according to the Belbin’s Team role test is ‘team</w:t>
+      </w:r>
+      <w:r>
+        <w:t xml:space="preserve"> </w:t>
+      </w:r>
+      <w:r>
+        <w:t>worker</w:t>
+      </w:r>
+      <w:r>
+        <w:t>’</w:t>
+      </w:r>
+      <w:r>
+        <w:t xml:space="preserve"> with 23 points</w:t>
+      </w:r>
+      <w:r>
+        <w:t xml:space="preserve">. </w:t>
+      </w:r>
+      <w:r>
+        <w:t>This is followed by ‘resource analyst’ and ‘completer’ with 14 points</w:t>
+      </w:r>
+      <w:r>
+        <w:t xml:space="preserve">. </w:t>
+      </w:r>
+      <w:r>
+        <w:t>Check Appendix for all scores from all members.</w:t>
+      </w:r>
+    </w:p>
+    <w:p/>
+    <w:p>
+      <w:pPr>
+        <w:pStyle w:val="Heading2"/>
+        <w:rPr>
+          <w:sz w:val="28"/>
+        </w:rPr>
+      </w:pPr>
+      <w:bookmarkStart w:id="13" w:name="_Toc530278518"/>
+      <w:r>
+        <w:rPr>
+          <w:sz w:val="28"/>
+        </w:rPr>
+        <w:t>My strengths and weaknesses</w:t>
+      </w:r>
+      <w:bookmarkEnd w:id="13"/>
+    </w:p>
+    <w:p>
+      <w:r>
+        <w:t>First</w:t>
+      </w:r>
+      <w:r>
+        <w:t xml:space="preserve"> result matches with my previous test results and once again proves that I work well in a team. </w:t>
+      </w:r>
+      <w:r>
+        <w:t>According to the Belbin’s theory, this trait makes me easy to get along with other people as previous test results confirm. However, it also states that I can be indecisive and hesitant to make unpopu</w:t>
+      </w:r>
+      <w:r>
+        <w:t>lar decisions. This can be</w:t>
+      </w:r>
+      <w:r>
+        <w:t xml:space="preserve"> true as I often take the road I know as opposed exploring new paths.</w:t>
+      </w:r>
+    </w:p>
+    <w:p/>
+    <w:p>
+      <w:r>
+        <w:t>Next, m</w:t>
+      </w:r>
+      <w:r>
+        <w:t xml:space="preserve">y analyst and completer characteristics </w:t>
+      </w:r>
+      <w:r>
+        <w:t xml:space="preserve">show that I am outgoing, enthusiastic, polisher and perfectionist. However, I can be over optimistic and begin to lose interest when the initial enthusiasm has passed. I can also be reluctant to delegate or take my perfectionism to extremes which could </w:t>
+      </w:r>
+      <w:r>
+        <w:t>slow</w:t>
+      </w:r>
+      <w:r>
+        <w:t xml:space="preserve"> the workflow. I need to make sure that I focus on the priorities we set o</w:t>
+      </w:r>
+      <w:r>
+        <w:t>ut and not worry about</w:t>
+      </w:r>
+      <w:r>
+        <w:t xml:space="preserve"> insignificant parts of the system.</w:t>
+      </w:r>
+    </w:p>
+    <w:p/>
+    <w:p>
+      <w:pPr>
+        <w:pStyle w:val="Heading2"/>
+        <w:rPr>
+          <w:sz w:val="28"/>
+        </w:rPr>
+      </w:pPr>
+      <w:bookmarkStart w:id="14" w:name="_Toc530278519"/>
+      <w:r>
+        <w:rPr>
+          <w:sz w:val="28"/>
+        </w:rPr>
+        <w:t>My teams score</w:t>
+      </w:r>
+      <w:bookmarkEnd w:id="14"/>
+    </w:p>
+    <w:p>
+      <w:pPr>
+        <w:tabs>
+          <w:tab w:val="left" w:pos="2222"/>
+        </w:tabs>
+        <w:rPr>
+          <w:rFonts w:ascii="Helvetica" w:hAnsi="Helvetica"/>
+        </w:rPr>
+      </w:pPr>
+      <w:r>
+        <w:rPr>
+          <w:rFonts w:ascii="Helvetica" w:hAnsi="Helvetica"/>
+        </w:rPr>
+        <w:t xml:space="preserve">As a team, we have well rounded team roles evenly spread between us. </w:t>
+      </w:r>
+    </w:p>
+    <w:p>
+      <w:pPr>
+        <w:tabs>
+          <w:tab w:val="left" w:pos="2222"/>
+        </w:tabs>
+        <w:rPr>
+          <w:rFonts w:ascii="Helvetica" w:hAnsi="Helvetica"/>
+        </w:rPr>
+      </w:pPr>
+    </w:p>
+    <w:p>
+      <w:pPr>
+        <w:tabs>
+          <w:tab w:val="left" w:pos="2222"/>
+        </w:tabs>
+        <w:rPr>
+          <w:rFonts w:ascii="Helvetica" w:hAnsi="Helvetica"/>
+        </w:rPr>
+      </w:pPr>
+      <w:r>
+        <w:rPr>
+          <w:rFonts w:ascii="Helvetica" w:hAnsi="Helvetica"/>
+        </w:rPr>
+        <w:t>For instance, Jesse, Dan and I seem to be lacking the ‘expert’ quality which Harry possesses. On the other side, Harry and Jesse seem to be lacking the ‘complete</w:t>
+      </w:r>
+      <w:r>
+        <w:rPr>
+          <w:rFonts w:ascii="Helvetica" w:hAnsi="Helvetica"/>
+        </w:rPr>
+        <w:t>r</w:t>
+      </w:r>
+      <w:r>
+        <w:rPr>
+          <w:rFonts w:ascii="Helvetica" w:hAnsi="Helvetica"/>
+        </w:rPr>
+        <w:t xml:space="preserve">’ quality whereas Dan and I seem to be quite strong in that </w:t>
+      </w:r>
+      <w:r>
+        <w:rPr>
+          <w:rFonts w:ascii="Helvetica" w:hAnsi="Helvetica"/>
+        </w:rPr>
+        <w:t>team role</w:t>
+      </w:r>
+      <w:r>
+        <w:rPr>
+          <w:rFonts w:ascii="Helvetica" w:hAnsi="Helvetica"/>
+        </w:rPr>
+        <w:t>. We can ensure that tasks are finished</w:t>
+      </w:r>
+      <w:r>
+        <w:rPr>
+          <w:rFonts w:ascii="Helvetica" w:hAnsi="Helvetica"/>
+        </w:rPr>
+        <w:t xml:space="preserve"> and organised before moving on to other tasks.</w:t>
+      </w:r>
+      <w:r>
+        <w:rPr>
+          <w:rFonts w:ascii="Helvetica" w:hAnsi="Helvetica"/>
+        </w:rPr>
+        <w:t xml:space="preserve"> </w:t>
+      </w:r>
+    </w:p>
+    <w:p>
+      <w:pPr>
+        <w:tabs>
+          <w:tab w:val="left" w:pos="2222"/>
+        </w:tabs>
+        <w:rPr>
+          <w:rFonts w:ascii="Helvetica" w:hAnsi="Helvetica"/>
+        </w:rPr>
+      </w:pPr>
+    </w:p>
+    <w:p>
+      <w:pPr>
+        <w:tabs>
+          <w:tab w:val="left" w:pos="2222"/>
+        </w:tabs>
+        <w:rPr>
+          <w:rFonts w:ascii="Helvetica" w:hAnsi="Helvetica"/>
+        </w:rPr>
+      </w:pPr>
+      <w:r>
+        <w:rPr>
+          <w:rFonts w:ascii="Helvetica" w:hAnsi="Helvetica"/>
+        </w:rPr>
+        <w:t xml:space="preserve">Harry and Jesse also scored low on team worker </w:t>
+      </w:r>
+      <w:r>
+        <w:rPr>
+          <w:rFonts w:ascii="Helvetica" w:hAnsi="Helvetica"/>
+        </w:rPr>
+        <w:t>role</w:t>
+      </w:r>
+      <w:r>
+        <w:rPr>
+          <w:rFonts w:ascii="Helvetica" w:hAnsi="Helvetica"/>
+        </w:rPr>
+        <w:t xml:space="preserve"> which contradicts the score </w:t>
+      </w:r>
+      <w:r>
+        <w:rPr>
+          <w:rFonts w:ascii="Helvetica" w:hAnsi="Helvetica"/>
+        </w:rPr>
+        <w:t>relating to their interpersonal skills we discussed earlier. Again, me and Dan scored high on team worker role so we can bring the team together and create a friendly working environment for everyone. We can also share the workload equally between team members ensuring that there is no member with lots or little to do.</w:t>
+      </w:r>
+    </w:p>
+    <w:p>
+      <w:pPr>
+        <w:tabs>
+          <w:tab w:val="left" w:pos="2222"/>
+        </w:tabs>
+        <w:rPr>
+          <w:rFonts w:ascii="Helvetica" w:hAnsi="Helvetica"/>
+        </w:rPr>
+      </w:pPr>
+    </w:p>
+    <w:p>
+      <w:pPr>
+        <w:tabs>
+          <w:tab w:val="left" w:pos="2222"/>
+        </w:tabs>
+        <w:rPr>
+          <w:rFonts w:ascii="Helvetica" w:hAnsi="Helvetica"/>
+        </w:rPr>
+      </w:pPr>
+      <w:r>
+        <w:rPr>
+          <w:rFonts w:ascii="Helvetica" w:hAnsi="Helvetica"/>
+        </w:rPr>
+        <w:t xml:space="preserve">We also seemed to score high on the ‘innovative’ role. This means that we are open and welcoming to new ideas. We could explore new ways of approaching tasks and try methods that no other team has tried. Although this would personally conflict with my inflexible, ‘guaranteed to work’ work ethic, it will allow me to explore new paths which could potentially put us at great advantage against other teams. </w:t>
+      </w:r>
+    </w:p>
+    <w:p>
+      <w:pPr>
+        <w:tabs>
+          <w:tab w:val="left" w:pos="2222"/>
+        </w:tabs>
+        <w:rPr>
+          <w:rFonts w:ascii="Helvetica" w:hAnsi="Helvetica"/>
+        </w:rPr>
+      </w:pPr>
+    </w:p>
+    <w:bookmarkStart w:id="15" w:name="_Toc530278520" w:displacedByCustomXml="next"/>
     <w:sdt>
       <w:sdtPr>
         <w:rPr>
@@ -876,6 +3153,7 @@
           <w:r>
             <w:t>Bibliography</w:t>
           </w:r>
+          <w:bookmarkEnd w:id="15"/>
         </w:p>
         <w:sdt>
           <w:sdtPr>
@@ -887,7 +3165,6 @@
             <w:p>
               <w:pPr>
                 <w:pStyle w:val="Bibliography"/>
-                <w:spacing w:after="240"/>
                 <w:rPr>
                   <w:noProof/>
                 </w:rPr>
@@ -901,6 +3178,94 @@
               <w:r>
                 <w:fldChar w:fldCharType="separate"/>
               </w:r>
+              <w:r>
+                <w:rPr>
+                  <w:noProof/>
+                </w:rPr>
+                <w:t xml:space="preserve">Anon. (2018) </w:t>
+              </w:r>
+              <w:r>
+                <w:rPr>
+                  <w:i/>
+                  <w:iCs/>
+                  <w:noProof/>
+                </w:rPr>
+                <w:t>Personality Type Compatibility</w:t>
+              </w:r>
+              <w:r>
+                <w:rPr>
+                  <w:noProof/>
+                </w:rPr>
+                <w:t xml:space="preserve"> [Online]. Available from: </w:t>
+              </w:r>
+              <w:hyperlink r:id="rId10" w:history="1">
+                <w:r>
+                  <w:rPr>
+                    <w:rStyle w:val="Hyperlink"/>
+                    <w:noProof/>
+                  </w:rPr>
+                  <w:t>http://www.personality-type.net/compatibility/</w:t>
+                </w:r>
+              </w:hyperlink>
+              <w:r>
+                <w:rPr>
+                  <w:noProof/>
+                </w:rPr>
+                <w:t xml:space="preserve"> [Accessed 17 November 2018].</w:t>
+              </w:r>
+            </w:p>
+            <w:p/>
+            <w:p>
+              <w:pPr>
+                <w:pStyle w:val="Bibliography"/>
+                <w:rPr>
+                  <w:noProof/>
+                </w:rPr>
+              </w:pPr>
+              <w:r>
+                <w:rPr>
+                  <w:noProof/>
+                </w:rPr>
+                <w:t xml:space="preserve">Anon. (2018) </w:t>
+              </w:r>
+              <w:r>
+                <w:rPr>
+                  <w:i/>
+                  <w:iCs/>
+                  <w:noProof/>
+                </w:rPr>
+                <w:t>The Nine Belbin Team Roles</w:t>
+              </w:r>
+              <w:r>
+                <w:rPr>
+                  <w:noProof/>
+                </w:rPr>
+                <w:t xml:space="preserve"> [Online]. Available from: </w:t>
+              </w:r>
+              <w:hyperlink r:id="rId11" w:history="1">
+                <w:r>
+                  <w:rPr>
+                    <w:rStyle w:val="Hyperlink"/>
+                    <w:noProof/>
+                  </w:rPr>
+                  <w:t>https://www.belbin.com/about/belbin-team-roles/</w:t>
+                </w:r>
+              </w:hyperlink>
+              <w:r>
+                <w:rPr>
+                  <w:noProof/>
+                </w:rPr>
+                <w:t xml:space="preserve"> [Accessed 17 November 2018].</w:t>
+              </w:r>
+            </w:p>
+            <w:p>
+              <w:pPr>
+                <w:pStyle w:val="Bibliography"/>
+                <w:spacing w:before="120" w:after="120"/>
+                <w:rPr>
+                  <w:noProof/>
+                </w:rPr>
+              </w:pPr>
               <w:r>
                 <w:rPr>
                   <w:noProof/>
@@ -949,7 +3314,7 @@
                 </w:rPr>
                 <w:t xml:space="preserve"> [Online]. Available from: </w:t>
               </w:r>
-              <w:hyperlink r:id="rId8" w:history="1">
+              <w:hyperlink r:id="rId12" w:history="1">
                 <w:r>
                   <w:rPr>
                     <w:rStyle w:val="Hyperlink"/>
@@ -968,9 +3333,13 @@
             <w:p>
               <w:pPr>
                 <w:rPr>
-                  <w:b/>
-                  <w:bCs/>
+                  <w:rStyle w:val="Heading1Char"/>
+                  <w:rFonts w:asciiTheme="minorHAnsi" w:eastAsiaTheme="minorHAnsi" w:hAnsiTheme="minorHAnsi" w:cstheme="minorBidi"/>
                   <w:noProof/>
+                  <w:color w:val="auto"/>
+                  <w:sz w:val="24"/>
+                  <w:szCs w:val="24"/>
+                  <w:lang w:bidi="ar-SA"/>
                 </w:rPr>
               </w:pPr>
               <w:r>
@@ -981,6 +3350,9 @@
                 </w:rPr>
                 <w:fldChar w:fldCharType="end"/>
               </w:r>
+              <w:r>
+                <w:t xml:space="preserve"> </w:t>
+              </w:r>
             </w:p>
           </w:sdtContent>
         </w:sdt>
@@ -989,9 +3361,387 @@
     <w:p>
       <w:pPr>
         <w:rPr>
-          <w:rFonts w:ascii="Helvetica" w:hAnsi="Helvetica"/>
-        </w:rPr>
-      </w:pPr>
+          <w:b/>
+          <w:bCs/>
+          <w:noProof/>
+        </w:rPr>
+      </w:pPr>
+    </w:p>
+    <w:p>
+      <w:pPr>
+        <w:rPr>
+          <w:rStyle w:val="Heading1Char"/>
+          <w:sz w:val="36"/>
+        </w:rPr>
+      </w:pPr>
+      <w:bookmarkStart w:id="16" w:name="_Toc530278521"/>
+      <w:r>
+        <w:rPr>
+          <w:rStyle w:val="Heading1Char"/>
+          <w:sz w:val="36"/>
+        </w:rPr>
+        <w:t>Appendix</w:t>
+      </w:r>
+      <w:bookmarkEnd w:id="16"/>
+    </w:p>
+    <w:p>
+      <w:pPr>
+        <w:rPr>
+          <w:b/>
+          <w:bCs/>
+          <w:noProof/>
+        </w:rPr>
+      </w:pPr>
+    </w:p>
+    <w:p>
+      <w:pPr>
+        <w:rPr>
+          <w:rFonts w:ascii="Helvetica" w:hAnsi="Helvetica"/>
+        </w:rPr>
+      </w:pPr>
+      <w:r>
+        <w:rPr>
+          <w:rFonts w:ascii="Helvetica" w:hAnsi="Helvetica"/>
+        </w:rPr>
+        <w:t>Huseyin Sert</w:t>
+      </w:r>
+    </w:p>
+    <w:p>
+      <w:pPr>
+        <w:rPr>
+          <w:rFonts w:ascii="Helvetica" w:hAnsi="Helvetica"/>
+        </w:rPr>
+      </w:pPr>
+      <w:r>
+        <w:rPr>
+          <w:noProof/>
+          <w:lang w:val="en-US"/>
+        </w:rPr>
+        <w:drawing>
+          <wp:inline distT="0" distB="0" distL="0" distR="0" wp14:anchorId="2CF3C413" wp14:editId="1EB5C5C6">
+            <wp:extent cx="3714750" cy="1121029"/>
+            <wp:effectExtent l="0" t="0" r="0" b="3175"/>
+            <wp:docPr id="6" name="Picture 6"/>
+            <wp:cNvGraphicFramePr>
+              <a:graphicFrameLocks xmlns:a="http://schemas.openxmlformats.org/drawingml/2006/main" noChangeAspect="1"/>
+            </wp:cNvGraphicFramePr>
+            <a:graphic xmlns:a="http://schemas.openxmlformats.org/drawingml/2006/main">
+              <a:graphicData uri="http://schemas.openxmlformats.org/drawingml/2006/picture">
+                <pic:pic xmlns:pic="http://schemas.openxmlformats.org/drawingml/2006/picture">
+                  <pic:nvPicPr>
+                    <pic:cNvPr id="0" name="Picture 5"/>
+                    <pic:cNvPicPr>
+                      <a:picLocks noChangeAspect="1" noChangeArrowheads="1"/>
+                    </pic:cNvPicPr>
+                  </pic:nvPicPr>
+                  <pic:blipFill rotWithShape="1">
+                    <a:blip r:embed="rId13">
+                      <a:extLst>
+                        <a:ext uri="{28A0092B-C50C-407E-A947-70E740481C1C}">
+                          <a14:useLocalDpi xmlns:a14="http://schemas.microsoft.com/office/drawing/2010/main" val="0"/>
+                        </a:ext>
+                      </a:extLst>
+                    </a:blip>
+                    <a:srcRect l="22381" t="65187" r="20615" b="10974"/>
+                    <a:stretch/>
+                  </pic:blipFill>
+                  <pic:spPr bwMode="auto">
+                    <a:xfrm>
+                      <a:off x="0" y="0"/>
+                      <a:ext cx="3760360" cy="1134793"/>
+                    </a:xfrm>
+                    <a:prstGeom prst="rect">
+                      <a:avLst/>
+                    </a:prstGeom>
+                    <a:noFill/>
+                    <a:ln>
+                      <a:noFill/>
+                    </a:ln>
+                    <a:extLst>
+                      <a:ext uri="{53640926-AAD7-44D8-BBD7-CCE9431645EC}">
+                        <a14:shadowObscured xmlns:a14="http://schemas.microsoft.com/office/drawing/2010/main"/>
+                      </a:ext>
+                    </a:extLst>
+                  </pic:spPr>
+                </pic:pic>
+              </a:graphicData>
+            </a:graphic>
+          </wp:inline>
+        </w:drawing>
+      </w:r>
+    </w:p>
+    <w:p>
+      <w:pPr>
+        <w:rPr>
+          <w:rFonts w:ascii="Helvetica" w:hAnsi="Helvetica"/>
+        </w:rPr>
+      </w:pPr>
+    </w:p>
+    <w:p>
+      <w:pPr>
+        <w:rPr>
+          <w:rFonts w:ascii="Helvetica" w:hAnsi="Helvetica"/>
+        </w:rPr>
+      </w:pPr>
+      <w:r>
+        <w:rPr>
+          <w:rFonts w:ascii="Helvetica" w:hAnsi="Helvetica"/>
+        </w:rPr>
+        <w:t>Harrison James Marcks</w:t>
+      </w:r>
+    </w:p>
+    <w:p>
+      <w:pPr>
+        <w:rPr>
+          <w:rFonts w:ascii="Helvetica" w:hAnsi="Helvetica"/>
+        </w:rPr>
+      </w:pPr>
+      <w:r>
+        <w:rPr>
+          <w:noProof/>
+          <w:lang w:val="en-US"/>
+        </w:rPr>
+        <w:drawing>
+          <wp:inline distT="0" distB="0" distL="0" distR="0" wp14:anchorId="076BBA60" wp14:editId="4AD9A2BB">
+            <wp:extent cx="3810000" cy="982543"/>
+            <wp:effectExtent l="0" t="0" r="0" b="8255"/>
+            <wp:docPr id="3" name="Picture 3"/>
+            <wp:cNvGraphicFramePr>
+              <a:graphicFrameLocks xmlns:a="http://schemas.openxmlformats.org/drawingml/2006/main" noChangeAspect="1"/>
+            </wp:cNvGraphicFramePr>
+            <a:graphic xmlns:a="http://schemas.openxmlformats.org/drawingml/2006/main">
+              <a:graphicData uri="http://schemas.openxmlformats.org/drawingml/2006/picture">
+                <pic:pic xmlns:pic="http://schemas.openxmlformats.org/drawingml/2006/picture">
+                  <pic:nvPicPr>
+                    <pic:cNvPr id="0" name="Picture 1"/>
+                    <pic:cNvPicPr>
+                      <a:picLocks noChangeAspect="1" noChangeArrowheads="1"/>
+                    </pic:cNvPicPr>
+                  </pic:nvPicPr>
+                  <pic:blipFill rotWithShape="1">
+                    <a:blip r:embed="rId14">
+                      <a:extLst>
+                        <a:ext uri="{28A0092B-C50C-407E-A947-70E740481C1C}">
+                          <a14:useLocalDpi xmlns:a14="http://schemas.microsoft.com/office/drawing/2010/main" val="0"/>
+                        </a:ext>
+                      </a:extLst>
+                    </a:blip>
+                    <a:srcRect l="25877" t="68661" r="2567" b="8715"/>
+                    <a:stretch/>
+                  </pic:blipFill>
+                  <pic:spPr bwMode="auto">
+                    <a:xfrm>
+                      <a:off x="0" y="0"/>
+                      <a:ext cx="3894725" cy="1004392"/>
+                    </a:xfrm>
+                    <a:prstGeom prst="rect">
+                      <a:avLst/>
+                    </a:prstGeom>
+                    <a:noFill/>
+                    <a:ln>
+                      <a:noFill/>
+                    </a:ln>
+                    <a:extLst>
+                      <a:ext uri="{53640926-AAD7-44D8-BBD7-CCE9431645EC}">
+                        <a14:shadowObscured xmlns:a14="http://schemas.microsoft.com/office/drawing/2010/main"/>
+                      </a:ext>
+                    </a:extLst>
+                  </pic:spPr>
+                </pic:pic>
+              </a:graphicData>
+            </a:graphic>
+          </wp:inline>
+        </w:drawing>
+      </w:r>
+    </w:p>
+    <w:p>
+      <w:pPr>
+        <w:rPr>
+          <w:rFonts w:ascii="Helvetica" w:hAnsi="Helvetica"/>
+        </w:rPr>
+      </w:pPr>
+    </w:p>
+    <w:p>
+      <w:pPr>
+        <w:rPr>
+          <w:rFonts w:ascii="Helvetica" w:hAnsi="Helvetica"/>
+        </w:rPr>
+      </w:pPr>
+      <w:r>
+        <w:rPr>
+          <w:rFonts w:ascii="Helvetica" w:hAnsi="Helvetica"/>
+        </w:rPr>
+        <w:t>Dan Steer</w:t>
+      </w:r>
+    </w:p>
+    <w:p>
+      <w:pPr>
+        <w:rPr>
+          <w:rFonts w:ascii="Helvetica" w:hAnsi="Helvetica"/>
+        </w:rPr>
+      </w:pPr>
+      <w:r>
+        <w:rPr>
+          <w:noProof/>
+          <w:lang w:val="en-US"/>
+        </w:rPr>
+        <w:drawing>
+          <wp:inline distT="0" distB="0" distL="0" distR="0" wp14:anchorId="461C1906" wp14:editId="3EF8D17F">
+            <wp:extent cx="3763992" cy="1019175"/>
+            <wp:effectExtent l="0" t="0" r="8255" b="0"/>
+            <wp:docPr id="10" name="Picture 10"/>
+            <wp:cNvGraphicFramePr>
+              <a:graphicFrameLocks xmlns:a="http://schemas.openxmlformats.org/drawingml/2006/main" noChangeAspect="1"/>
+            </wp:cNvGraphicFramePr>
+            <a:graphic xmlns:a="http://schemas.openxmlformats.org/drawingml/2006/main">
+              <a:graphicData uri="http://schemas.openxmlformats.org/drawingml/2006/picture">
+                <pic:pic xmlns:pic="http://schemas.openxmlformats.org/drawingml/2006/picture">
+                  <pic:nvPicPr>
+                    <pic:cNvPr id="0" name="Picture 11"/>
+                    <pic:cNvPicPr>
+                      <a:picLocks noChangeAspect="1" noChangeArrowheads="1"/>
+                    </pic:cNvPicPr>
+                  </pic:nvPicPr>
+                  <pic:blipFill rotWithShape="1">
+                    <a:blip r:embed="rId15" cstate="print">
+                      <a:extLst>
+                        <a:ext uri="{28A0092B-C50C-407E-A947-70E740481C1C}">
+                          <a14:useLocalDpi xmlns:a14="http://schemas.microsoft.com/office/drawing/2010/main" val="0"/>
+                        </a:ext>
+                      </a:extLst>
+                    </a:blip>
+                    <a:srcRect l="24554" t="23625" r="48276" b="73517"/>
+                    <a:stretch/>
+                  </pic:blipFill>
+                  <pic:spPr bwMode="auto">
+                    <a:xfrm>
+                      <a:off x="0" y="0"/>
+                      <a:ext cx="3839521" cy="1039626"/>
+                    </a:xfrm>
+                    <a:prstGeom prst="rect">
+                      <a:avLst/>
+                    </a:prstGeom>
+                    <a:noFill/>
+                    <a:ln>
+                      <a:noFill/>
+                    </a:ln>
+                    <a:extLst>
+                      <a:ext uri="{53640926-AAD7-44D8-BBD7-CCE9431645EC}">
+                        <a14:shadowObscured xmlns:a14="http://schemas.microsoft.com/office/drawing/2010/main"/>
+                      </a:ext>
+                    </a:extLst>
+                  </pic:spPr>
+                </pic:pic>
+              </a:graphicData>
+            </a:graphic>
+          </wp:inline>
+        </w:drawing>
+      </w:r>
+    </w:p>
+    <w:p>
+      <w:pPr>
+        <w:rPr>
+          <w:rFonts w:ascii="Helvetica" w:hAnsi="Helvetica"/>
+        </w:rPr>
+      </w:pPr>
+    </w:p>
+    <w:p>
+      <w:pPr>
+        <w:rPr>
+          <w:rFonts w:ascii="Helvetica" w:hAnsi="Helvetica"/>
+        </w:rPr>
+      </w:pPr>
+    </w:p>
+    <w:p>
+      <w:pPr>
+        <w:rPr>
+          <w:rFonts w:ascii="Helvetica" w:hAnsi="Helvetica"/>
+        </w:rPr>
+      </w:pPr>
+    </w:p>
+    <w:p>
+      <w:pPr>
+        <w:rPr>
+          <w:rFonts w:ascii="Helvetica" w:hAnsi="Helvetica"/>
+        </w:rPr>
+      </w:pPr>
+    </w:p>
+    <w:p>
+      <w:pPr>
+        <w:rPr>
+          <w:rFonts w:ascii="Helvetica" w:hAnsi="Helvetica"/>
+        </w:rPr>
+      </w:pPr>
+      <w:r>
+        <w:rPr>
+          <w:rFonts w:ascii="Helvetica" w:hAnsi="Helvetica"/>
+        </w:rPr>
+        <w:t>Jesse Batt</w:t>
+      </w:r>
+    </w:p>
+    <w:p>
+      <w:pPr>
+        <w:rPr>
+          <w:rFonts w:ascii="Helvetica" w:hAnsi="Helvetica"/>
+        </w:rPr>
+      </w:pPr>
+      <w:r>
+        <w:rPr>
+          <w:noProof/>
+          <w:lang w:val="en-US"/>
+        </w:rPr>
+        <w:drawing>
+          <wp:inline distT="0" distB="0" distL="0" distR="0" wp14:anchorId="6F68EEDA" wp14:editId="27A01C01">
+            <wp:extent cx="3714750" cy="1081238"/>
+            <wp:effectExtent l="0" t="0" r="0" b="5080"/>
+            <wp:docPr id="9" name="Picture 9"/>
+            <wp:cNvGraphicFramePr>
+              <a:graphicFrameLocks xmlns:a="http://schemas.openxmlformats.org/drawingml/2006/main" noChangeAspect="1"/>
+            </wp:cNvGraphicFramePr>
+            <a:graphic xmlns:a="http://schemas.openxmlformats.org/drawingml/2006/main">
+              <a:graphicData uri="http://schemas.openxmlformats.org/drawingml/2006/picture">
+                <pic:pic xmlns:pic="http://schemas.openxmlformats.org/drawingml/2006/picture">
+                  <pic:nvPicPr>
+                    <pic:cNvPr id="0" name="Picture 9"/>
+                    <pic:cNvPicPr>
+                      <a:picLocks noChangeAspect="1" noChangeArrowheads="1"/>
+                    </pic:cNvPicPr>
+                  </pic:nvPicPr>
+                  <pic:blipFill rotWithShape="1">
+                    <a:blip r:embed="rId16">
+                      <a:extLst>
+                        <a:ext uri="{28A0092B-C50C-407E-A947-70E740481C1C}">
+                          <a14:useLocalDpi xmlns:a14="http://schemas.microsoft.com/office/drawing/2010/main" val="0"/>
+                        </a:ext>
+                      </a:extLst>
+                    </a:blip>
+                    <a:srcRect l="26037" t="62649" r="29667" b="20519"/>
+                    <a:stretch/>
+                  </pic:blipFill>
+                  <pic:spPr bwMode="auto">
+                    <a:xfrm>
+                      <a:off x="0" y="0"/>
+                      <a:ext cx="3826519" cy="1113770"/>
+                    </a:xfrm>
+                    <a:prstGeom prst="rect">
+                      <a:avLst/>
+                    </a:prstGeom>
+                    <a:noFill/>
+                    <a:ln>
+                      <a:noFill/>
+                    </a:ln>
+                    <a:extLst>
+                      <a:ext uri="{53640926-AAD7-44D8-BBD7-CCE9431645EC}">
+                        <a14:shadowObscured xmlns:a14="http://schemas.microsoft.com/office/drawing/2010/main"/>
+                      </a:ext>
+                    </a:extLst>
+                  </pic:spPr>
+                </pic:pic>
+              </a:graphicData>
+            </a:graphic>
+          </wp:inline>
+        </w:drawing>
+      </w:r>
     </w:p>
     <w:sectPr>
       <w:pgSz w:w="11900" w:h="16840"/>
@@ -1588,6 +4338,178 @@
       <w:lang w:val="en-US" w:bidi="en-US"/>
     </w:rPr>
   </w:style>
+  <w:style w:type="paragraph" w:styleId="Heading2">
+    <w:name w:val="heading 2"/>
+    <w:basedOn w:val="Normal"/>
+    <w:next w:val="Normal"/>
+    <w:link w:val="Heading2Char"/>
+    <w:uiPriority w:val="9"/>
+    <w:unhideWhenUsed/>
+    <w:qFormat/>
+    <w:rsid w:val="00597C40"/>
+    <w:pPr>
+      <w:keepNext/>
+      <w:keepLines/>
+      <w:spacing w:before="40"/>
+      <w:outlineLvl w:val="1"/>
+    </w:pPr>
+    <w:rPr>
+      <w:rFonts w:asciiTheme="majorHAnsi" w:eastAsiaTheme="majorEastAsia" w:hAnsiTheme="majorHAnsi" w:cstheme="majorBidi"/>
+      <w:color w:val="2E74B5" w:themeColor="accent1" w:themeShade="BF"/>
+      <w:sz w:val="26"/>
+      <w:szCs w:val="26"/>
+    </w:rPr>
+  </w:style>
+  <w:style w:type="paragraph" w:styleId="Heading3">
+    <w:name w:val="heading 3"/>
+    <w:basedOn w:val="Normal"/>
+    <w:next w:val="Normal"/>
+    <w:link w:val="Heading3Char"/>
+    <w:uiPriority w:val="9"/>
+    <w:unhideWhenUsed/>
+    <w:qFormat/>
+    <w:rsid w:val="00597C40"/>
+    <w:pPr>
+      <w:keepNext/>
+      <w:keepLines/>
+      <w:spacing w:before="40"/>
+      <w:outlineLvl w:val="2"/>
+    </w:pPr>
+    <w:rPr>
+      <w:rFonts w:asciiTheme="majorHAnsi" w:eastAsiaTheme="majorEastAsia" w:hAnsiTheme="majorHAnsi" w:cstheme="majorBidi"/>
+      <w:color w:val="1F4D78" w:themeColor="accent1" w:themeShade="7F"/>
+    </w:rPr>
+  </w:style>
+  <w:style w:type="paragraph" w:styleId="Heading4">
+    <w:name w:val="heading 4"/>
+    <w:basedOn w:val="Normal"/>
+    <w:next w:val="Normal"/>
+    <w:link w:val="Heading4Char"/>
+    <w:uiPriority w:val="9"/>
+    <w:unhideWhenUsed/>
+    <w:qFormat/>
+    <w:rsid w:val="00597C40"/>
+    <w:pPr>
+      <w:keepNext/>
+      <w:keepLines/>
+      <w:spacing w:before="40"/>
+      <w:outlineLvl w:val="3"/>
+    </w:pPr>
+    <w:rPr>
+      <w:rFonts w:asciiTheme="majorHAnsi" w:eastAsiaTheme="majorEastAsia" w:hAnsiTheme="majorHAnsi" w:cstheme="majorBidi"/>
+      <w:i/>
+      <w:iCs/>
+      <w:color w:val="2E74B5" w:themeColor="accent1" w:themeShade="BF"/>
+    </w:rPr>
+  </w:style>
+  <w:style w:type="paragraph" w:styleId="Heading5">
+    <w:name w:val="heading 5"/>
+    <w:basedOn w:val="Normal"/>
+    <w:next w:val="Normal"/>
+    <w:link w:val="Heading5Char"/>
+    <w:uiPriority w:val="9"/>
+    <w:unhideWhenUsed/>
+    <w:qFormat/>
+    <w:rsid w:val="00597C40"/>
+    <w:pPr>
+      <w:keepNext/>
+      <w:keepLines/>
+      <w:spacing w:before="40"/>
+      <w:outlineLvl w:val="4"/>
+    </w:pPr>
+    <w:rPr>
+      <w:rFonts w:asciiTheme="majorHAnsi" w:eastAsiaTheme="majorEastAsia" w:hAnsiTheme="majorHAnsi" w:cstheme="majorBidi"/>
+      <w:color w:val="2E74B5" w:themeColor="accent1" w:themeShade="BF"/>
+    </w:rPr>
+  </w:style>
+  <w:style w:type="paragraph" w:styleId="Heading6">
+    <w:name w:val="heading 6"/>
+    <w:basedOn w:val="Normal"/>
+    <w:next w:val="Normal"/>
+    <w:link w:val="Heading6Char"/>
+    <w:uiPriority w:val="9"/>
+    <w:unhideWhenUsed/>
+    <w:qFormat/>
+    <w:rsid w:val="00597C40"/>
+    <w:pPr>
+      <w:keepNext/>
+      <w:keepLines/>
+      <w:spacing w:before="40"/>
+      <w:outlineLvl w:val="5"/>
+    </w:pPr>
+    <w:rPr>
+      <w:rFonts w:asciiTheme="majorHAnsi" w:eastAsiaTheme="majorEastAsia" w:hAnsiTheme="majorHAnsi" w:cstheme="majorBidi"/>
+      <w:color w:val="1F4D78" w:themeColor="accent1" w:themeShade="7F"/>
+    </w:rPr>
+  </w:style>
+  <w:style w:type="paragraph" w:styleId="Heading7">
+    <w:name w:val="heading 7"/>
+    <w:basedOn w:val="Normal"/>
+    <w:next w:val="Normal"/>
+    <w:link w:val="Heading7Char"/>
+    <w:uiPriority w:val="9"/>
+    <w:unhideWhenUsed/>
+    <w:qFormat/>
+    <w:rsid w:val="00597C40"/>
+    <w:pPr>
+      <w:keepNext/>
+      <w:keepLines/>
+      <w:spacing w:before="40"/>
+      <w:outlineLvl w:val="6"/>
+    </w:pPr>
+    <w:rPr>
+      <w:rFonts w:asciiTheme="majorHAnsi" w:eastAsiaTheme="majorEastAsia" w:hAnsiTheme="majorHAnsi" w:cstheme="majorBidi"/>
+      <w:i/>
+      <w:iCs/>
+      <w:color w:val="1F4D78" w:themeColor="accent1" w:themeShade="7F"/>
+    </w:rPr>
+  </w:style>
+  <w:style w:type="paragraph" w:styleId="Heading8">
+    <w:name w:val="heading 8"/>
+    <w:basedOn w:val="Normal"/>
+    <w:next w:val="Normal"/>
+    <w:link w:val="Heading8Char"/>
+    <w:uiPriority w:val="9"/>
+    <w:unhideWhenUsed/>
+    <w:qFormat/>
+    <w:rsid w:val="00597C40"/>
+    <w:pPr>
+      <w:keepNext/>
+      <w:keepLines/>
+      <w:spacing w:before="40"/>
+      <w:outlineLvl w:val="7"/>
+    </w:pPr>
+    <w:rPr>
+      <w:rFonts w:asciiTheme="majorHAnsi" w:eastAsiaTheme="majorEastAsia" w:hAnsiTheme="majorHAnsi" w:cstheme="majorBidi"/>
+      <w:color w:val="272727" w:themeColor="text1" w:themeTint="D8"/>
+      <w:sz w:val="21"/>
+      <w:szCs w:val="21"/>
+    </w:rPr>
+  </w:style>
+  <w:style w:type="paragraph" w:styleId="Heading9">
+    <w:name w:val="heading 9"/>
+    <w:basedOn w:val="Normal"/>
+    <w:next w:val="Normal"/>
+    <w:link w:val="Heading9Char"/>
+    <w:uiPriority w:val="9"/>
+    <w:unhideWhenUsed/>
+    <w:qFormat/>
+    <w:rsid w:val="00597C40"/>
+    <w:pPr>
+      <w:keepNext/>
+      <w:keepLines/>
+      <w:spacing w:before="40"/>
+      <w:outlineLvl w:val="8"/>
+    </w:pPr>
+    <w:rPr>
+      <w:rFonts w:asciiTheme="majorHAnsi" w:eastAsiaTheme="majorEastAsia" w:hAnsiTheme="majorHAnsi" w:cstheme="majorBidi"/>
+      <w:i/>
+      <w:iCs/>
+      <w:color w:val="272727" w:themeColor="text1" w:themeTint="D8"/>
+      <w:sz w:val="21"/>
+      <w:szCs w:val="21"/>
+    </w:rPr>
+  </w:style>
   <w:style w:type="character" w:default="1" w:styleId="DefaultParagraphFont">
     <w:name w:val="Default Paragraph Font"/>
     <w:uiPriority w:val="1"/>
@@ -1691,7 +4613,6 @@
     <w:name w:val="Hyperlink"/>
     <w:basedOn w:val="DefaultParagraphFont"/>
     <w:uiPriority w:val="99"/>
-    <w:semiHidden/>
     <w:unhideWhenUsed/>
     <w:rsid w:val="00512FAA"/>
     <w:rPr>
@@ -1709,6 +4630,298 @@
       <w:ind w:left="720"/>
       <w:contextualSpacing/>
     </w:pPr>
+  </w:style>
+  <w:style w:type="character" w:customStyle="1" w:styleId="Heading2Char">
+    <w:name w:val="Heading 2 Char"/>
+    <w:basedOn w:val="DefaultParagraphFont"/>
+    <w:link w:val="Heading2"/>
+    <w:uiPriority w:val="9"/>
+    <w:rsid w:val="00597C40"/>
+    <w:rPr>
+      <w:rFonts w:asciiTheme="majorHAnsi" w:eastAsiaTheme="majorEastAsia" w:hAnsiTheme="majorHAnsi" w:cstheme="majorBidi"/>
+      <w:color w:val="2E74B5" w:themeColor="accent1" w:themeShade="BF"/>
+      <w:sz w:val="26"/>
+      <w:szCs w:val="26"/>
+      <w:lang w:val="en-GB"/>
+    </w:rPr>
+  </w:style>
+  <w:style w:type="character" w:customStyle="1" w:styleId="Heading3Char">
+    <w:name w:val="Heading 3 Char"/>
+    <w:basedOn w:val="DefaultParagraphFont"/>
+    <w:link w:val="Heading3"/>
+    <w:uiPriority w:val="9"/>
+    <w:rsid w:val="00597C40"/>
+    <w:rPr>
+      <w:rFonts w:asciiTheme="majorHAnsi" w:eastAsiaTheme="majorEastAsia" w:hAnsiTheme="majorHAnsi" w:cstheme="majorBidi"/>
+      <w:color w:val="1F4D78" w:themeColor="accent1" w:themeShade="7F"/>
+      <w:lang w:val="en-GB"/>
+    </w:rPr>
+  </w:style>
+  <w:style w:type="character" w:customStyle="1" w:styleId="Heading4Char">
+    <w:name w:val="Heading 4 Char"/>
+    <w:basedOn w:val="DefaultParagraphFont"/>
+    <w:link w:val="Heading4"/>
+    <w:uiPriority w:val="9"/>
+    <w:rsid w:val="00597C40"/>
+    <w:rPr>
+      <w:rFonts w:asciiTheme="majorHAnsi" w:eastAsiaTheme="majorEastAsia" w:hAnsiTheme="majorHAnsi" w:cstheme="majorBidi"/>
+      <w:i/>
+      <w:iCs/>
+      <w:color w:val="2E74B5" w:themeColor="accent1" w:themeShade="BF"/>
+      <w:lang w:val="en-GB"/>
+    </w:rPr>
+  </w:style>
+  <w:style w:type="character" w:customStyle="1" w:styleId="Heading5Char">
+    <w:name w:val="Heading 5 Char"/>
+    <w:basedOn w:val="DefaultParagraphFont"/>
+    <w:link w:val="Heading5"/>
+    <w:uiPriority w:val="9"/>
+    <w:rsid w:val="00597C40"/>
+    <w:rPr>
+      <w:rFonts w:asciiTheme="majorHAnsi" w:eastAsiaTheme="majorEastAsia" w:hAnsiTheme="majorHAnsi" w:cstheme="majorBidi"/>
+      <w:color w:val="2E74B5" w:themeColor="accent1" w:themeShade="BF"/>
+      <w:lang w:val="en-GB"/>
+    </w:rPr>
+  </w:style>
+  <w:style w:type="character" w:customStyle="1" w:styleId="Heading6Char">
+    <w:name w:val="Heading 6 Char"/>
+    <w:basedOn w:val="DefaultParagraphFont"/>
+    <w:link w:val="Heading6"/>
+    <w:uiPriority w:val="9"/>
+    <w:rsid w:val="00597C40"/>
+    <w:rPr>
+      <w:rFonts w:asciiTheme="majorHAnsi" w:eastAsiaTheme="majorEastAsia" w:hAnsiTheme="majorHAnsi" w:cstheme="majorBidi"/>
+      <w:color w:val="1F4D78" w:themeColor="accent1" w:themeShade="7F"/>
+      <w:lang w:val="en-GB"/>
+    </w:rPr>
+  </w:style>
+  <w:style w:type="character" w:customStyle="1" w:styleId="Heading7Char">
+    <w:name w:val="Heading 7 Char"/>
+    <w:basedOn w:val="DefaultParagraphFont"/>
+    <w:link w:val="Heading7"/>
+    <w:uiPriority w:val="9"/>
+    <w:rsid w:val="00597C40"/>
+    <w:rPr>
+      <w:rFonts w:asciiTheme="majorHAnsi" w:eastAsiaTheme="majorEastAsia" w:hAnsiTheme="majorHAnsi" w:cstheme="majorBidi"/>
+      <w:i/>
+      <w:iCs/>
+      <w:color w:val="1F4D78" w:themeColor="accent1" w:themeShade="7F"/>
+      <w:lang w:val="en-GB"/>
+    </w:rPr>
+  </w:style>
+  <w:style w:type="character" w:customStyle="1" w:styleId="Heading8Char">
+    <w:name w:val="Heading 8 Char"/>
+    <w:basedOn w:val="DefaultParagraphFont"/>
+    <w:link w:val="Heading8"/>
+    <w:uiPriority w:val="9"/>
+    <w:rsid w:val="00597C40"/>
+    <w:rPr>
+      <w:rFonts w:asciiTheme="majorHAnsi" w:eastAsiaTheme="majorEastAsia" w:hAnsiTheme="majorHAnsi" w:cstheme="majorBidi"/>
+      <w:color w:val="272727" w:themeColor="text1" w:themeTint="D8"/>
+      <w:sz w:val="21"/>
+      <w:szCs w:val="21"/>
+      <w:lang w:val="en-GB"/>
+    </w:rPr>
+  </w:style>
+  <w:style w:type="character" w:customStyle="1" w:styleId="Heading9Char">
+    <w:name w:val="Heading 9 Char"/>
+    <w:basedOn w:val="DefaultParagraphFont"/>
+    <w:link w:val="Heading9"/>
+    <w:uiPriority w:val="9"/>
+    <w:rsid w:val="00597C40"/>
+    <w:rPr>
+      <w:rFonts w:asciiTheme="majorHAnsi" w:eastAsiaTheme="majorEastAsia" w:hAnsiTheme="majorHAnsi" w:cstheme="majorBidi"/>
+      <w:i/>
+      <w:iCs/>
+      <w:color w:val="272727" w:themeColor="text1" w:themeTint="D8"/>
+      <w:sz w:val="21"/>
+      <w:szCs w:val="21"/>
+      <w:lang w:val="en-GB"/>
+    </w:rPr>
+  </w:style>
+  <w:style w:type="paragraph" w:styleId="TOCHeading">
+    <w:name w:val="TOC Heading"/>
+    <w:basedOn w:val="Heading1"/>
+    <w:next w:val="Normal"/>
+    <w:uiPriority w:val="39"/>
+    <w:unhideWhenUsed/>
+    <w:qFormat/>
+    <w:rsid w:val="0030215F"/>
+    <w:pPr>
+      <w:outlineLvl w:val="9"/>
+    </w:pPr>
+    <w:rPr>
+      <w:lang w:bidi="ar-SA"/>
+    </w:rPr>
+  </w:style>
+  <w:style w:type="paragraph" w:styleId="TOC1">
+    <w:name w:val="toc 1"/>
+    <w:basedOn w:val="Normal"/>
+    <w:next w:val="Normal"/>
+    <w:autoRedefine/>
+    <w:uiPriority w:val="39"/>
+    <w:unhideWhenUsed/>
+    <w:rsid w:val="0030215F"/>
+    <w:pPr>
+      <w:spacing w:before="120"/>
+    </w:pPr>
+    <w:rPr>
+      <w:rFonts w:asciiTheme="majorHAnsi" w:hAnsiTheme="majorHAnsi"/>
+      <w:b/>
+      <w:bCs/>
+      <w:color w:val="548DD4"/>
+    </w:rPr>
+  </w:style>
+  <w:style w:type="paragraph" w:styleId="TOC2">
+    <w:name w:val="toc 2"/>
+    <w:basedOn w:val="Normal"/>
+    <w:next w:val="Normal"/>
+    <w:autoRedefine/>
+    <w:uiPriority w:val="39"/>
+    <w:unhideWhenUsed/>
+    <w:rsid w:val="0030215F"/>
+    <w:rPr>
+      <w:sz w:val="22"/>
+      <w:szCs w:val="22"/>
+    </w:rPr>
+  </w:style>
+  <w:style w:type="paragraph" w:styleId="TOC3">
+    <w:name w:val="toc 3"/>
+    <w:basedOn w:val="Normal"/>
+    <w:next w:val="Normal"/>
+    <w:autoRedefine/>
+    <w:uiPriority w:val="39"/>
+    <w:unhideWhenUsed/>
+    <w:rsid w:val="0030215F"/>
+    <w:pPr>
+      <w:ind w:left="240"/>
+    </w:pPr>
+    <w:rPr>
+      <w:i/>
+      <w:iCs/>
+      <w:sz w:val="22"/>
+      <w:szCs w:val="22"/>
+    </w:rPr>
+  </w:style>
+  <w:style w:type="paragraph" w:styleId="TOC4">
+    <w:name w:val="toc 4"/>
+    <w:basedOn w:val="Normal"/>
+    <w:next w:val="Normal"/>
+    <w:autoRedefine/>
+    <w:uiPriority w:val="39"/>
+    <w:semiHidden/>
+    <w:unhideWhenUsed/>
+    <w:rsid w:val="0030215F"/>
+    <w:pPr>
+      <w:pBdr>
+        <w:between w:val="double" w:sz="6" w:space="0" w:color="auto"/>
+      </w:pBdr>
+      <w:ind w:left="480"/>
+    </w:pPr>
+    <w:rPr>
+      <w:sz w:val="20"/>
+      <w:szCs w:val="20"/>
+    </w:rPr>
+  </w:style>
+  <w:style w:type="paragraph" w:styleId="TOC5">
+    <w:name w:val="toc 5"/>
+    <w:basedOn w:val="Normal"/>
+    <w:next w:val="Normal"/>
+    <w:autoRedefine/>
+    <w:uiPriority w:val="39"/>
+    <w:semiHidden/>
+    <w:unhideWhenUsed/>
+    <w:rsid w:val="0030215F"/>
+    <w:pPr>
+      <w:pBdr>
+        <w:between w:val="double" w:sz="6" w:space="0" w:color="auto"/>
+      </w:pBdr>
+      <w:ind w:left="720"/>
+    </w:pPr>
+    <w:rPr>
+      <w:sz w:val="20"/>
+      <w:szCs w:val="20"/>
+    </w:rPr>
+  </w:style>
+  <w:style w:type="paragraph" w:styleId="TOC6">
+    <w:name w:val="toc 6"/>
+    <w:basedOn w:val="Normal"/>
+    <w:next w:val="Normal"/>
+    <w:autoRedefine/>
+    <w:uiPriority w:val="39"/>
+    <w:semiHidden/>
+    <w:unhideWhenUsed/>
+    <w:rsid w:val="0030215F"/>
+    <w:pPr>
+      <w:pBdr>
+        <w:between w:val="double" w:sz="6" w:space="0" w:color="auto"/>
+      </w:pBdr>
+      <w:ind w:left="960"/>
+    </w:pPr>
+    <w:rPr>
+      <w:sz w:val="20"/>
+      <w:szCs w:val="20"/>
+    </w:rPr>
+  </w:style>
+  <w:style w:type="paragraph" w:styleId="TOC7">
+    <w:name w:val="toc 7"/>
+    <w:basedOn w:val="Normal"/>
+    <w:next w:val="Normal"/>
+    <w:autoRedefine/>
+    <w:uiPriority w:val="39"/>
+    <w:semiHidden/>
+    <w:unhideWhenUsed/>
+    <w:rsid w:val="0030215F"/>
+    <w:pPr>
+      <w:pBdr>
+        <w:between w:val="double" w:sz="6" w:space="0" w:color="auto"/>
+      </w:pBdr>
+      <w:ind w:left="1200"/>
+    </w:pPr>
+    <w:rPr>
+      <w:sz w:val="20"/>
+      <w:szCs w:val="20"/>
+    </w:rPr>
+  </w:style>
+  <w:style w:type="paragraph" w:styleId="TOC8">
+    <w:name w:val="toc 8"/>
+    <w:basedOn w:val="Normal"/>
+    <w:next w:val="Normal"/>
+    <w:autoRedefine/>
+    <w:uiPriority w:val="39"/>
+    <w:semiHidden/>
+    <w:unhideWhenUsed/>
+    <w:rsid w:val="0030215F"/>
+    <w:pPr>
+      <w:pBdr>
+        <w:between w:val="double" w:sz="6" w:space="0" w:color="auto"/>
+      </w:pBdr>
+      <w:ind w:left="1440"/>
+    </w:pPr>
+    <w:rPr>
+      <w:sz w:val="20"/>
+      <w:szCs w:val="20"/>
+    </w:rPr>
+  </w:style>
+  <w:style w:type="paragraph" w:styleId="TOC9">
+    <w:name w:val="toc 9"/>
+    <w:basedOn w:val="Normal"/>
+    <w:next w:val="Normal"/>
+    <w:autoRedefine/>
+    <w:uiPriority w:val="39"/>
+    <w:semiHidden/>
+    <w:unhideWhenUsed/>
+    <w:rsid w:val="0030215F"/>
+    <w:pPr>
+      <w:pBdr>
+        <w:between w:val="double" w:sz="6" w:space="0" w:color="auto"/>
+      </w:pBdr>
+      <w:ind w:left="1680"/>
+    </w:pPr>
+    <w:rPr>
+      <w:sz w:val="20"/>
+      <w:szCs w:val="20"/>
+    </w:rPr>
   </w:style>
 </w:styles>
 </file>
@@ -1997,7 +5210,7 @@
         </b:NameList>
       </b:Author>
     </b:Author>
-    <b:RefOrder>2</b:RefOrder>
+    <b:RefOrder>1</b:RefOrder>
   </b:Source>
   <b:Source>
     <b:Tag>Mcs14</b:Tag>
@@ -2021,13 +5234,57 @@
         </b:NameList>
       </b:Author>
     </b:Author>
-    <b:RefOrder>1</b:RefOrder>
+    <b:RefOrder>2</b:RefOrder>
+  </b:Source>
+  <b:Source>
+    <b:Tag>Ano181</b:Tag>
+    <b:SourceType>InternetSite</b:SourceType>
+    <b:Guid>{B751CEB3-35B4-3246-B1D2-219F166FDB25}</b:Guid>
+    <b:Author>
+      <b:Author>
+        <b:NameList>
+          <b:Person>
+            <b:Last>Anon</b:Last>
+          </b:Person>
+        </b:NameList>
+      </b:Author>
+    </b:Author>
+    <b:Title>The Nine Belbin Team Roles</b:Title>
+    <b:InternetSiteTitle>Belbin</b:InternetSiteTitle>
+    <b:URL>https://www.belbin.com/about/belbin-team-roles/</b:URL>
+    <b:Year>2018</b:Year>
+    <b:YearAccessed>2018</b:YearAccessed>
+    <b:MonthAccessed>11</b:MonthAccessed>
+    <b:DayAccessed>17</b:DayAccessed>
+    <b:RefOrder>3</b:RefOrder>
+  </b:Source>
+  <b:Source>
+    <b:Tag>Ano182</b:Tag>
+    <b:SourceType>InternetSite</b:SourceType>
+    <b:Guid>{863F9724-1E6B-5040-B862-769274F4B629}</b:Guid>
+    <b:Author>
+      <b:Author>
+        <b:NameList>
+          <b:Person>
+            <b:Last>Anon</b:Last>
+          </b:Person>
+        </b:NameList>
+      </b:Author>
+    </b:Author>
+    <b:Title>Personality Type Compatibility</b:Title>
+    <b:InternetSiteTitle>iPersonic</b:InternetSiteTitle>
+    <b:URL>http://www.personality-type.net/compatibility/</b:URL>
+    <b:Year>2018</b:Year>
+    <b:YearAccessed>2018</b:YearAccessed>
+    <b:MonthAccessed>11</b:MonthAccessed>
+    <b:DayAccessed>17</b:DayAccessed>
+    <b:RefOrder>4</b:RefOrder>
   </b:Source>
 </b:Sources>
 </file>
 
 <file path=customXml/itemProps1.xml><?xml version="1.0" encoding="utf-8"?>
-<ds:datastoreItem xmlns:ds="http://schemas.openxmlformats.org/officeDocument/2006/customXml" ds:itemID="{9E936B18-9D27-994F-AB27-059C9E959CD6}">
+<ds:datastoreItem xmlns:ds="http://schemas.openxmlformats.org/officeDocument/2006/customXml" ds:itemID="{1C37F227-9076-564C-BFF1-E69D440D910E}">
   <ds:schemaRefs>
     <ds:schemaRef ds:uri="http://schemas.openxmlformats.org/officeDocument/2006/bibliography"/>
   </ds:schemaRefs>

</xml_diff>

<commit_message>
team analysis report finished
</commit_message>
<xml_diff>
--- a/docs/hsert/EQ_Tests/Team Work.docx
+++ b/docs/hsert/EQ_Tests/Team Work.docx
@@ -16,6 +16,8 @@
         </w:rPr>
         <w:t>0xDEADBEEF Team Analysis</w:t>
       </w:r>
+      <w:bookmarkStart w:id="0" w:name="_GoBack"/>
+      <w:bookmarkEnd w:id="0"/>
     </w:p>
     <w:sdt>
       <w:sdtPr>
@@ -47,8 +49,6 @@
           <w:r>
             <w:t>Table of Contents</w:t>
           </w:r>
-          <w:bookmarkStart w:id="0" w:name="_GoBack"/>
-          <w:bookmarkEnd w:id="0"/>
         </w:p>
         <w:p>
           <w:pPr>
@@ -82,7 +82,7 @@
             </w:rPr>
             <w:fldChar w:fldCharType="separate"/>
           </w:r>
-          <w:hyperlink w:anchor="_Toc530278506" w:history="1">
+          <w:hyperlink w:anchor="_Toc530830810" w:history="1">
             <w:r>
               <w:rPr>
                 <w:rStyle w:val="Hyperlink"/>
@@ -110,7 +110,7 @@
                 <w:noProof/>
                 <w:webHidden/>
               </w:rPr>
-              <w:instrText xml:space="preserve"> PAGEREF _Toc530278506 \h </w:instrText>
+              <w:instrText xml:space="preserve"> PAGEREF _Toc530830810 \h </w:instrText>
             </w:r>
             <w:r>
               <w:rPr>
@@ -155,7 +155,7 @@
               <w:lang w:val="en-US"/>
             </w:rPr>
           </w:pPr>
-          <w:hyperlink w:anchor="_Toc530278507" w:history="1">
+          <w:hyperlink w:anchor="_Toc530830811" w:history="1">
             <w:r>
               <w:rPr>
                 <w:rStyle w:val="Hyperlink"/>
@@ -182,7 +182,7 @@
                 <w:noProof/>
                 <w:webHidden/>
               </w:rPr>
-              <w:instrText xml:space="preserve"> PAGEREF _Toc530278507 \h </w:instrText>
+              <w:instrText xml:space="preserve"> PAGEREF _Toc530830811 \h </w:instrText>
             </w:r>
             <w:r>
               <w:rPr>
@@ -227,7 +227,7 @@
               <w:lang w:val="en-US"/>
             </w:rPr>
           </w:pPr>
-          <w:hyperlink w:anchor="_Toc530278508" w:history="1">
+          <w:hyperlink w:anchor="_Toc530830812" w:history="1">
             <w:r>
               <w:rPr>
                 <w:rStyle w:val="Hyperlink"/>
@@ -254,7 +254,7 @@
                 <w:noProof/>
                 <w:webHidden/>
               </w:rPr>
-              <w:instrText xml:space="preserve"> PAGEREF _Toc530278508 \h </w:instrText>
+              <w:instrText xml:space="preserve"> PAGEREF _Toc530830812 \h </w:instrText>
             </w:r>
             <w:r>
               <w:rPr>
@@ -300,7 +300,7 @@
               <w:lang w:val="en-US"/>
             </w:rPr>
           </w:pPr>
-          <w:hyperlink w:anchor="_Toc530278509" w:history="1">
+          <w:hyperlink w:anchor="_Toc530830813" w:history="1">
             <w:r>
               <w:rPr>
                 <w:rStyle w:val="Hyperlink"/>
@@ -328,7 +328,7 @@
                 <w:noProof/>
                 <w:webHidden/>
               </w:rPr>
-              <w:instrText xml:space="preserve"> PAGEREF _Toc530278509 \h </w:instrText>
+              <w:instrText xml:space="preserve"> PAGEREF _Toc530830813 \h </w:instrText>
             </w:r>
             <w:r>
               <w:rPr>
@@ -373,7 +373,7 @@
               <w:lang w:val="en-US"/>
             </w:rPr>
           </w:pPr>
-          <w:hyperlink w:anchor="_Toc530278510" w:history="1">
+          <w:hyperlink w:anchor="_Toc530830814" w:history="1">
             <w:r>
               <w:rPr>
                 <w:rStyle w:val="Hyperlink"/>
@@ -400,7 +400,7 @@
                 <w:noProof/>
                 <w:webHidden/>
               </w:rPr>
-              <w:instrText xml:space="preserve"> PAGEREF _Toc530278510 \h </w:instrText>
+              <w:instrText xml:space="preserve"> PAGEREF _Toc530830814 \h </w:instrText>
             </w:r>
             <w:r>
               <w:rPr>
@@ -445,7 +445,7 @@
               <w:lang w:val="en-US"/>
             </w:rPr>
           </w:pPr>
-          <w:hyperlink w:anchor="_Toc530278511" w:history="1">
+          <w:hyperlink w:anchor="_Toc530830815" w:history="1">
             <w:r>
               <w:rPr>
                 <w:rStyle w:val="Hyperlink"/>
@@ -472,7 +472,7 @@
                 <w:noProof/>
                 <w:webHidden/>
               </w:rPr>
-              <w:instrText xml:space="preserve"> PAGEREF _Toc530278511 \h </w:instrText>
+              <w:instrText xml:space="preserve"> PAGEREF _Toc530830815 \h </w:instrText>
             </w:r>
             <w:r>
               <w:rPr>
@@ -517,13 +517,13 @@
               <w:lang w:val="en-US"/>
             </w:rPr>
           </w:pPr>
-          <w:hyperlink w:anchor="_Toc530278512" w:history="1">
+          <w:hyperlink w:anchor="_Toc530830816" w:history="1">
             <w:r>
               <w:rPr>
                 <w:rStyle w:val="Hyperlink"/>
                 <w:noProof/>
               </w:rPr>
-              <w:t>My personality type against my group members’</w:t>
+              <w:t>My personality type against my group members</w:t>
             </w:r>
             <w:r>
               <w:rPr>
@@ -544,7 +544,7 @@
                 <w:noProof/>
                 <w:webHidden/>
               </w:rPr>
-              <w:instrText xml:space="preserve"> PAGEREF _Toc530278512 \h </w:instrText>
+              <w:instrText xml:space="preserve"> PAGEREF _Toc530830816 \h </w:instrText>
             </w:r>
             <w:r>
               <w:rPr>
@@ -591,7 +591,7 @@
               <w:lang w:val="en-US"/>
             </w:rPr>
           </w:pPr>
-          <w:hyperlink w:anchor="_Toc530278513" w:history="1">
+          <w:hyperlink w:anchor="_Toc530830817" w:history="1">
             <w:r>
               <w:rPr>
                 <w:rStyle w:val="Hyperlink"/>
@@ -618,7 +618,7 @@
                 <w:noProof/>
                 <w:webHidden/>
               </w:rPr>
-              <w:instrText xml:space="preserve"> PAGEREF _Toc530278513 \h </w:instrText>
+              <w:instrText xml:space="preserve"> PAGEREF _Toc530830817 \h </w:instrText>
             </w:r>
             <w:r>
               <w:rPr>
@@ -665,7 +665,7 @@
               <w:lang w:val="en-US"/>
             </w:rPr>
           </w:pPr>
-          <w:hyperlink w:anchor="_Toc530278514" w:history="1">
+          <w:hyperlink w:anchor="_Toc530830818" w:history="1">
             <w:r>
               <w:rPr>
                 <w:rStyle w:val="Hyperlink"/>
@@ -692,7 +692,7 @@
                 <w:noProof/>
                 <w:webHidden/>
               </w:rPr>
-              <w:instrText xml:space="preserve"> PAGEREF _Toc530278514 \h </w:instrText>
+              <w:instrText xml:space="preserve"> PAGEREF _Toc530830818 \h </w:instrText>
             </w:r>
             <w:r>
               <w:rPr>
@@ -739,7 +739,7 @@
               <w:lang w:val="en-US"/>
             </w:rPr>
           </w:pPr>
-          <w:hyperlink w:anchor="_Toc530278515" w:history="1">
+          <w:hyperlink w:anchor="_Toc530830819" w:history="1">
             <w:r>
               <w:rPr>
                 <w:rStyle w:val="Hyperlink"/>
@@ -766,7 +766,7 @@
                 <w:noProof/>
                 <w:webHidden/>
               </w:rPr>
-              <w:instrText xml:space="preserve"> PAGEREF _Toc530278515 \h </w:instrText>
+              <w:instrText xml:space="preserve"> PAGEREF _Toc530830819 \h </w:instrText>
             </w:r>
             <w:r>
               <w:rPr>
@@ -811,7 +811,7 @@
               <w:lang w:val="en-US"/>
             </w:rPr>
           </w:pPr>
-          <w:hyperlink w:anchor="_Toc530278516" w:history="1">
+          <w:hyperlink w:anchor="_Toc530830820" w:history="1">
             <w:r>
               <w:rPr>
                 <w:rStyle w:val="Hyperlink"/>
@@ -838,7 +838,7 @@
                 <w:noProof/>
                 <w:webHidden/>
               </w:rPr>
-              <w:instrText xml:space="preserve"> PAGEREF _Toc530278516 \h </w:instrText>
+              <w:instrText xml:space="preserve"> PAGEREF _Toc530830820 \h </w:instrText>
             </w:r>
             <w:r>
               <w:rPr>
@@ -884,7 +884,7 @@
               <w:lang w:val="en-US"/>
             </w:rPr>
           </w:pPr>
-          <w:hyperlink w:anchor="_Toc530278517" w:history="1">
+          <w:hyperlink w:anchor="_Toc530830821" w:history="1">
             <w:r>
               <w:rPr>
                 <w:rStyle w:val="Hyperlink"/>
@@ -912,7 +912,7 @@
                 <w:noProof/>
                 <w:webHidden/>
               </w:rPr>
-              <w:instrText xml:space="preserve"> PAGEREF _Toc530278517 \h </w:instrText>
+              <w:instrText xml:space="preserve"> PAGEREF _Toc530830821 \h </w:instrText>
             </w:r>
             <w:r>
               <w:rPr>
@@ -957,7 +957,7 @@
               <w:lang w:val="en-US"/>
             </w:rPr>
           </w:pPr>
-          <w:hyperlink w:anchor="_Toc530278518" w:history="1">
+          <w:hyperlink w:anchor="_Toc530830822" w:history="1">
             <w:r>
               <w:rPr>
                 <w:rStyle w:val="Hyperlink"/>
@@ -984,7 +984,7 @@
                 <w:noProof/>
                 <w:webHidden/>
               </w:rPr>
-              <w:instrText xml:space="preserve"> PAGEREF _Toc530278518 \h </w:instrText>
+              <w:instrText xml:space="preserve"> PAGEREF _Toc530830822 \h </w:instrText>
             </w:r>
             <w:r>
               <w:rPr>
@@ -1029,7 +1029,7 @@
               <w:lang w:val="en-US"/>
             </w:rPr>
           </w:pPr>
-          <w:hyperlink w:anchor="_Toc530278519" w:history="1">
+          <w:hyperlink w:anchor="_Toc530830823" w:history="1">
             <w:r>
               <w:rPr>
                 <w:rStyle w:val="Hyperlink"/>
@@ -1056,7 +1056,7 @@
                 <w:noProof/>
                 <w:webHidden/>
               </w:rPr>
-              <w:instrText xml:space="preserve"> PAGEREF _Toc530278519 \h </w:instrText>
+              <w:instrText xml:space="preserve"> PAGEREF _Toc530830823 \h </w:instrText>
             </w:r>
             <w:r>
               <w:rPr>
@@ -1102,7 +1102,7 @@
               <w:lang w:val="en-US"/>
             </w:rPr>
           </w:pPr>
-          <w:hyperlink w:anchor="_Toc530278520" w:history="1">
+          <w:hyperlink w:anchor="_Toc530830824" w:history="1">
             <w:r>
               <w:rPr>
                 <w:rStyle w:val="Hyperlink"/>
@@ -1130,7 +1130,7 @@
                 <w:noProof/>
                 <w:webHidden/>
               </w:rPr>
-              <w:instrText xml:space="preserve"> PAGEREF _Toc530278520 \h </w:instrText>
+              <w:instrText xml:space="preserve"> PAGEREF _Toc530830824 \h </w:instrText>
             </w:r>
             <w:r>
               <w:rPr>
@@ -1176,7 +1176,7 @@
               <w:lang w:val="en-US"/>
             </w:rPr>
           </w:pPr>
-          <w:hyperlink w:anchor="_Toc530278521" w:history="1">
+          <w:hyperlink w:anchor="_Toc530830825" w:history="1">
             <w:r>
               <w:rPr>
                 <w:rStyle w:val="Hyperlink"/>
@@ -1204,7 +1204,7 @@
                 <w:noProof/>
                 <w:webHidden/>
               </w:rPr>
-              <w:instrText xml:space="preserve"> PAGEREF _Toc530278521 \h </w:instrText>
+              <w:instrText xml:space="preserve"> PAGEREF _Toc530830825 \h </w:instrText>
             </w:r>
             <w:r>
               <w:rPr>
@@ -1254,7 +1254,7 @@
           <w:sz w:val="36"/>
         </w:rPr>
       </w:pPr>
-      <w:bookmarkStart w:id="1" w:name="_Toc530278506"/>
+      <w:bookmarkStart w:id="1" w:name="_Toc530830810"/>
       <w:r>
         <w:rPr>
           <w:sz w:val="36"/>
@@ -1321,7 +1321,7 @@
           <w:sz w:val="28"/>
         </w:rPr>
       </w:pPr>
-      <w:bookmarkStart w:id="2" w:name="_Toc530278507"/>
+      <w:bookmarkStart w:id="2" w:name="_Toc530830811"/>
       <w:r>
         <w:rPr>
           <w:sz w:val="28"/>
@@ -1582,6 +1582,13 @@
           <w:rFonts w:ascii="Helvetica" w:hAnsi="Helvetica"/>
         </w:rPr>
       </w:pPr>
+    </w:p>
+    <w:p>
+      <w:pPr>
+        <w:rPr>
+          <w:rFonts w:ascii="Helvetica" w:hAnsi="Helvetica"/>
+        </w:rPr>
+      </w:pPr>
       <w:r>
         <w:rPr>
           <w:rFonts w:ascii="Helvetica" w:hAnsi="Helvetica"/>
@@ -1757,7 +1764,7 @@
           <w:sz w:val="28"/>
         </w:rPr>
       </w:pPr>
-      <w:bookmarkStart w:id="3" w:name="_Toc530278508"/>
+      <w:bookmarkStart w:id="3" w:name="_Toc530830812"/>
       <w:r>
         <w:rPr>
           <w:sz w:val="28"/>
@@ -2138,7 +2145,7 @@
           <w:sz w:val="36"/>
         </w:rPr>
       </w:pPr>
-      <w:bookmarkStart w:id="4" w:name="_Toc530278509"/>
+      <w:bookmarkStart w:id="4" w:name="_Toc530830813"/>
       <w:r>
         <w:rPr>
           <w:sz w:val="36"/>
@@ -2285,7 +2292,7 @@
           <w:sz w:val="28"/>
         </w:rPr>
       </w:pPr>
-      <w:bookmarkStart w:id="5" w:name="_Toc530278510"/>
+      <w:bookmarkStart w:id="5" w:name="_Toc530830814"/>
       <w:r>
         <w:rPr>
           <w:sz w:val="28"/>
@@ -2457,7 +2464,7 @@
           <w:sz w:val="28"/>
         </w:rPr>
       </w:pPr>
-      <w:bookmarkStart w:id="6" w:name="_Toc530278511"/>
+      <w:bookmarkStart w:id="6" w:name="_Toc530830815"/>
       <w:r>
         <w:rPr>
           <w:sz w:val="28"/>
@@ -2591,12 +2598,12 @@
           <w:sz w:val="28"/>
         </w:rPr>
       </w:pPr>
-      <w:bookmarkStart w:id="7" w:name="_Toc530278512"/>
+      <w:bookmarkStart w:id="7" w:name="_Toc530830816"/>
       <w:r>
         <w:rPr>
           <w:sz w:val="28"/>
         </w:rPr>
-        <w:t>My personality type against my group members’</w:t>
+        <w:t>My personality type against my group members</w:t>
       </w:r>
       <w:bookmarkEnd w:id="7"/>
     </w:p>
@@ -2617,7 +2624,7 @@
           <w:sz w:val="28"/>
         </w:rPr>
       </w:pPr>
-      <w:bookmarkStart w:id="8" w:name="_Toc530278513"/>
+      <w:bookmarkStart w:id="8" w:name="_Toc530830817"/>
       <w:r>
         <w:rPr>
           <w:sz w:val="28"/>
@@ -2725,7 +2732,7 @@
           <w:sz w:val="28"/>
         </w:rPr>
       </w:pPr>
-      <w:bookmarkStart w:id="9" w:name="_Toc530278514"/>
+      <w:bookmarkStart w:id="9" w:name="_Toc530830818"/>
       <w:r>
         <w:rPr>
           <w:sz w:val="28"/>
@@ -2756,7 +2763,7 @@
           <w:sz w:val="28"/>
         </w:rPr>
       </w:pPr>
-      <w:bookmarkStart w:id="10" w:name="_Toc530278515"/>
+      <w:bookmarkStart w:id="10" w:name="_Toc530830819"/>
       <w:r>
         <w:rPr>
           <w:sz w:val="28"/>
@@ -2805,7 +2812,7 @@
           <w:sz w:val="28"/>
         </w:rPr>
       </w:pPr>
-      <w:bookmarkStart w:id="11" w:name="_Toc530278516"/>
+      <w:bookmarkStart w:id="11" w:name="_Toc530830820"/>
       <w:r>
         <w:rPr>
           <w:sz w:val="28"/>
@@ -2848,7 +2855,7 @@
           <w:sz w:val="36"/>
         </w:rPr>
       </w:pPr>
-      <w:bookmarkStart w:id="12" w:name="_Toc530278517"/>
+      <w:bookmarkStart w:id="12" w:name="_Toc530830821"/>
       <w:r>
         <w:rPr>
           <w:sz w:val="36"/>
@@ -2900,7 +2907,7 @@
           <w:sz w:val="28"/>
         </w:rPr>
       </w:pPr>
-      <w:bookmarkStart w:id="13" w:name="_Toc530278518"/>
+      <w:bookmarkStart w:id="13" w:name="_Toc530830822"/>
       <w:r>
         <w:rPr>
           <w:sz w:val="28"/>
@@ -2958,7 +2965,7 @@
           <w:sz w:val="28"/>
         </w:rPr>
       </w:pPr>
-      <w:bookmarkStart w:id="14" w:name="_Toc530278519"/>
+      <w:bookmarkStart w:id="14" w:name="_Toc530830823"/>
       <w:r>
         <w:rPr>
           <w:sz w:val="28"/>
@@ -3006,7 +3013,19 @@
         <w:rPr>
           <w:rFonts w:ascii="Helvetica" w:hAnsi="Helvetica"/>
         </w:rPr>
-        <w:t>For instance, Jesse, Dan and I seem to be lacking the ‘expert’ quality which Harry possesses. On the other side, Harry and Jesse seem to be lacking the ‘complete</w:t>
+        <w:t>For instance, Jesse, Dan and I seem to be lacking the ‘expert’ quality which Harry possesses.</w:t>
+      </w:r>
+      <w:r>
+        <w:rPr>
+          <w:rFonts w:ascii="Helvetica" w:hAnsi="Helvetica"/>
+        </w:rPr>
+        <w:t xml:space="preserve"> Harry could help us with complex tasks by using his expertise.</w:t>
+      </w:r>
+      <w:r>
+        <w:rPr>
+          <w:rFonts w:ascii="Helvetica" w:hAnsi="Helvetica"/>
+        </w:rPr>
+        <w:t xml:space="preserve"> On the other side, Harry and Jesse seem to be lacking the ‘complete</w:t>
       </w:r>
       <w:r>
         <w:rPr>
@@ -3112,7 +3131,19 @@
         <w:rPr>
           <w:rFonts w:ascii="Helvetica" w:hAnsi="Helvetica"/>
         </w:rPr>
-        <w:t xml:space="preserve">We also seemed to score high on the ‘innovative’ role. This means that we are open and welcoming to new ideas. We could explore new ways of approaching tasks and try methods that no other team has tried. Although this would personally conflict with my inflexible, ‘guaranteed to work’ work ethic, it will allow me to explore new paths which could potentially put us at great advantage against other teams. </w:t>
+        <w:t>We also seemed to score high on the ‘innovative’ role. This means that we are open and welcoming to new ideas. We could explore new ways of approaching tasks and try methods that no other team has tried. Although this would personall</w:t>
+      </w:r>
+      <w:r>
+        <w:rPr>
+          <w:rFonts w:ascii="Helvetica" w:hAnsi="Helvetica"/>
+        </w:rPr>
+        <w:t xml:space="preserve">y conflict with my inflexible, ‘taking the safe path’ </w:t>
+      </w:r>
+      <w:r>
+        <w:rPr>
+          <w:rFonts w:ascii="Helvetica" w:hAnsi="Helvetica"/>
+        </w:rPr>
+        <w:t xml:space="preserve">work ethic, it will allow me to explore new paths which could potentially put us at great advantage against other teams. </w:t>
       </w:r>
     </w:p>
     <w:p>
@@ -3125,7 +3156,7 @@
         </w:rPr>
       </w:pPr>
     </w:p>
-    <w:bookmarkStart w:id="15" w:name="_Toc530278520" w:displacedByCustomXml="next"/>
+    <w:bookmarkStart w:id="15" w:name="_Toc530830824" w:displacedByCustomXml="next"/>
     <w:sdt>
       <w:sdtPr>
         <w:rPr>
@@ -3165,6 +3196,7 @@
             <w:p>
               <w:pPr>
                 <w:pStyle w:val="Bibliography"/>
+                <w:spacing w:before="120" w:after="120"/>
                 <w:rPr>
                   <w:noProof/>
                 </w:rPr>
@@ -3182,7 +3214,7 @@
                 <w:rPr>
                   <w:noProof/>
                 </w:rPr>
-                <w:t xml:space="preserve">Anon. (2018) </w:t>
+                <w:t xml:space="preserve">16Personalities. (2011) </w:t>
               </w:r>
               <w:r>
                 <w:rPr>
@@ -3190,7 +3222,7 @@
                   <w:iCs/>
                   <w:noProof/>
                 </w:rPr>
-                <w:t>Personality Type Compatibility</w:t>
+                <w:t>ENFJ Strengths and weaknesses</w:t>
               </w:r>
               <w:r>
                 <w:rPr>
@@ -3204,20 +3236,20 @@
                     <w:rStyle w:val="Hyperlink"/>
                     <w:noProof/>
                   </w:rPr>
-                  <w:t>http://www.personality-type.net/compatibility/</w:t>
+                  <w:t>https://www.16personalities.com/enfj-strengths-and-weaknesses</w:t>
                 </w:r>
               </w:hyperlink>
               <w:r>
                 <w:rPr>
                   <w:noProof/>
                 </w:rPr>
-                <w:t xml:space="preserve"> [Accessed 17 November 2018].</w:t>
+                <w:t xml:space="preserve"> [Accessed 24 November 2018].</w:t>
               </w:r>
             </w:p>
-            <w:p/>
             <w:p>
               <w:pPr>
                 <w:pStyle w:val="Bibliography"/>
+                <w:spacing w:before="120" w:after="120"/>
                 <w:rPr>
                   <w:noProof/>
                 </w:rPr>
@@ -3226,7 +3258,7 @@
                 <w:rPr>
                   <w:noProof/>
                 </w:rPr>
-                <w:t xml:space="preserve">Anon. (2018) </w:t>
+                <w:t xml:space="preserve">Belbin. (2018) </w:t>
               </w:r>
               <w:r>
                 <w:rPr>
@@ -3270,6 +3302,50 @@
                 <w:rPr>
                   <w:noProof/>
                 </w:rPr>
+                <w:t xml:space="preserve">iPersonic. (2018) </w:t>
+              </w:r>
+              <w:r>
+                <w:rPr>
+                  <w:i/>
+                  <w:iCs/>
+                  <w:noProof/>
+                </w:rPr>
+                <w:t>Personality Type Compatibility</w:t>
+              </w:r>
+              <w:r>
+                <w:rPr>
+                  <w:noProof/>
+                </w:rPr>
+                <w:t xml:space="preserve"> [Online]. Available from: </w:t>
+              </w:r>
+              <w:hyperlink r:id="rId12" w:history="1">
+                <w:r>
+                  <w:rPr>
+                    <w:rStyle w:val="Hyperlink"/>
+                    <w:noProof/>
+                  </w:rPr>
+                  <w:t>http://www.personality-type.net/compatibility/</w:t>
+                </w:r>
+              </w:hyperlink>
+              <w:r>
+                <w:rPr>
+                  <w:noProof/>
+                </w:rPr>
+                <w:t xml:space="preserve"> [Accessed 17 November 2018].</w:t>
+              </w:r>
+            </w:p>
+            <w:p>
+              <w:pPr>
+                <w:pStyle w:val="Bibliography"/>
+                <w:spacing w:before="120" w:after="120"/>
+                <w:rPr>
+                  <w:noProof/>
+                </w:rPr>
+              </w:pPr>
+              <w:r>
+                <w:rPr>
+                  <w:noProof/>
+                </w:rPr>
                 <w:t xml:space="preserve">McConnel, C.R. (2004) Interpersonal Skills What They Are, How to Improve Them, and How to Apply Them. </w:t>
               </w:r>
               <w:r>
@@ -3290,6 +3366,7 @@
             <w:p>
               <w:pPr>
                 <w:pStyle w:val="Bibliography"/>
+                <w:spacing w:before="120" w:after="120"/>
                 <w:rPr>
                   <w:noProof/>
                 </w:rPr>
@@ -3314,7 +3391,7 @@
                 </w:rPr>
                 <w:t xml:space="preserve"> [Online]. Available from: </w:t>
               </w:r>
-              <w:hyperlink r:id="rId12" w:history="1">
+              <w:hyperlink r:id="rId13" w:history="1">
                 <w:r>
                   <w:rPr>
                     <w:rStyle w:val="Hyperlink"/>
@@ -3332,6 +3409,7 @@
             </w:p>
             <w:p>
               <w:pPr>
+                <w:spacing w:before="120" w:after="120"/>
                 <w:rPr>
                   <w:rStyle w:val="Heading1Char"/>
                   <w:rFonts w:asciiTheme="minorHAnsi" w:eastAsiaTheme="minorHAnsi" w:hAnsiTheme="minorHAnsi" w:cstheme="minorBidi"/>
@@ -3374,7 +3452,7 @@
           <w:sz w:val="36"/>
         </w:rPr>
       </w:pPr>
-      <w:bookmarkStart w:id="16" w:name="_Toc530278521"/>
+      <w:bookmarkStart w:id="16" w:name="_Toc530830825"/>
       <w:r>
         <w:rPr>
           <w:rStyle w:val="Heading1Char"/>
@@ -3435,7 +3513,7 @@
                     </pic:cNvPicPr>
                   </pic:nvPicPr>
                   <pic:blipFill rotWithShape="1">
-                    <a:blip r:embed="rId13">
+                    <a:blip r:embed="rId14">
                       <a:extLst>
                         <a:ext uri="{28A0092B-C50C-407E-A947-70E740481C1C}">
                           <a14:useLocalDpi xmlns:a14="http://schemas.microsoft.com/office/drawing/2010/main" val="0"/>
@@ -3519,7 +3597,7 @@
                     </pic:cNvPicPr>
                   </pic:nvPicPr>
                   <pic:blipFill rotWithShape="1">
-                    <a:blip r:embed="rId14">
+                    <a:blip r:embed="rId15">
                       <a:extLst>
                         <a:ext uri="{28A0092B-C50C-407E-A947-70E740481C1C}">
                           <a14:useLocalDpi xmlns:a14="http://schemas.microsoft.com/office/drawing/2010/main" val="0"/>
@@ -3603,7 +3681,7 @@
                     </pic:cNvPicPr>
                   </pic:nvPicPr>
                   <pic:blipFill rotWithShape="1">
-                    <a:blip r:embed="rId15" cstate="print">
+                    <a:blip r:embed="rId16" cstate="print">
                       <a:extLst>
                         <a:ext uri="{28A0092B-C50C-407E-A947-70E740481C1C}">
                           <a14:useLocalDpi xmlns:a14="http://schemas.microsoft.com/office/drawing/2010/main" val="0"/>
@@ -3708,7 +3786,7 @@
                     </pic:cNvPicPr>
                   </pic:nvPicPr>
                   <pic:blipFill rotWithShape="1">
-                    <a:blip r:embed="rId16">
+                    <a:blip r:embed="rId17">
                       <a:extLst>
                         <a:ext uri="{28A0092B-C50C-407E-A947-70E740481C1C}">
                           <a14:useLocalDpi xmlns:a14="http://schemas.microsoft.com/office/drawing/2010/main" val="0"/>
@@ -4923,6 +5001,18 @@
       <w:szCs w:val="20"/>
     </w:rPr>
   </w:style>
+  <w:style w:type="character" w:styleId="FollowedHyperlink">
+    <w:name w:val="FollowedHyperlink"/>
+    <w:basedOn w:val="DefaultParagraphFont"/>
+    <w:uiPriority w:val="99"/>
+    <w:semiHidden/>
+    <w:unhideWhenUsed/>
+    <w:rsid w:val="00D01999"/>
+    <w:rPr>
+      <w:color w:val="954F72" w:themeColor="followedHyperlink"/>
+      <w:u w:val="single"/>
+    </w:rPr>
+  </w:style>
 </w:styles>
 </file>
 
@@ -5237,36 +5327,36 @@
     <b:RefOrder>2</b:RefOrder>
   </b:Source>
   <b:Source>
-    <b:Tag>Ano181</b:Tag>
+    <b:Tag>Ano11</b:Tag>
     <b:SourceType>InternetSite</b:SourceType>
-    <b:Guid>{B751CEB3-35B4-3246-B1D2-219F166FDB25}</b:Guid>
+    <b:Guid>{10E35BB4-22D1-4941-897F-8F326B811CAF}</b:Guid>
     <b:Author>
       <b:Author>
         <b:NameList>
           <b:Person>
-            <b:Last>Anon</b:Last>
+            <b:Last>16Personalities</b:Last>
           </b:Person>
         </b:NameList>
       </b:Author>
     </b:Author>
-    <b:Title>The Nine Belbin Team Roles</b:Title>
-    <b:InternetSiteTitle>Belbin</b:InternetSiteTitle>
-    <b:URL>https://www.belbin.com/about/belbin-team-roles/</b:URL>
-    <b:Year>2018</b:Year>
+    <b:Title>ENFJ Strengths and weaknesses</b:Title>
+    <b:InternetSiteTitle>16Personalities</b:InternetSiteTitle>
+    <b:URL>https://www.16personalities.com/enfj-strengths-and-weaknesses</b:URL>
+    <b:Year>2011</b:Year>
     <b:YearAccessed>2018</b:YearAccessed>
-    <b:MonthAccessed>11</b:MonthAccessed>
-    <b:DayAccessed>17</b:DayAccessed>
+    <b:MonthAccessed>November</b:MonthAccessed>
+    <b:DayAccessed>24</b:DayAccessed>
     <b:RefOrder>3</b:RefOrder>
   </b:Source>
   <b:Source>
     <b:Tag>Ano182</b:Tag>
     <b:SourceType>InternetSite</b:SourceType>
-    <b:Guid>{863F9724-1E6B-5040-B862-769274F4B629}</b:Guid>
+    <b:Guid>{9994C68E-925B-2D42-A006-149A8C0039B4}</b:Guid>
     <b:Author>
       <b:Author>
         <b:NameList>
           <b:Person>
-            <b:Last>Anon</b:Last>
+            <b:Last>iPersonic</b:Last>
           </b:Person>
         </b:NameList>
       </b:Author>
@@ -5280,11 +5370,33 @@
     <b:DayAccessed>17</b:DayAccessed>
     <b:RefOrder>4</b:RefOrder>
   </b:Source>
+  <b:Source>
+    <b:Tag>Ano181</b:Tag>
+    <b:SourceType>InternetSite</b:SourceType>
+    <b:Guid>{9A268AA4-4AE7-BB49-8818-383ED1AD8CDF}</b:Guid>
+    <b:Author>
+      <b:Author>
+        <b:NameList>
+          <b:Person>
+            <b:Last>Belbin</b:Last>
+          </b:Person>
+        </b:NameList>
+      </b:Author>
+    </b:Author>
+    <b:Title>The Nine Belbin Team Roles</b:Title>
+    <b:InternetSiteTitle>Belbin</b:InternetSiteTitle>
+    <b:URL>https://www.belbin.com/about/belbin-team-roles/</b:URL>
+    <b:Year>2018</b:Year>
+    <b:YearAccessed>2018</b:YearAccessed>
+    <b:MonthAccessed>11</b:MonthAccessed>
+    <b:DayAccessed>17</b:DayAccessed>
+    <b:RefOrder>5</b:RefOrder>
+  </b:Source>
 </b:Sources>
 </file>
 
 <file path=customXml/itemProps1.xml><?xml version="1.0" encoding="utf-8"?>
-<ds:datastoreItem xmlns:ds="http://schemas.openxmlformats.org/officeDocument/2006/customXml" ds:itemID="{1C37F227-9076-564C-BFF1-E69D440D910E}">
+<ds:datastoreItem xmlns:ds="http://schemas.openxmlformats.org/officeDocument/2006/customXml" ds:itemID="{BB8316E2-5C41-1E4E-AB3A-452E33736307}">
   <ds:schemaRefs>
     <ds:schemaRef ds:uri="http://schemas.openxmlformats.org/officeDocument/2006/bibliography"/>
   </ds:schemaRefs>

</xml_diff>